<commit_message>
Add first and second pages to work log
</commit_message>
<xml_diff>
--- a/munkanaplo.docx
+++ b/munkanaplo.docx
@@ -1,16 +1,27 @@
 
 <file path=word/document.xml><?xml version="1.0" encoding="utf-8"?>
-<w:document xmlns:wpc="http://schemas.microsoft.com/office/word/2010/wordprocessingCanvas" xmlns:cx="http://schemas.microsoft.com/office/drawing/2014/chartex" xmlns:cx1="http://schemas.microsoft.com/office/drawing/2015/9/8/chartex" xmlns:cx2="http://schemas.microsoft.com/office/drawing/2015/10/21/chartex" xmlns:cx3="http://schemas.microsoft.com/office/drawing/2016/5/9/chartex" xmlns:cx4="http://schemas.microsoft.com/office/drawing/2016/5/10/chartex" xmlns:cx5="http://schemas.microsoft.com/office/drawing/2016/5/11/chartex" xmlns:cx6="http://schemas.microsoft.com/office/drawing/2016/5/12/chartex" xmlns:cx7="http://schemas.microsoft.com/office/drawing/2016/5/13/chartex" xmlns:cx8="http://schemas.microsoft.com/office/drawing/2016/5/14/chartex" xmlns:mc="http://schemas.openxmlformats.org/markup-compatibility/2006" xmlns:aink="http://schemas.microsoft.com/office/drawing/2016/ink" xmlns:am3d="http://schemas.microsoft.com/office/drawing/2017/model3d" xmlns:o="urn:schemas-microsoft-com:office:office" xmlns:oel="http://schemas.microsoft.com/office/2019/extlst" xmlns:r="http://schemas.openxmlformats.org/officeDocument/2006/relationships" xmlns:m="http://schemas.openxmlformats.org/officeDocument/2006/math" xmlns:v="urn:schemas-microsoft-com:vml" xmlns:wp14="http://schemas.microsoft.com/office/word/2010/wordprocessingDrawing" xmlns:wp="http://schemas.openxmlformats.org/drawingml/2006/wordprocessingDrawing" xmlns:w10="urn:schemas-microsoft-com:office:word" xmlns:w="http://schemas.openxmlformats.org/wordprocessingml/2006/main" xmlns:w14="http://schemas.microsoft.com/office/word/2010/wordml" xmlns:w15="http://schemas.microsoft.com/office/word/2012/wordml" xmlns:w16cex="http://schemas.microsoft.com/office/word/2018/wordml/cex" xmlns:w16cid="http://schemas.microsoft.com/office/word/2016/wordml/cid" xmlns:w16="http://schemas.microsoft.com/office/word/2018/wordml" xmlns:w16sdtdh="http://schemas.microsoft.com/office/word/2020/wordml/sdtdatahash" xmlns:w16se="http://schemas.microsoft.com/office/word/2015/wordml/symex" xmlns:wpg="http://schemas.microsoft.com/office/word/2010/wordprocessingGroup" xmlns:wpi="http://schemas.microsoft.com/office/word/2010/wordprocessingInk" xmlns:wne="http://schemas.microsoft.com/office/word/2006/wordml" xmlns:wps="http://schemas.microsoft.com/office/word/2010/wordprocessingShape" mc:Ignorable="w14 w15 w16se w16cid w16 w16cex w16sdtdh wp14">
+<w:document xmlns:wpc="http://schemas.microsoft.com/office/word/2010/wordprocessingCanvas" xmlns:cx="http://schemas.microsoft.com/office/drawing/2014/chartex" xmlns:cx1="http://schemas.microsoft.com/office/drawing/2015/9/8/chartex" xmlns:cx2="http://schemas.microsoft.com/office/drawing/2015/10/21/chartex" xmlns:cx3="http://schemas.microsoft.com/office/drawing/2016/5/9/chartex" xmlns:cx4="http://schemas.microsoft.com/office/drawing/2016/5/10/chartex" xmlns:cx5="http://schemas.microsoft.com/office/drawing/2016/5/11/chartex" xmlns:cx6="http://schemas.microsoft.com/office/drawing/2016/5/12/chartex" xmlns:cx7="http://schemas.microsoft.com/office/drawing/2016/5/13/chartex" xmlns:cx8="http://schemas.microsoft.com/office/drawing/2016/5/14/chartex" xmlns:mc="http://schemas.openxmlformats.org/markup-compatibility/2006" xmlns:aink="http://schemas.microsoft.com/office/drawing/2016/ink" xmlns:am3d="http://schemas.microsoft.com/office/drawing/2017/model3d" xmlns:o="urn:schemas-microsoft-com:office:office" xmlns:oel="http://schemas.microsoft.com/office/2019/extlst" xmlns:r="http://schemas.openxmlformats.org/officeDocument/2006/relationships" xmlns:m="http://schemas.openxmlformats.org/officeDocument/2006/math" xmlns:v="urn:schemas-microsoft-com:vml" xmlns:wp14="http://schemas.microsoft.com/office/word/2010/wordprocessingDrawing" xmlns:wp="http://schemas.openxmlformats.org/drawingml/2006/wordprocessingDrawing" xmlns:w10="urn:schemas-microsoft-com:office:word" xmlns:w="http://schemas.openxmlformats.org/wordprocessingml/2006/main" xmlns:w14="http://schemas.microsoft.com/office/word/2010/wordml" xmlns:w15="http://schemas.microsoft.com/office/word/2012/wordml" xmlns:w16cex="http://schemas.microsoft.com/office/word/2018/wordml/cex" xmlns:w16cid="http://schemas.microsoft.com/office/word/2016/wordml/cid" xmlns:w16="http://schemas.microsoft.com/office/word/2018/wordml" xmlns:w16du="http://schemas.microsoft.com/office/word/2023/wordml/word16du" xmlns:w16sdtdh="http://schemas.microsoft.com/office/word/2020/wordml/sdtdatahash" xmlns:w16se="http://schemas.microsoft.com/office/word/2015/wordml/symex" xmlns:wpg="http://schemas.microsoft.com/office/word/2010/wordprocessingGroup" xmlns:wpi="http://schemas.microsoft.com/office/word/2010/wordprocessingInk" xmlns:wne="http://schemas.microsoft.com/office/word/2006/wordml" xmlns:wps="http://schemas.microsoft.com/office/word/2010/wordprocessingShape" mc:Ignorable="w14 w15 w16se w16cid w16 w16cex w16sdtdh wp14">
   <w:body>
     <w:p>
       <w:pPr>
         <w:spacing w:after="160" w:line="259" w:lineRule="exact"/>
+        <w:jc w:val="both"/>
         <w:rPr>
           <w:rFonts w:ascii="Times New Roman" w:eastAsia="Times New Roman" w:hAnsi="Times New Roman" w:cs="Times New Roman"/>
-          <w:sz w:val="24"/>
+          <w:sz w:val="28"/>
+          <w:szCs w:val="28"/>
           <w:lang w:val="hu-HU"/>
         </w:rPr>
       </w:pPr>
+      <w:r>
+        <w:rPr>
+          <w:rFonts w:ascii="Times New Roman" w:eastAsia="Times New Roman" w:hAnsi="Times New Roman" w:cs="Times New Roman"/>
+          <w:sz w:val="28"/>
+          <w:szCs w:val="28"/>
+          <w:lang w:val="hu-HU"/>
+        </w:rPr>
+        <w:t>Szűcs Dániel – BSY9BQ</w:t>
+      </w:r>
     </w:p>
     <w:p>
       <w:pPr>
@@ -42,7 +53,61 @@
           <w:sz w:val="24"/>
           <w:lang w:val="hu-HU"/>
         </w:rPr>
-        <w:t>Szeged, 2019.07.26.</w:t>
+        <w:t>Szeged, 20</w:t>
+      </w:r>
+      <w:r>
+        <w:rPr>
+          <w:rFonts w:ascii="Times New Roman" w:eastAsia="Times New Roman" w:hAnsi="Times New Roman" w:cs="Times New Roman"/>
+          <w:color w:val="000000"/>
+          <w:sz w:val="24"/>
+          <w:lang w:val="hu-HU"/>
+        </w:rPr>
+        <w:t>23</w:t>
+      </w:r>
+      <w:r>
+        <w:rPr>
+          <w:rFonts w:ascii="Times New Roman" w:eastAsia="Times New Roman" w:hAnsi="Times New Roman" w:cs="Times New Roman"/>
+          <w:color w:val="000000"/>
+          <w:sz w:val="24"/>
+          <w:lang w:val="hu-HU"/>
+        </w:rPr>
+        <w:t>.0</w:t>
+      </w:r>
+      <w:r>
+        <w:rPr>
+          <w:rFonts w:ascii="Times New Roman" w:eastAsia="Times New Roman" w:hAnsi="Times New Roman" w:cs="Times New Roman"/>
+          <w:color w:val="000000"/>
+          <w:sz w:val="24"/>
+          <w:lang w:val="hu-HU"/>
+        </w:rPr>
+        <w:t>3</w:t>
+      </w:r>
+      <w:r>
+        <w:rPr>
+          <w:rFonts w:ascii="Times New Roman" w:eastAsia="Times New Roman" w:hAnsi="Times New Roman" w:cs="Times New Roman"/>
+          <w:color w:val="000000"/>
+          <w:sz w:val="24"/>
+          <w:lang w:val="hu-HU"/>
+        </w:rPr>
+        <w:t>.</w:t>
+      </w:r>
+      <w:r>
+        <w:rPr>
+          <w:rFonts w:ascii="Times New Roman" w:eastAsia="Times New Roman" w:hAnsi="Times New Roman" w:cs="Times New Roman"/>
+          <w:color w:val="000000"/>
+          <w:sz w:val="24"/>
+          <w:lang w:val="hu-HU"/>
+        </w:rPr>
+        <w:t>31</w:t>
+      </w:r>
+      <w:r>
+        <w:rPr>
+          <w:rFonts w:ascii="Times New Roman" w:eastAsia="Times New Roman" w:hAnsi="Times New Roman" w:cs="Times New Roman"/>
+          <w:color w:val="000000"/>
+          <w:sz w:val="24"/>
+          <w:lang w:val="hu-HU"/>
+        </w:rPr>
+        <w:t>.</w:t>
       </w:r>
     </w:p>
     <w:tbl>
@@ -179,33 +244,51 @@
           </w:tcPr>
           <w:p>
             <w:pPr>
-              <w:spacing w:line="360" w:lineRule="auto"/>
-              <w:ind w:right="230"/>
+              <w:spacing w:before="120" w:after="80" w:line="360" w:lineRule="auto"/>
+              <w:ind w:left="170" w:right="170"/>
               <w:jc w:val="both"/>
               <w:rPr>
-                <w:lang w:val="hu-HU"/>
-              </w:rPr>
-            </w:pPr>
-            <w:r>
-              <w:rPr>
-                <w:rFonts w:ascii="Times New Roman" w:eastAsia="Times New Roman" w:hAnsi="Times New Roman" w:cs="Times New Roman"/>
-                <w:color w:val="000000"/>
-                <w:sz w:val="24"/>
-                <w:lang w:val="hu-HU"/>
-              </w:rPr>
-              <w:t xml:space="preserve">A szakmai gyakorlatomat a software Kft.-nél végeztem, ahova .NET fejlesztői pozícióban munkálkodtam. A felvételi teszt megírását követően az első pár napom a munkakörnyezetem megismerésével történt, melynek során betekintést nyertem a csapatom projektjeibe, megmutatták mit hol tudok elvégezni, kit kell keresni stb. Rögtön kaptam is egy betanuló projektet, melynek célja az volt, hogy megismertesse velem azokat a technológiákat, amit nap mint nap használok már azóta is a munkám során. A feladat egy időjárás előre jelző applikáció elkészítése volt .NET WPF-ben, mely egy REST hívással kéri le az időjárás adatokat az </w:t>
-            </w:r>
-            <w:proofErr w:type="spellStart"/>
-            <w:r>
-              <w:rPr>
-                <w:rFonts w:ascii="Times New Roman" w:eastAsia="Times New Roman" w:hAnsi="Times New Roman" w:cs="Times New Roman"/>
-                <w:color w:val="000000"/>
-                <w:sz w:val="24"/>
-                <w:lang w:val="hu-HU"/>
-              </w:rPr>
-              <w:t>OpenWeatherMap</w:t>
-            </w:r>
-            <w:proofErr w:type="spellEnd"/>
+                <w:rFonts w:ascii="Times New Roman" w:eastAsia="Times New Roman" w:hAnsi="Times New Roman" w:cs="Times New Roman"/>
+                <w:color w:val="000000"/>
+                <w:sz w:val="24"/>
+              </w:rPr>
+            </w:pPr>
+            <w:r>
+              <w:rPr>
+                <w:rFonts w:ascii="Times New Roman" w:eastAsia="Times New Roman" w:hAnsi="Times New Roman" w:cs="Times New Roman"/>
+                <w:color w:val="000000"/>
+                <w:sz w:val="24"/>
+                <w:lang w:val="hu-HU"/>
+              </w:rPr>
+              <w:t xml:space="preserve">A szakmai gyakorlatomat </w:t>
+            </w:r>
+            <w:r>
+              <w:rPr>
+                <w:rFonts w:ascii="Times New Roman" w:eastAsia="Times New Roman" w:hAnsi="Times New Roman" w:cs="Times New Roman"/>
+                <w:color w:val="000000"/>
+                <w:sz w:val="24"/>
+                <w:lang w:val="hu-HU"/>
+              </w:rPr>
+              <w:t>az SZTE Szoftverfejlesztési tanszéken</w:t>
+            </w:r>
+            <w:r>
+              <w:rPr>
+                <w:rFonts w:ascii="Times New Roman" w:eastAsia="Times New Roman" w:hAnsi="Times New Roman" w:cs="Times New Roman"/>
+                <w:color w:val="000000"/>
+                <w:sz w:val="24"/>
+                <w:lang w:val="hu-HU"/>
+              </w:rPr>
+              <w:t xml:space="preserve"> végeztem, aho</w:t>
+            </w:r>
+            <w:r>
+              <w:rPr>
+                <w:rFonts w:ascii="Times New Roman" w:eastAsia="Times New Roman" w:hAnsi="Times New Roman" w:cs="Times New Roman"/>
+                <w:color w:val="000000"/>
+                <w:sz w:val="24"/>
+                <w:lang w:val="hu-HU"/>
+              </w:rPr>
+              <w:t>l</w:t>
+            </w:r>
             <w:r>
               <w:rPr>
                 <w:rFonts w:ascii="Times New Roman" w:eastAsia="Times New Roman" w:hAnsi="Times New Roman" w:cs="Times New Roman"/>
@@ -215,77 +298,123 @@
               </w:rPr>
               <w:t xml:space="preserve"> </w:t>
             </w:r>
-            <w:proofErr w:type="spellStart"/>
-            <w:r>
-              <w:rPr>
-                <w:rFonts w:ascii="Times New Roman" w:eastAsia="Times New Roman" w:hAnsi="Times New Roman" w:cs="Times New Roman"/>
-                <w:color w:val="000000"/>
-                <w:sz w:val="24"/>
-                <w:lang w:val="hu-HU"/>
-              </w:rPr>
-              <w:t>Weather</w:t>
-            </w:r>
-            <w:proofErr w:type="spellEnd"/>
-            <w:r>
-              <w:rPr>
-                <w:rFonts w:ascii="Times New Roman" w:eastAsia="Times New Roman" w:hAnsi="Times New Roman" w:cs="Times New Roman"/>
-                <w:color w:val="000000"/>
-                <w:sz w:val="24"/>
-                <w:lang w:val="hu-HU"/>
-              </w:rPr>
-              <w:t xml:space="preserve"> API-</w:t>
-            </w:r>
-            <w:proofErr w:type="spellStart"/>
-            <w:r>
-              <w:rPr>
-                <w:rFonts w:ascii="Times New Roman" w:eastAsia="Times New Roman" w:hAnsi="Times New Roman" w:cs="Times New Roman"/>
-                <w:color w:val="000000"/>
-                <w:sz w:val="24"/>
-                <w:lang w:val="hu-HU"/>
-              </w:rPr>
-              <w:t>jától</w:t>
-            </w:r>
-            <w:proofErr w:type="spellEnd"/>
-            <w:r>
-              <w:rPr>
-                <w:rFonts w:ascii="Times New Roman" w:eastAsia="Times New Roman" w:hAnsi="Times New Roman" w:cs="Times New Roman"/>
-                <w:color w:val="000000"/>
-                <w:sz w:val="24"/>
-                <w:lang w:val="hu-HU"/>
-              </w:rPr>
-              <w:t xml:space="preserve">. Az adathalmazt JSON formátumban kaptam meg, amit </w:t>
-            </w:r>
-            <w:proofErr w:type="spellStart"/>
-            <w:r>
-              <w:rPr>
-                <w:rFonts w:ascii="Times New Roman" w:eastAsia="Times New Roman" w:hAnsi="Times New Roman" w:cs="Times New Roman"/>
-                <w:color w:val="000000"/>
-                <w:sz w:val="24"/>
-                <w:lang w:val="hu-HU"/>
-              </w:rPr>
-              <w:t>deszerializálnom</w:t>
-            </w:r>
-            <w:proofErr w:type="spellEnd"/>
-            <w:r>
-              <w:rPr>
-                <w:rFonts w:ascii="Times New Roman" w:eastAsia="Times New Roman" w:hAnsi="Times New Roman" w:cs="Times New Roman"/>
-                <w:color w:val="000000"/>
-                <w:sz w:val="24"/>
-                <w:lang w:val="hu-HU"/>
-              </w:rPr>
-              <w:t xml:space="preserve"> kellet, hogy C# objektumokkal tudjak dolgozni. A feladat továbbá az is volt, hogy az MVVM tervezési mintát használva csináljam meg az applikációt, valamint Unit teszteket is kellett írnom az elkészült függvényeimhez. Ezt az úgynevezett három „A” segítségével kellet tagolnom: </w:t>
-            </w:r>
-            <w:proofErr w:type="spellStart"/>
-            <w:r>
-              <w:rPr>
-                <w:rFonts w:ascii="Times New Roman" w:eastAsia="Times New Roman" w:hAnsi="Times New Roman" w:cs="Times New Roman"/>
-                <w:color w:val="000000"/>
-                <w:sz w:val="24"/>
-                <w:lang w:val="hu-HU"/>
-              </w:rPr>
-              <w:t>arrange</w:t>
-            </w:r>
-            <w:proofErr w:type="spellEnd"/>
+            <w:r>
+              <w:rPr>
+                <w:rFonts w:ascii="Times New Roman" w:eastAsia="Times New Roman" w:hAnsi="Times New Roman" w:cs="Times New Roman"/>
+                <w:color w:val="000000"/>
+                <w:sz w:val="24"/>
+                <w:lang w:val="hu-HU"/>
+              </w:rPr>
+              <w:t>C++</w:t>
+            </w:r>
+            <w:r>
+              <w:rPr>
+                <w:rFonts w:ascii="Times New Roman" w:eastAsia="Times New Roman" w:hAnsi="Times New Roman" w:cs="Times New Roman"/>
+                <w:color w:val="000000"/>
+                <w:sz w:val="24"/>
+                <w:lang w:val="hu-HU"/>
+              </w:rPr>
+              <w:t xml:space="preserve"> fejlesztői pozícióban munkálkodtam.</w:t>
+            </w:r>
+            <w:r>
+              <w:rPr>
+                <w:rFonts w:ascii="Times New Roman" w:eastAsia="Times New Roman" w:hAnsi="Times New Roman" w:cs="Times New Roman"/>
+                <w:color w:val="000000"/>
+                <w:sz w:val="24"/>
+                <w:lang w:val="hu-HU"/>
+              </w:rPr>
+              <w:t xml:space="preserve"> Felvételem után az első 40 órában betanuláson vettem részt. </w:t>
+            </w:r>
+            <w:r>
+              <w:rPr>
+                <w:rFonts w:ascii="Times New Roman" w:eastAsia="Times New Roman" w:hAnsi="Times New Roman" w:cs="Times New Roman"/>
+                <w:color w:val="000000"/>
+                <w:sz w:val="24"/>
+                <w:lang w:val="hu-HU"/>
+              </w:rPr>
+              <w:t>A betanulás első részében általános információkkal ismerkedtem meg, mint például, hogyan tudom elérni a belső szervereket, hogyan tudom rögzíteni a munkaóráimat, hol érem el a munkahelyi chatet stb. Ezek után a betanulásra kapott számítógépre kellett Ubuntu-t telepítsek. A betanulás első témája a Linux alapok volt. Itt a GNU szoftvercsomag programjairól tanultam részletesen a BASH-ról</w:t>
+            </w:r>
+            <w:r>
+              <w:rPr>
+                <w:rFonts w:ascii="Times New Roman" w:eastAsia="Times New Roman" w:hAnsi="Times New Roman" w:cs="Times New Roman"/>
+                <w:color w:val="000000"/>
+                <w:sz w:val="24"/>
+                <w:lang w:val="hu-HU"/>
+              </w:rPr>
+              <w:t xml:space="preserve">, majd a GNU coreutils többi programjáról például: cd, chmod, grep, sudo, make, xargs. Ezen felül tanultam még a Linux kernelről, hogyan tudok magamnak kernelt fordítani, és hogyan lehet kernel modulokat betölteni. A következő részben a </w:t>
+            </w:r>
+            <w:r>
+              <w:rPr>
+                <w:rFonts w:ascii="Times New Roman" w:eastAsia="Times New Roman" w:hAnsi="Times New Roman" w:cs="Times New Roman"/>
+                <w:color w:val="000000"/>
+                <w:sz w:val="24"/>
+                <w:lang w:val="hu-HU"/>
+              </w:rPr>
+              <w:t xml:space="preserve">különböző függvény könyvtárakról tanultam, mint például a </w:t>
+            </w:r>
+            <w:r>
+              <w:rPr>
+                <w:rFonts w:ascii="Times New Roman" w:eastAsia="Times New Roman" w:hAnsi="Times New Roman" w:cs="Times New Roman"/>
+                <w:color w:val="000000"/>
+                <w:sz w:val="24"/>
+                <w:lang w:val="hu-HU"/>
+              </w:rPr>
+              <w:t>glibc</w:t>
+            </w:r>
+            <w:r>
+              <w:rPr>
+                <w:rFonts w:ascii="Times New Roman" w:eastAsia="Times New Roman" w:hAnsi="Times New Roman" w:cs="Times New Roman"/>
+                <w:color w:val="000000"/>
+                <w:sz w:val="24"/>
+                <w:lang w:val="hu-HU"/>
+              </w:rPr>
+              <w:t xml:space="preserve"> és a libstdc++</w:t>
+            </w:r>
+            <w:r>
+              <w:rPr>
+                <w:rFonts w:ascii="Times New Roman" w:eastAsia="Times New Roman" w:hAnsi="Times New Roman" w:cs="Times New Roman"/>
+                <w:color w:val="000000"/>
+                <w:sz w:val="24"/>
+                <w:lang w:val="hu-HU"/>
+              </w:rPr>
+              <w:t xml:space="preserve">. Ezen felül tanultam még a virtualizációról is és telepítettem VirtualBox-ba </w:t>
+            </w:r>
+            <w:r>
+              <w:rPr>
+                <w:rFonts w:ascii="Times New Roman" w:eastAsia="Times New Roman" w:hAnsi="Times New Roman" w:cs="Times New Roman"/>
+                <w:color w:val="000000"/>
+                <w:sz w:val="24"/>
+                <w:lang w:val="hu-HU"/>
+              </w:rPr>
+              <w:t xml:space="preserve">egy Arch Linux disztribúciót próbaként. A második téma betanulásom során a Git verziókezelő rendszer volt. Itt megtanultam hogyan kell bare (remote) repositoryt inicializálni, hogyan </w:t>
+            </w:r>
+            <w:r>
+              <w:rPr>
+                <w:rFonts w:ascii="Times New Roman" w:eastAsia="Times New Roman" w:hAnsi="Times New Roman" w:cs="Times New Roman"/>
+                <w:color w:val="000000"/>
+                <w:sz w:val="24"/>
+                <w:lang w:val="hu-HU"/>
+              </w:rPr>
+              <w:t>kell local repositoryt inicializálni, hogyan tudom a nevemet és e-mail címemet beállítani</w:t>
+            </w:r>
+            <w:r>
+              <w:rPr>
+                <w:rFonts w:ascii="Times New Roman" w:eastAsia="Times New Roman" w:hAnsi="Times New Roman" w:cs="Times New Roman"/>
+                <w:color w:val="000000"/>
+                <w:sz w:val="24"/>
+                <w:lang w:val="hu-HU"/>
+              </w:rPr>
+              <w:t>, hogyan érem a logot</w:t>
+            </w:r>
+            <w:r>
+              <w:rPr>
+                <w:rFonts w:ascii="Times New Roman" w:eastAsia="Times New Roman" w:hAnsi="Times New Roman" w:cs="Times New Roman"/>
+                <w:color w:val="000000"/>
+                <w:sz w:val="24"/>
+                <w:lang w:val="hu-HU"/>
+              </w:rPr>
+              <w:t xml:space="preserve"> stb. Majd a Git komplexebb parancsairól beszéltünk, itt megtanultam hogyan működik a branching, mi az a rebase</w:t>
+            </w:r>
             <w:r>
               <w:rPr>
                 <w:rFonts w:ascii="Times New Roman" w:eastAsia="Times New Roman" w:hAnsi="Times New Roman" w:cs="Times New Roman"/>
@@ -295,165 +424,95 @@
               </w:rPr>
               <w:t xml:space="preserve">, </w:t>
             </w:r>
-            <w:proofErr w:type="spellStart"/>
-            <w:r>
-              <w:rPr>
-                <w:rFonts w:ascii="Times New Roman" w:eastAsia="Times New Roman" w:hAnsi="Times New Roman" w:cs="Times New Roman"/>
-                <w:color w:val="000000"/>
-                <w:sz w:val="24"/>
-                <w:lang w:val="hu-HU"/>
-              </w:rPr>
-              <w:t>act</w:t>
-            </w:r>
-            <w:proofErr w:type="spellEnd"/>
-            <w:r>
-              <w:rPr>
-                <w:rFonts w:ascii="Times New Roman" w:eastAsia="Times New Roman" w:hAnsi="Times New Roman" w:cs="Times New Roman"/>
-                <w:color w:val="000000"/>
-                <w:sz w:val="24"/>
-                <w:lang w:val="hu-HU"/>
-              </w:rPr>
-              <w:t xml:space="preserve">, </w:t>
-            </w:r>
-            <w:proofErr w:type="spellStart"/>
-            <w:r>
-              <w:rPr>
-                <w:rFonts w:ascii="Times New Roman" w:eastAsia="Times New Roman" w:hAnsi="Times New Roman" w:cs="Times New Roman"/>
-                <w:color w:val="000000"/>
-                <w:sz w:val="24"/>
-                <w:lang w:val="hu-HU"/>
-              </w:rPr>
-              <w:t>assert</w:t>
-            </w:r>
-            <w:proofErr w:type="spellEnd"/>
-            <w:r>
-              <w:rPr>
-                <w:rFonts w:ascii="Times New Roman" w:eastAsia="Times New Roman" w:hAnsi="Times New Roman" w:cs="Times New Roman"/>
-                <w:color w:val="000000"/>
-                <w:sz w:val="24"/>
-                <w:lang w:val="hu-HU"/>
-              </w:rPr>
-              <w:t xml:space="preserve">. Tehát először beállítom a </w:t>
-            </w:r>
-            <w:proofErr w:type="spellStart"/>
-            <w:r>
-              <w:rPr>
-                <w:rFonts w:ascii="Times New Roman" w:eastAsia="Times New Roman" w:hAnsi="Times New Roman" w:cs="Times New Roman"/>
-                <w:color w:val="000000"/>
-                <w:sz w:val="24"/>
-                <w:lang w:val="hu-HU"/>
-              </w:rPr>
-              <w:t>mock</w:t>
-            </w:r>
-            <w:proofErr w:type="spellEnd"/>
-            <w:r>
-              <w:rPr>
-                <w:rFonts w:ascii="Times New Roman" w:eastAsia="Times New Roman" w:hAnsi="Times New Roman" w:cs="Times New Roman"/>
-                <w:color w:val="000000"/>
-                <w:sz w:val="24"/>
-                <w:lang w:val="hu-HU"/>
-              </w:rPr>
-              <w:t xml:space="preserve"> adatokat olyanokra, amilyenek az éppen ott levő teszthez kellenek majd </w:t>
-            </w:r>
-            <w:proofErr w:type="spellStart"/>
-            <w:r>
-              <w:rPr>
-                <w:rFonts w:ascii="Times New Roman" w:eastAsia="Times New Roman" w:hAnsi="Times New Roman" w:cs="Times New Roman"/>
-                <w:color w:val="000000"/>
-                <w:sz w:val="24"/>
-                <w:lang w:val="hu-HU"/>
-              </w:rPr>
-              <w:t>példányosítom</w:t>
-            </w:r>
-            <w:proofErr w:type="spellEnd"/>
-            <w:r>
-              <w:rPr>
-                <w:rFonts w:ascii="Times New Roman" w:eastAsia="Times New Roman" w:hAnsi="Times New Roman" w:cs="Times New Roman"/>
-                <w:color w:val="000000"/>
-                <w:sz w:val="24"/>
-                <w:lang w:val="hu-HU"/>
-              </w:rPr>
-              <w:t xml:space="preserve"> az adott osztályt. Ezután meghívom az adott metódust. Ezen mérföldkő során ismerkedtem meg a </w:t>
-            </w:r>
-            <w:proofErr w:type="spellStart"/>
-            <w:r>
-              <w:rPr>
-                <w:rFonts w:ascii="Times New Roman" w:eastAsia="Times New Roman" w:hAnsi="Times New Roman" w:cs="Times New Roman"/>
-                <w:color w:val="000000"/>
-                <w:sz w:val="24"/>
-                <w:lang w:val="hu-HU"/>
-              </w:rPr>
-              <w:t>Dependency</w:t>
-            </w:r>
-            <w:proofErr w:type="spellEnd"/>
-            <w:r>
-              <w:rPr>
-                <w:rFonts w:ascii="Times New Roman" w:eastAsia="Times New Roman" w:hAnsi="Times New Roman" w:cs="Times New Roman"/>
-                <w:color w:val="000000"/>
-                <w:sz w:val="24"/>
-                <w:lang w:val="hu-HU"/>
-              </w:rPr>
-              <w:t xml:space="preserve"> </w:t>
-            </w:r>
-            <w:proofErr w:type="spellStart"/>
-            <w:r>
-              <w:rPr>
-                <w:rFonts w:ascii="Times New Roman" w:eastAsia="Times New Roman" w:hAnsi="Times New Roman" w:cs="Times New Roman"/>
-                <w:color w:val="000000"/>
-                <w:sz w:val="24"/>
-                <w:lang w:val="hu-HU"/>
-              </w:rPr>
-              <w:t>Injection-nel</w:t>
-            </w:r>
-            <w:proofErr w:type="spellEnd"/>
-            <w:r>
-              <w:rPr>
-                <w:rFonts w:ascii="Times New Roman" w:eastAsia="Times New Roman" w:hAnsi="Times New Roman" w:cs="Times New Roman"/>
-                <w:color w:val="000000"/>
-                <w:sz w:val="24"/>
-                <w:lang w:val="hu-HU"/>
-              </w:rPr>
-              <w:t xml:space="preserve">, melynek segítségével jobban megvalósul a modularitás, kevésbé lesznek egymástól függők az alkalmazás különálló komponensei. Ezen felül itt találkoztam először a </w:t>
-            </w:r>
-            <w:proofErr w:type="spellStart"/>
-            <w:r>
-              <w:rPr>
-                <w:rFonts w:ascii="Times New Roman" w:eastAsia="Times New Roman" w:hAnsi="Times New Roman" w:cs="Times New Roman"/>
-                <w:color w:val="000000"/>
-                <w:sz w:val="24"/>
-                <w:lang w:val="hu-HU"/>
-              </w:rPr>
-              <w:t>factory</w:t>
-            </w:r>
-            <w:proofErr w:type="spellEnd"/>
-            <w:r>
-              <w:rPr>
-                <w:rFonts w:ascii="Times New Roman" w:eastAsia="Times New Roman" w:hAnsi="Times New Roman" w:cs="Times New Roman"/>
-                <w:color w:val="000000"/>
-                <w:sz w:val="24"/>
-                <w:lang w:val="hu-HU"/>
-              </w:rPr>
-              <w:t xml:space="preserve"> tervezési mintával, melynek segítségével jobban megvalósul az egységbezárás, a </w:t>
-            </w:r>
-            <w:proofErr w:type="spellStart"/>
-            <w:r>
-              <w:rPr>
-                <w:rFonts w:ascii="Times New Roman" w:eastAsia="Times New Roman" w:hAnsi="Times New Roman" w:cs="Times New Roman"/>
-                <w:color w:val="000000"/>
-                <w:sz w:val="24"/>
-                <w:lang w:val="hu-HU"/>
-              </w:rPr>
-              <w:t>példányosítás</w:t>
-            </w:r>
-            <w:proofErr w:type="spellEnd"/>
-            <w:r>
-              <w:rPr>
-                <w:rFonts w:ascii="Times New Roman" w:eastAsia="Times New Roman" w:hAnsi="Times New Roman" w:cs="Times New Roman"/>
-                <w:color w:val="000000"/>
-                <w:sz w:val="24"/>
-                <w:lang w:val="hu-HU"/>
-              </w:rPr>
-              <w:t xml:space="preserve"> felelőssége egy másik objektumra hárul.</w:t>
+            <w:r>
+              <w:rPr>
+                <w:rFonts w:ascii="Times New Roman" w:eastAsia="Times New Roman" w:hAnsi="Times New Roman" w:cs="Times New Roman"/>
+                <w:color w:val="000000"/>
+                <w:sz w:val="24"/>
+                <w:lang w:val="hu-HU"/>
+              </w:rPr>
+              <w:t>merge</w:t>
+            </w:r>
+            <w:r>
+              <w:rPr>
+                <w:rFonts w:ascii="Times New Roman" w:eastAsia="Times New Roman" w:hAnsi="Times New Roman" w:cs="Times New Roman"/>
+                <w:color w:val="000000"/>
+                <w:sz w:val="24"/>
+                <w:lang w:val="hu-HU"/>
+              </w:rPr>
+              <w:t>,</w:t>
+            </w:r>
+            <w:r>
+              <w:rPr>
+                <w:rFonts w:ascii="Times New Roman" w:eastAsia="Times New Roman" w:hAnsi="Times New Roman" w:cs="Times New Roman"/>
+                <w:color w:val="000000"/>
+                <w:sz w:val="24"/>
+                <w:lang w:val="hu-HU"/>
+              </w:rPr>
+              <w:t xml:space="preserve"> cherry-pick,</w:t>
+            </w:r>
+            <w:r>
+              <w:rPr>
+                <w:rFonts w:ascii="Times New Roman" w:eastAsia="Times New Roman" w:hAnsi="Times New Roman" w:cs="Times New Roman"/>
+                <w:color w:val="000000"/>
+                <w:sz w:val="24"/>
+                <w:lang w:val="hu-HU"/>
+              </w:rPr>
+              <w:t xml:space="preserve"> hogyan tudom a változtatásaimat committolni majd feltenni a remote-ba</w:t>
+            </w:r>
+            <w:r>
+              <w:rPr>
+                <w:rFonts w:ascii="Times New Roman" w:eastAsia="Times New Roman" w:hAnsi="Times New Roman" w:cs="Times New Roman"/>
+                <w:color w:val="000000"/>
+                <w:sz w:val="24"/>
+                <w:lang w:val="hu-HU"/>
+              </w:rPr>
+              <w:t xml:space="preserve">, hogyan tudok conflict-ot feloldani. A harmadik téma a betanulás alatt a GNU toolchain volt. Itt tanultam a gcc fordítóprogramról és különböző kapcsolóiról. Megnéztem, hogy a fordító hogyan rendezi el a programomat memóriában, a különböző változók és a kód milyen bináris szekciókba kerülnek. Megtanultam mi az Address Space Layout Randomization (ASLR). Megtanultam, hogy a toolcahin milyen komponensekből áll, és hogy a komponensek között milyen kapcsolat áll. Ezek után a linker komponenssel foglalkoztam </w:t>
+            </w:r>
+            <w:r>
+              <w:rPr>
+                <w:rFonts w:ascii="Times New Roman" w:eastAsia="Times New Roman" w:hAnsi="Times New Roman" w:cs="Times New Roman"/>
+                <w:color w:val="000000"/>
+                <w:sz w:val="24"/>
+                <w:lang w:val="hu-HU"/>
+              </w:rPr>
+              <w:t>többet,</w:t>
+            </w:r>
+            <w:r>
+              <w:rPr>
+                <w:rFonts w:ascii="Times New Roman" w:eastAsia="Times New Roman" w:hAnsi="Times New Roman" w:cs="Times New Roman"/>
+                <w:color w:val="000000"/>
+                <w:sz w:val="24"/>
+                <w:lang w:val="hu-HU"/>
+              </w:rPr>
+              <w:t xml:space="preserve"> ahol megnéztem hogyan tudok linker scriptet írni, hogyan tudo</w:t>
+            </w:r>
+            <w:r>
+              <w:rPr>
+                <w:rFonts w:ascii="Times New Roman" w:eastAsia="Times New Roman" w:hAnsi="Times New Roman" w:cs="Times New Roman"/>
+                <w:color w:val="000000"/>
+                <w:sz w:val="24"/>
+                <w:lang w:val="hu-HU"/>
+              </w:rPr>
+              <w:t>m</w:t>
+            </w:r>
+            <w:r>
+              <w:rPr>
+                <w:rFonts w:ascii="Times New Roman" w:eastAsia="Times New Roman" w:hAnsi="Times New Roman" w:cs="Times New Roman"/>
+                <w:color w:val="000000"/>
+                <w:sz w:val="24"/>
+                <w:lang w:val="hu-HU"/>
+              </w:rPr>
+              <w:t xml:space="preserve"> külső könyvtárak elérési útját megadni neki stb.</w:t>
+            </w:r>
+            <w:r>
+              <w:rPr>
+                <w:rFonts w:ascii="Times New Roman" w:eastAsia="Times New Roman" w:hAnsi="Times New Roman" w:cs="Times New Roman"/>
+                <w:color w:val="000000"/>
+                <w:sz w:val="24"/>
+                <w:lang w:val="hu-HU"/>
+              </w:rPr>
+              <w:t xml:space="preserve"> A betanulás utolsó témája a debugging volt. Itt tanultam külöböző debuggolásra alkalmas programokról, mint például a gdb, cgdb, lldb. Megtanultam hogyan kell breakpointokat és watchpointokat használni, valamint hogyan lehet kivételeket elkapni debuggolás közben.</w:t>
             </w:r>
           </w:p>
         </w:tc>
@@ -488,6 +547,7 @@
                 <w:sz w:val="24"/>
                 <w:lang w:val="hu-HU"/>
               </w:rPr>
+              <w:lastRenderedPageBreak/>
               <w:t>2.</w:t>
             </w:r>
           </w:p>
@@ -578,171 +638,396 @@
           </w:tcPr>
           <w:p>
             <w:pPr>
-              <w:spacing w:line="360" w:lineRule="auto"/>
-              <w:ind w:right="230"/>
+              <w:spacing w:before="120" w:after="160" w:line="360" w:lineRule="auto"/>
+              <w:ind w:left="170" w:right="170"/>
               <w:jc w:val="both"/>
               <w:rPr>
-                <w:lang w:val="hu-HU"/>
-              </w:rPr>
-            </w:pPr>
-            <w:r>
-              <w:rPr>
-                <w:rFonts w:ascii="Times New Roman" w:eastAsia="Times New Roman" w:hAnsi="Times New Roman" w:cs="Times New Roman"/>
-                <w:color w:val="000000"/>
-                <w:sz w:val="24"/>
-                <w:lang w:val="hu-HU"/>
-              </w:rPr>
-              <w:t xml:space="preserve">A harmadik mérföldkő közben ismerkedtem meg a CRUD modellel. A lényege az volt, hogy olyan service-t csináljak, ami akkor is működik, ha például </w:t>
-            </w:r>
-            <w:proofErr w:type="spellStart"/>
-            <w:r>
-              <w:rPr>
-                <w:rFonts w:ascii="Times New Roman" w:eastAsia="Times New Roman" w:hAnsi="Times New Roman" w:cs="Times New Roman"/>
-                <w:color w:val="000000"/>
-                <w:sz w:val="24"/>
-                <w:lang w:val="hu-HU"/>
-              </w:rPr>
-              <w:t>SQLite</w:t>
-            </w:r>
-            <w:proofErr w:type="spellEnd"/>
-            <w:r>
-              <w:rPr>
-                <w:rFonts w:ascii="Times New Roman" w:eastAsia="Times New Roman" w:hAnsi="Times New Roman" w:cs="Times New Roman"/>
-                <w:color w:val="000000"/>
-                <w:sz w:val="24"/>
-                <w:lang w:val="hu-HU"/>
-              </w:rPr>
-              <w:t xml:space="preserve"> helyett MSSQL-re váltanék. A legnagyobb nehézséget itt az jelentett, hogy meg kellett ismernem az MSSQL környezetét, hogyan is néznek ki itt a lekérdezések, valamint eligazodni, hogy mi mit jelent a C#-</w:t>
-            </w:r>
-            <w:proofErr w:type="spellStart"/>
-            <w:r>
-              <w:rPr>
-                <w:rFonts w:ascii="Times New Roman" w:eastAsia="Times New Roman" w:hAnsi="Times New Roman" w:cs="Times New Roman"/>
-                <w:color w:val="000000"/>
-                <w:sz w:val="24"/>
-                <w:lang w:val="hu-HU"/>
-              </w:rPr>
-              <w:t>beli</w:t>
-            </w:r>
-            <w:proofErr w:type="spellEnd"/>
-            <w:r>
-              <w:rPr>
-                <w:rFonts w:ascii="Times New Roman" w:eastAsia="Times New Roman" w:hAnsi="Times New Roman" w:cs="Times New Roman"/>
-                <w:color w:val="000000"/>
-                <w:sz w:val="24"/>
+                <w:rFonts w:ascii="Times New Roman" w:hAnsi="Times New Roman" w:cs="Times New Roman"/>
+                <w:sz w:val="24"/>
+                <w:szCs w:val="28"/>
+              </w:rPr>
+            </w:pPr>
+            <w:r>
+              <w:rPr>
+                <w:rFonts w:ascii="Times New Roman" w:hAnsi="Times New Roman" w:cs="Times New Roman"/>
+                <w:sz w:val="24"/>
+                <w:szCs w:val="28"/>
+                <w:lang w:val="hu-HU"/>
+              </w:rPr>
+              <w:t>A betanulást követően a munkám egy másik irodában folytattam, ahol megismerkedtem a projekten dolgozó kollégákkal. Első feladatom a számítógépem installálása volt, melyet a hálózat beállítása követett</w:t>
+            </w:r>
+            <w:r>
+              <w:rPr>
+                <w:rFonts w:ascii="Times New Roman" w:hAnsi="Times New Roman" w:cs="Times New Roman"/>
+                <w:sz w:val="24"/>
+                <w:szCs w:val="28"/>
+                <w:lang w:val="hu-HU"/>
+              </w:rPr>
+              <w:t xml:space="preserve">, hogy el tudjam érni VPN-en keresztül a belső hálózatot. Ezután létre kellett hoznom egy új felhasználót, amivel hozzáférek a belső hálózaton elérhető dolgokhoz. Az első programozási feladatom a projekten az volt, hogy statikus analízis segítségével kód hibákat kellett kijavítsak. Ehhez megismertem a Clang-Tidy nevű eszközt, amely a kiemeli a kódban található potenciális problémákat. Mivel a projekt teljes szkennelése körül belül 15 percet vesz igénybe így inkább iteratív módon próbáltam dolgozni, ez viszont csak részben lehetséges a komponensek összefüggése miatt. Ezt a feladatot azért kaptam, hogy a projekt teljes egészét át tudjam tekinteni. A projekten fejlesztett program egy fordítóprogram, ami öt fő komponensből áll, név szerint: Lexer, Parser, Checker, Compiler, Emitter. A következő feladatom során a GitLabon </w:t>
+            </w:r>
+            <w:r>
+              <w:rPr>
+                <w:rFonts w:ascii="Times New Roman" w:hAnsi="Times New Roman" w:cs="Times New Roman"/>
+                <w:sz w:val="24"/>
+                <w:szCs w:val="28"/>
+                <w:lang w:val="hu-HU"/>
+              </w:rPr>
+              <w:t>feljegyzett</w:t>
+            </w:r>
+            <w:r>
+              <w:rPr>
+                <w:rFonts w:ascii="Times New Roman" w:hAnsi="Times New Roman" w:cs="Times New Roman"/>
+                <w:sz w:val="24"/>
+                <w:szCs w:val="28"/>
+                <w:lang w:val="hu-HU"/>
+              </w:rPr>
+              <w:t xml:space="preserve"> issuekkal </w:t>
+            </w:r>
+            <w:r>
+              <w:rPr>
+                <w:rFonts w:ascii="Times New Roman" w:hAnsi="Times New Roman" w:cs="Times New Roman"/>
+                <w:sz w:val="24"/>
+                <w:szCs w:val="28"/>
+                <w:lang w:val="hu-HU"/>
+              </w:rPr>
+              <w:t>kellett foglalkoznom a Parser és a Lexer komponensben. A legtöbb eseteben a hiba az volt, hogy a program rossz sor információt adott vissza, ha valami hibát talált a forráskódban. Ezeket gyorsan tudtam is javítani. Minden issue javítása után szólnom kellett a mentoromnak, aki átnézte a változtatásaimat, majd elmondta a meglátásait. Miután mindent rendben talált feltehettem a kódomat a közös branchre, majd lezártam az issue-t. A következő feladatom az volt, hogy a valósítsam meg a feltételes vezérlési szerkezet lefordítását. Ehhez meg kellett ismerjem a Compiler komponenst. A feltételes vezérlési szerkezet fordítása a következőképpen történik:</w:t>
+            </w:r>
+            <w:r>
+              <w:rPr>
+                <w:rFonts w:ascii="Times New Roman" w:hAnsi="Times New Roman" w:cs="Times New Roman"/>
+                <w:sz w:val="24"/>
+                <w:szCs w:val="28"/>
                 <w:lang w:val="hu-HU"/>
               </w:rPr>
               <w:t xml:space="preserve"> </w:t>
             </w:r>
-            <w:proofErr w:type="spellStart"/>
-            <w:r>
-              <w:rPr>
-                <w:rFonts w:ascii="Times New Roman" w:eastAsia="Times New Roman" w:hAnsi="Times New Roman" w:cs="Times New Roman"/>
-                <w:color w:val="000000"/>
-                <w:sz w:val="24"/>
-                <w:lang w:val="hu-HU"/>
-              </w:rPr>
-              <w:t>conneciton</w:t>
-            </w:r>
-            <w:proofErr w:type="spellEnd"/>
-            <w:r>
-              <w:rPr>
-                <w:rFonts w:ascii="Times New Roman" w:eastAsia="Times New Roman" w:hAnsi="Times New Roman" w:cs="Times New Roman"/>
-                <w:color w:val="000000"/>
-                <w:sz w:val="24"/>
+            <w:r>
+              <w:rPr>
+                <w:rFonts w:ascii="Times New Roman" w:hAnsi="Times New Roman" w:cs="Times New Roman"/>
+                <w:sz w:val="24"/>
+                <w:szCs w:val="28"/>
+                <w:lang w:val="hu-HU"/>
+              </w:rPr>
+              <w:t xml:space="preserve">Először megnézzük, hogy az </w:t>
+            </w:r>
+            <w:r>
+              <w:rPr>
+                <w:rFonts w:ascii="Times New Roman" w:hAnsi="Times New Roman" w:cs="Times New Roman"/>
+                <w:i/>
+                <w:iCs/>
+                <w:sz w:val="24"/>
+                <w:szCs w:val="28"/>
+                <w:lang w:val="hu-HU"/>
+              </w:rPr>
+              <w:t>if</w:t>
+            </w:r>
+            <w:r>
+              <w:rPr>
+                <w:rFonts w:ascii="Times New Roman" w:hAnsi="Times New Roman" w:cs="Times New Roman"/>
+                <w:i/>
+                <w:iCs/>
+                <w:sz w:val="24"/>
+                <w:szCs w:val="28"/>
                 <w:lang w:val="hu-HU"/>
               </w:rPr>
               <w:t xml:space="preserve"> </w:t>
             </w:r>
-            <w:proofErr w:type="spellStart"/>
-            <w:r>
-              <w:rPr>
-                <w:rFonts w:ascii="Times New Roman" w:eastAsia="Times New Roman" w:hAnsi="Times New Roman" w:cs="Times New Roman"/>
-                <w:color w:val="000000"/>
-                <w:sz w:val="24"/>
-                <w:lang w:val="hu-HU"/>
-              </w:rPr>
-              <w:t>stringben</w:t>
-            </w:r>
-            <w:proofErr w:type="spellEnd"/>
-            <w:r>
-              <w:rPr>
-                <w:rFonts w:ascii="Times New Roman" w:eastAsia="Times New Roman" w:hAnsi="Times New Roman" w:cs="Times New Roman"/>
-                <w:color w:val="000000"/>
-                <w:sz w:val="24"/>
-                <w:lang w:val="hu-HU"/>
-              </w:rPr>
-              <w:t xml:space="preserve">. Ebben a mérföldkőben meg kellett jeleníteni a korábban elmentett időjárást, valamint választhatóvá tenni a felhasználó számára, hogy </w:t>
-            </w:r>
-            <w:proofErr w:type="spellStart"/>
-            <w:r>
-              <w:rPr>
-                <w:rFonts w:ascii="Times New Roman" w:eastAsia="Times New Roman" w:hAnsi="Times New Roman" w:cs="Times New Roman"/>
-                <w:color w:val="000000"/>
-                <w:sz w:val="24"/>
-                <w:lang w:val="hu-HU"/>
-              </w:rPr>
-              <w:t>SQLite</w:t>
-            </w:r>
-            <w:proofErr w:type="spellEnd"/>
-            <w:r>
-              <w:rPr>
-                <w:rFonts w:ascii="Times New Roman" w:eastAsia="Times New Roman" w:hAnsi="Times New Roman" w:cs="Times New Roman"/>
-                <w:color w:val="000000"/>
-                <w:sz w:val="24"/>
-                <w:lang w:val="hu-HU"/>
-              </w:rPr>
-              <w:t xml:space="preserve"> vagy MSSQL </w:t>
-            </w:r>
-            <w:r>
-              <w:rPr>
-                <w:rFonts w:ascii="Times New Roman" w:eastAsia="Times New Roman" w:hAnsi="Times New Roman" w:cs="Times New Roman"/>
-                <w:color w:val="000000"/>
-                <w:sz w:val="24"/>
-                <w:lang w:val="hu-HU"/>
-              </w:rPr>
-              <w:lastRenderedPageBreak/>
-              <w:t xml:space="preserve">adatbázist szeretne használni. A feladat implicit specifikációja az is volt, hogy egy bejelentkezés </w:t>
-            </w:r>
-            <w:proofErr w:type="spellStart"/>
-            <w:r>
-              <w:rPr>
-                <w:rFonts w:ascii="Times New Roman" w:eastAsia="Times New Roman" w:hAnsi="Times New Roman" w:cs="Times New Roman"/>
-                <w:color w:val="000000"/>
-                <w:sz w:val="24"/>
-                <w:lang w:val="hu-HU"/>
-              </w:rPr>
-              <w:t>form</w:t>
-            </w:r>
-            <w:proofErr w:type="spellEnd"/>
-            <w:r>
-              <w:rPr>
-                <w:rFonts w:ascii="Times New Roman" w:eastAsia="Times New Roman" w:hAnsi="Times New Roman" w:cs="Times New Roman"/>
-                <w:color w:val="000000"/>
-                <w:sz w:val="24"/>
-                <w:lang w:val="hu-HU"/>
-              </w:rPr>
-              <w:t xml:space="preserve">-ot is megvalósítsak, mely segítségével meg tudja adni a felhasználó az MSSQL adatbázishoz való hozzáféréshez szükséges adatait. Ehhez csak a tesztjeinket kell lefuttatni, amire a ráfordított idő lényegesen kevesebb mint az adott környezetben </w:t>
-            </w:r>
-            <w:proofErr w:type="spellStart"/>
-            <w:r>
-              <w:rPr>
-                <w:rFonts w:ascii="Times New Roman" w:eastAsia="Times New Roman" w:hAnsi="Times New Roman" w:cs="Times New Roman"/>
-                <w:color w:val="000000"/>
-                <w:sz w:val="24"/>
-                <w:lang w:val="hu-HU"/>
-              </w:rPr>
-              <w:t>lebuild-elni</w:t>
-            </w:r>
-            <w:proofErr w:type="spellEnd"/>
-            <w:r>
-              <w:rPr>
-                <w:rFonts w:ascii="Times New Roman" w:eastAsia="Times New Roman" w:hAnsi="Times New Roman" w:cs="Times New Roman"/>
-                <w:color w:val="000000"/>
-                <w:sz w:val="24"/>
-                <w:lang w:val="hu-HU"/>
-              </w:rPr>
-              <w:t xml:space="preserve">, futtatni, a lépéseket megcsinálni, hogy eljussunk az adott teszt esethez újból meg újból. Eleinte nagyon furcsa volt, mivel azt sem tudtam, hogy hogyan álljak neki az egészhez. Eddigi megszokásom az volt, hogy mindig kipróbáltam az adott funkció működését az applikáció elindításával, ami lényegesen sok időt vett igénybe. Meglehetősen nehezen ment ez a rész nekem, viszont a végére én is kezdtem látni ennek az előnyeit, nem kellett tényleg azzal foglalkoznom, hogy mindig elindítsam az adott applikációt, elegendő volt csak megfelelően definiálni a tesztet. </w:t>
+            <w:r>
+              <w:rPr>
+                <w:rFonts w:ascii="Times New Roman" w:hAnsi="Times New Roman" w:cs="Times New Roman"/>
+                <w:sz w:val="24"/>
+                <w:szCs w:val="28"/>
+                <w:lang w:val="hu-HU"/>
+              </w:rPr>
+              <w:t>feltétele</w:t>
+            </w:r>
+            <w:r>
+              <w:rPr>
+                <w:rFonts w:ascii="Times New Roman" w:hAnsi="Times New Roman" w:cs="Times New Roman"/>
+                <w:sz w:val="24"/>
+                <w:szCs w:val="28"/>
+                <w:lang w:val="hu-HU"/>
+              </w:rPr>
+              <w:t xml:space="preserve"> fordítási időben kiértékelhető-e, mert ha igen akkor magát a vezérlési szerkezetet le sem kell fordítani ezzel runtime időt és teljesítményt nyerve. </w:t>
+            </w:r>
+            <w:r>
+              <w:rPr>
+                <w:rFonts w:ascii="Times New Roman" w:hAnsi="Times New Roman" w:cs="Times New Roman"/>
+                <w:sz w:val="24"/>
+                <w:szCs w:val="28"/>
+                <w:lang w:val="hu-HU"/>
+              </w:rPr>
+              <w:t>Ezek</w:t>
+            </w:r>
+            <w:r>
+              <w:rPr>
+                <w:rFonts w:ascii="Times New Roman" w:hAnsi="Times New Roman" w:cs="Times New Roman"/>
+                <w:sz w:val="24"/>
+                <w:szCs w:val="28"/>
+                <w:lang w:val="hu-HU"/>
+              </w:rPr>
+              <w:t xml:space="preserve"> után történik a tényleges fordítás. E</w:t>
+            </w:r>
+            <w:r>
+              <w:rPr>
+                <w:rFonts w:ascii="Times New Roman" w:hAnsi="Times New Roman" w:cs="Times New Roman"/>
+                <w:sz w:val="24"/>
+                <w:szCs w:val="28"/>
+                <w:lang w:val="hu-HU"/>
+              </w:rPr>
+              <w:t xml:space="preserve">lőször is szükség van egy </w:t>
+            </w:r>
+            <w:r>
+              <w:rPr>
+                <w:rFonts w:ascii="Times New Roman" w:hAnsi="Times New Roman" w:cs="Times New Roman"/>
+                <w:i/>
+                <w:iCs/>
+                <w:sz w:val="24"/>
+                <w:szCs w:val="28"/>
+                <w:lang w:val="hu-HU"/>
+              </w:rPr>
+              <w:t>label</w:t>
+            </w:r>
+            <w:r>
+              <w:rPr>
+                <w:rFonts w:ascii="Times New Roman" w:hAnsi="Times New Roman" w:cs="Times New Roman"/>
+                <w:i/>
+                <w:iCs/>
+                <w:sz w:val="24"/>
+                <w:szCs w:val="28"/>
+                <w:lang w:val="hu-HU"/>
+              </w:rPr>
+              <w:t>-re</w:t>
+            </w:r>
+            <w:r>
+              <w:rPr>
+                <w:rFonts w:ascii="Times New Roman" w:hAnsi="Times New Roman" w:cs="Times New Roman"/>
+                <w:sz w:val="24"/>
+                <w:szCs w:val="28"/>
+                <w:lang w:val="hu-HU"/>
+              </w:rPr>
+              <w:t xml:space="preserve"> ahová akkor ugrunk, ha az </w:t>
+            </w:r>
+            <w:r>
+              <w:rPr>
+                <w:rFonts w:ascii="Times New Roman" w:hAnsi="Times New Roman" w:cs="Times New Roman"/>
+                <w:i/>
+                <w:iCs/>
+                <w:sz w:val="24"/>
+                <w:szCs w:val="28"/>
+                <w:lang w:val="hu-HU"/>
+              </w:rPr>
+              <w:t>if</w:t>
+            </w:r>
+            <w:r>
+              <w:rPr>
+                <w:rFonts w:ascii="Times New Roman" w:hAnsi="Times New Roman" w:cs="Times New Roman"/>
+                <w:sz w:val="24"/>
+                <w:szCs w:val="28"/>
+                <w:lang w:val="hu-HU"/>
+              </w:rPr>
+              <w:t xml:space="preserve"> feltétele hamis. Ezután lefordítjuk az </w:t>
+            </w:r>
+            <w:r>
+              <w:rPr>
+                <w:rFonts w:ascii="Times New Roman" w:hAnsi="Times New Roman" w:cs="Times New Roman"/>
+                <w:i/>
+                <w:iCs/>
+                <w:sz w:val="24"/>
+                <w:szCs w:val="28"/>
+                <w:lang w:val="hu-HU"/>
+              </w:rPr>
+              <w:t>if</w:t>
+            </w:r>
+            <w:r>
+              <w:rPr>
+                <w:rFonts w:ascii="Times New Roman" w:hAnsi="Times New Roman" w:cs="Times New Roman"/>
+                <w:sz w:val="24"/>
+                <w:szCs w:val="28"/>
+                <w:lang w:val="hu-HU"/>
+              </w:rPr>
+              <w:t xml:space="preserve"> </w:t>
+            </w:r>
+            <w:r>
+              <w:rPr>
+                <w:rFonts w:ascii="Times New Roman" w:hAnsi="Times New Roman" w:cs="Times New Roman"/>
+                <w:sz w:val="24"/>
+                <w:szCs w:val="28"/>
+                <w:lang w:val="hu-HU"/>
+              </w:rPr>
+              <w:t>feltételét melynek allokálnunk kell egy regisztert, aminek értékét a nullával fogjuk összehasonlítani,</w:t>
+            </w:r>
+            <w:r>
+              <w:rPr>
+                <w:rFonts w:ascii="Times New Roman" w:hAnsi="Times New Roman" w:cs="Times New Roman"/>
+                <w:sz w:val="24"/>
+                <w:szCs w:val="28"/>
+                <w:lang w:val="hu-HU"/>
+              </w:rPr>
+              <w:t xml:space="preserve"> </w:t>
+            </w:r>
+            <w:r>
+              <w:rPr>
+                <w:rFonts w:ascii="Times New Roman" w:hAnsi="Times New Roman" w:cs="Times New Roman"/>
+                <w:sz w:val="24"/>
+                <w:szCs w:val="28"/>
+                <w:lang w:val="hu-HU"/>
+              </w:rPr>
+              <w:t>majd</w:t>
+            </w:r>
+            <w:r>
+              <w:rPr>
+                <w:rFonts w:ascii="Times New Roman" w:hAnsi="Times New Roman" w:cs="Times New Roman"/>
+                <w:sz w:val="24"/>
+                <w:szCs w:val="28"/>
+                <w:lang w:val="hu-HU"/>
+              </w:rPr>
+              <w:t xml:space="preserve"> a</w:t>
+            </w:r>
+            <w:r>
+              <w:rPr>
+                <w:rFonts w:ascii="Times New Roman" w:hAnsi="Times New Roman" w:cs="Times New Roman"/>
+                <w:sz w:val="24"/>
+                <w:szCs w:val="28"/>
+                <w:lang w:val="hu-HU"/>
+              </w:rPr>
+              <w:t xml:space="preserve"> végén le kell még fordítani</w:t>
+            </w:r>
+            <w:r>
+              <w:rPr>
+                <w:rFonts w:ascii="Times New Roman" w:hAnsi="Times New Roman" w:cs="Times New Roman"/>
+                <w:sz w:val="24"/>
+                <w:szCs w:val="28"/>
+                <w:lang w:val="hu-HU"/>
+              </w:rPr>
+              <w:t xml:space="preserve"> konzekvens utasítást</w:t>
+            </w:r>
+            <w:r>
+              <w:rPr>
+                <w:rFonts w:ascii="Times New Roman" w:hAnsi="Times New Roman" w:cs="Times New Roman"/>
+                <w:sz w:val="24"/>
+                <w:szCs w:val="28"/>
+                <w:lang w:val="hu-HU"/>
+              </w:rPr>
+              <w:t xml:space="preserve"> is</w:t>
+            </w:r>
+            <w:r>
+              <w:rPr>
+                <w:rFonts w:ascii="Times New Roman" w:hAnsi="Times New Roman" w:cs="Times New Roman"/>
+                <w:sz w:val="24"/>
+                <w:szCs w:val="28"/>
+                <w:lang w:val="hu-HU"/>
+              </w:rPr>
+              <w:t xml:space="preserve">. Ha van </w:t>
+            </w:r>
+            <w:r>
+              <w:rPr>
+                <w:rFonts w:ascii="Times New Roman" w:hAnsi="Times New Roman" w:cs="Times New Roman"/>
+                <w:i/>
+                <w:iCs/>
+                <w:sz w:val="24"/>
+                <w:szCs w:val="28"/>
+                <w:lang w:val="hu-HU"/>
+              </w:rPr>
+              <w:t>else</w:t>
+            </w:r>
+            <w:r>
+              <w:rPr>
+                <w:rFonts w:ascii="Times New Roman" w:hAnsi="Times New Roman" w:cs="Times New Roman"/>
+                <w:sz w:val="24"/>
+                <w:szCs w:val="28"/>
+                <w:lang w:val="hu-HU"/>
+              </w:rPr>
+              <w:t xml:space="preserve"> akkor frissíteni kell a </w:t>
+            </w:r>
+            <w:r>
+              <w:rPr>
+                <w:rFonts w:ascii="Times New Roman" w:hAnsi="Times New Roman" w:cs="Times New Roman"/>
+                <w:i/>
+                <w:iCs/>
+                <w:sz w:val="24"/>
+                <w:szCs w:val="28"/>
+                <w:lang w:val="hu-HU"/>
+              </w:rPr>
+              <w:t>label-t,</w:t>
+            </w:r>
+            <w:r>
+              <w:rPr>
+                <w:rFonts w:ascii="Times New Roman" w:hAnsi="Times New Roman" w:cs="Times New Roman"/>
+                <w:sz w:val="24"/>
+                <w:szCs w:val="28"/>
+                <w:lang w:val="hu-HU"/>
+              </w:rPr>
+              <w:t xml:space="preserve"> hogy a megfelelő helyre történjen a vezérlés átadása. Ha </w:t>
+            </w:r>
+            <w:r>
+              <w:rPr>
+                <w:rFonts w:ascii="Times New Roman" w:hAnsi="Times New Roman" w:cs="Times New Roman"/>
+                <w:i/>
+                <w:iCs/>
+                <w:sz w:val="24"/>
+                <w:szCs w:val="28"/>
+                <w:lang w:val="hu-HU"/>
+              </w:rPr>
+              <w:t>else if</w:t>
+            </w:r>
+            <w:r>
+              <w:rPr>
+                <w:rFonts w:ascii="Times New Roman" w:hAnsi="Times New Roman" w:cs="Times New Roman"/>
+                <w:sz w:val="24"/>
+                <w:szCs w:val="28"/>
+                <w:lang w:val="hu-HU"/>
+              </w:rPr>
+              <w:t xml:space="preserve"> követi a konzekvens utasítást akkor rekurzívan hívjuk az </w:t>
+            </w:r>
+            <w:r>
+              <w:rPr>
+                <w:rFonts w:ascii="Times New Roman" w:hAnsi="Times New Roman" w:cs="Times New Roman"/>
+                <w:i/>
+                <w:iCs/>
+                <w:sz w:val="24"/>
+                <w:szCs w:val="28"/>
+                <w:lang w:val="hu-HU"/>
+              </w:rPr>
+              <w:t>if-et</w:t>
+            </w:r>
+            <w:r>
+              <w:rPr>
+                <w:rFonts w:ascii="Times New Roman" w:hAnsi="Times New Roman" w:cs="Times New Roman"/>
+                <w:sz w:val="24"/>
+                <w:szCs w:val="28"/>
+                <w:lang w:val="hu-HU"/>
+              </w:rPr>
+              <w:t xml:space="preserve"> fordító függvényt.</w:t>
+            </w:r>
+            <w:r>
+              <w:rPr>
+                <w:rFonts w:ascii="Times New Roman" w:hAnsi="Times New Roman" w:cs="Times New Roman"/>
+                <w:sz w:val="24"/>
+                <w:szCs w:val="28"/>
+                <w:lang w:val="hu-HU"/>
+              </w:rPr>
+              <w:t xml:space="preserve"> A Compilerben vissza kell állítani a következő </w:t>
+            </w:r>
+            <w:r>
+              <w:rPr>
+                <w:rFonts w:ascii="Times New Roman" w:hAnsi="Times New Roman" w:cs="Times New Roman"/>
+                <w:i/>
+                <w:iCs/>
+                <w:sz w:val="24"/>
+                <w:szCs w:val="28"/>
+                <w:lang w:val="hu-HU"/>
+              </w:rPr>
+              <w:t xml:space="preserve">label-re </w:t>
+            </w:r>
+            <w:r>
+              <w:rPr>
+                <w:rFonts w:ascii="Times New Roman" w:hAnsi="Times New Roman" w:cs="Times New Roman"/>
+                <w:sz w:val="24"/>
+                <w:szCs w:val="28"/>
+                <w:lang w:val="hu-HU"/>
+              </w:rPr>
+              <w:t>mutató pointert és ezzel gyakorlatilag kész a feltételes vezérlési szerkezet lefordítása.</w:t>
             </w:r>
           </w:p>
         </w:tc>
@@ -882,167 +1167,7 @@
                 <w:sz w:val="24"/>
                 <w:lang w:val="hu-HU"/>
               </w:rPr>
-              <w:t xml:space="preserve">A harmadik mérföldkő befejeztével végeztem a betanuló projekttel, így elkezdhettem dolgozni az éles projektünkön. Mielőtt elkezdtem volna foglalkozni az éles projekttel a csapatom kérte, hogy reflektáljak a tanultakra, mi az, aminek láttam a hasznát, mi az, aminek nem és természetesen kellett egy bemutatót tartanom, hogy hogyan is működik az alkalmazás. Elmondták, hogy mi a véleményük, mit kellett volna másképp csinálnom, mi az, amit jól csináltam és milyen területeken kell még fejlődjek. A kritikát vettem és ezzel a lendülettel bemutatták a projektet, amin dolgoznak. A csapatom céges </w:t>
-            </w:r>
-            <w:proofErr w:type="spellStart"/>
-            <w:r>
-              <w:rPr>
-                <w:rFonts w:ascii="Times New Roman" w:eastAsia="Times New Roman" w:hAnsi="Times New Roman" w:cs="Times New Roman"/>
-                <w:color w:val="000000"/>
-                <w:sz w:val="24"/>
-                <w:lang w:val="hu-HU"/>
-              </w:rPr>
-              <w:t>addin-okat</w:t>
-            </w:r>
-            <w:proofErr w:type="spellEnd"/>
-            <w:r>
-              <w:rPr>
-                <w:rFonts w:ascii="Times New Roman" w:eastAsia="Times New Roman" w:hAnsi="Times New Roman" w:cs="Times New Roman"/>
-                <w:color w:val="000000"/>
-                <w:sz w:val="24"/>
-                <w:lang w:val="hu-HU"/>
-              </w:rPr>
-              <w:t xml:space="preserve"> fejleszt, melyek többnyire .NET környezetben íródtak. A </w:t>
-            </w:r>
-            <w:proofErr w:type="spellStart"/>
-            <w:r>
-              <w:rPr>
-                <w:rFonts w:ascii="Times New Roman" w:eastAsia="Times New Roman" w:hAnsi="Times New Roman" w:cs="Times New Roman"/>
-                <w:color w:val="000000"/>
-                <w:sz w:val="24"/>
-                <w:lang w:val="hu-HU"/>
-              </w:rPr>
-              <w:t>gerrit</w:t>
-            </w:r>
-            <w:proofErr w:type="spellEnd"/>
-            <w:r>
-              <w:rPr>
-                <w:rFonts w:ascii="Times New Roman" w:eastAsia="Times New Roman" w:hAnsi="Times New Roman" w:cs="Times New Roman"/>
-                <w:color w:val="000000"/>
-                <w:sz w:val="24"/>
-                <w:lang w:val="hu-HU"/>
-              </w:rPr>
-              <w:t xml:space="preserve">-en az a munkamenet, hogy </w:t>
-            </w:r>
-            <w:proofErr w:type="spellStart"/>
-            <w:r>
-              <w:rPr>
-                <w:rFonts w:ascii="Times New Roman" w:eastAsia="Times New Roman" w:hAnsi="Times New Roman" w:cs="Times New Roman"/>
-                <w:color w:val="000000"/>
-                <w:sz w:val="24"/>
-                <w:lang w:val="hu-HU"/>
-              </w:rPr>
-              <w:t>push-olom</w:t>
-            </w:r>
-            <w:proofErr w:type="spellEnd"/>
-            <w:r>
-              <w:rPr>
-                <w:rFonts w:ascii="Times New Roman" w:eastAsia="Times New Roman" w:hAnsi="Times New Roman" w:cs="Times New Roman"/>
-                <w:color w:val="000000"/>
-                <w:sz w:val="24"/>
-                <w:lang w:val="hu-HU"/>
-              </w:rPr>
-              <w:t xml:space="preserve"> a változtatásaimat, az megjelenik az én változtatásaim között. Rá kell rakjam munkatársaimat, mint </w:t>
-            </w:r>
-            <w:proofErr w:type="spellStart"/>
-            <w:r>
-              <w:rPr>
-                <w:rFonts w:ascii="Times New Roman" w:eastAsia="Times New Roman" w:hAnsi="Times New Roman" w:cs="Times New Roman"/>
-                <w:color w:val="000000"/>
-                <w:sz w:val="24"/>
-                <w:lang w:val="hu-HU"/>
-              </w:rPr>
-              <w:t>review-ereket</w:t>
-            </w:r>
-            <w:proofErr w:type="spellEnd"/>
-            <w:r>
-              <w:rPr>
-                <w:rFonts w:ascii="Times New Roman" w:eastAsia="Times New Roman" w:hAnsi="Times New Roman" w:cs="Times New Roman"/>
-                <w:color w:val="000000"/>
-                <w:sz w:val="24"/>
-                <w:lang w:val="hu-HU"/>
-              </w:rPr>
-              <w:t xml:space="preserve">, akik átnézik a kódot, hogy mi az, amit rossznak találtak és javítsak ki. Az első </w:t>
-            </w:r>
-            <w:proofErr w:type="spellStart"/>
-            <w:r>
-              <w:rPr>
-                <w:rFonts w:ascii="Times New Roman" w:eastAsia="Times New Roman" w:hAnsi="Times New Roman" w:cs="Times New Roman"/>
-                <w:color w:val="000000"/>
-                <w:sz w:val="24"/>
-                <w:lang w:val="hu-HU"/>
-              </w:rPr>
-              <w:t>commitom</w:t>
-            </w:r>
-            <w:proofErr w:type="spellEnd"/>
-            <w:r>
-              <w:rPr>
-                <w:rFonts w:ascii="Times New Roman" w:eastAsia="Times New Roman" w:hAnsi="Times New Roman" w:cs="Times New Roman"/>
-                <w:color w:val="000000"/>
-                <w:sz w:val="24"/>
-                <w:lang w:val="hu-HU"/>
-              </w:rPr>
-              <w:t xml:space="preserve"> egyértelműen nem volt megfelelő, így egy párszor ki kellett javítanom azt. Elsősorban nem volt megfelelő a </w:t>
-            </w:r>
-            <w:proofErr w:type="spellStart"/>
-            <w:r>
-              <w:rPr>
-                <w:rFonts w:ascii="Times New Roman" w:eastAsia="Times New Roman" w:hAnsi="Times New Roman" w:cs="Times New Roman"/>
-                <w:color w:val="000000"/>
-                <w:sz w:val="24"/>
-                <w:lang w:val="hu-HU"/>
-              </w:rPr>
-              <w:t>commit</w:t>
-            </w:r>
-            <w:proofErr w:type="spellEnd"/>
-            <w:r>
-              <w:rPr>
-                <w:rFonts w:ascii="Times New Roman" w:eastAsia="Times New Roman" w:hAnsi="Times New Roman" w:cs="Times New Roman"/>
-                <w:color w:val="000000"/>
-                <w:sz w:val="24"/>
-                <w:lang w:val="hu-HU"/>
-              </w:rPr>
-              <w:t xml:space="preserve"> </w:t>
-            </w:r>
-            <w:proofErr w:type="spellStart"/>
-            <w:r>
-              <w:rPr>
-                <w:rFonts w:ascii="Times New Roman" w:eastAsia="Times New Roman" w:hAnsi="Times New Roman" w:cs="Times New Roman"/>
-                <w:color w:val="000000"/>
-                <w:sz w:val="24"/>
-                <w:lang w:val="hu-HU"/>
-              </w:rPr>
-              <w:t>message</w:t>
-            </w:r>
-            <w:proofErr w:type="spellEnd"/>
-            <w:r>
-              <w:rPr>
-                <w:rFonts w:ascii="Times New Roman" w:eastAsia="Times New Roman" w:hAnsi="Times New Roman" w:cs="Times New Roman"/>
-                <w:color w:val="000000"/>
-                <w:sz w:val="24"/>
-                <w:lang w:val="hu-HU"/>
-              </w:rPr>
-              <w:t xml:space="preserve">. A SCRUM módszertana alapján sprintekben dolgozunk, melyek mindegyike két hétig tart.  Minden sprint végén nekem is be kellett számolni arról, hogy mit csináltam. Ezek után megtervezzük, hogy mit fogunk csinálni a következő sprintben, milyen JIRA </w:t>
-            </w:r>
-            <w:proofErr w:type="spellStart"/>
-            <w:r>
-              <w:rPr>
-                <w:rFonts w:ascii="Times New Roman" w:eastAsia="Times New Roman" w:hAnsi="Times New Roman" w:cs="Times New Roman"/>
-                <w:color w:val="000000"/>
-                <w:sz w:val="24"/>
-                <w:lang w:val="hu-HU"/>
-              </w:rPr>
-              <w:t>ticket-eket</w:t>
-            </w:r>
-            <w:proofErr w:type="spellEnd"/>
-            <w:r>
-              <w:rPr>
-                <w:rFonts w:ascii="Times New Roman" w:eastAsia="Times New Roman" w:hAnsi="Times New Roman" w:cs="Times New Roman"/>
-                <w:color w:val="000000"/>
-                <w:sz w:val="24"/>
-                <w:lang w:val="hu-HU"/>
-              </w:rPr>
-              <w:t xml:space="preserve"> húzzunk be, ki mit fog csinálni.</w:t>
+              <w:t>A harmadik mérföldkő befejeztével végeztem a betanuló projekttel, így elkezdhettem dolgozni az éles projektünkön. Mielőtt elkezdtem volna foglalkozni az éles projekttel a csapatom kérte, hogy reflektáljak a tanultakra, mi az, aminek láttam a hasznát, mi az, aminek nem és természetesen kellett egy bemutatót tartanom, hogy hogyan is működik az alkalmazás. Elmondták, hogy mi a véleményük, mit kellett volna másképp csinálnom, mi az, amit jól csináltam és milyen területeken kell még fejlődjek. A kritikát vettem és ezzel a lendülettel bemutatták a projektet, amin dolgoznak. A csapatom céges addin-okat fejleszt, melyek többnyire .NET környezetben íródtak. A gerrit-en az a munkamenet, hogy push-olom a változtatásaimat, az megjelenik az én változtatásaim között. Rá kell rakjam munkatársaimat, mint review-ereket, akik átnézik a kódot, hogy mi az, amit rossznak találtak és javítsak ki. Az első commitom egyértelműen nem volt megfelelő, így egy párszor ki kellett javítanom azt. Elsősorban nem volt megfelelő a commit message. A SCRUM módszertana alapján sprintekben dolgozunk, melyek mindegyike két hétig tart.  Minden sprint végén nekem is be kellett számolni arról, hogy mit csináltam. Ezek után megtervezzük, hogy mit fogunk csinálni a következő sprintben, milyen JIRA ticket-eket húzzunk be, ki mit fog csinálni.</w:t>
             </w:r>
           </w:p>
         </w:tc>
@@ -1181,67 +1306,7 @@
                 <w:sz w:val="24"/>
                 <w:lang w:val="hu-HU"/>
               </w:rPr>
-              <w:t xml:space="preserve">Még pár </w:t>
-            </w:r>
-            <w:proofErr w:type="spellStart"/>
-            <w:r>
-              <w:rPr>
-                <w:rFonts w:ascii="Times New Roman" w:eastAsia="Times New Roman" w:hAnsi="Times New Roman" w:cs="Times New Roman"/>
-                <w:color w:val="000000"/>
-                <w:sz w:val="24"/>
-                <w:lang w:val="hu-HU"/>
-              </w:rPr>
-              <w:t>bug</w:t>
-            </w:r>
-            <w:proofErr w:type="spellEnd"/>
-            <w:r>
-              <w:rPr>
-                <w:rFonts w:ascii="Times New Roman" w:eastAsia="Times New Roman" w:hAnsi="Times New Roman" w:cs="Times New Roman"/>
-                <w:color w:val="000000"/>
-                <w:sz w:val="24"/>
-                <w:lang w:val="hu-HU"/>
-              </w:rPr>
-              <w:t xml:space="preserve"> után elkezdtem foglalkozni komolyabb feladatokkal is. Az első nagyobb JIRA </w:t>
-            </w:r>
-            <w:proofErr w:type="spellStart"/>
-            <w:r>
-              <w:rPr>
-                <w:rFonts w:ascii="Times New Roman" w:eastAsia="Times New Roman" w:hAnsi="Times New Roman" w:cs="Times New Roman"/>
-                <w:color w:val="000000"/>
-                <w:sz w:val="24"/>
-                <w:lang w:val="hu-HU"/>
-              </w:rPr>
-              <w:t>ticketem</w:t>
-            </w:r>
-            <w:proofErr w:type="spellEnd"/>
-            <w:r>
-              <w:rPr>
-                <w:rFonts w:ascii="Times New Roman" w:eastAsia="Times New Roman" w:hAnsi="Times New Roman" w:cs="Times New Roman"/>
-                <w:color w:val="000000"/>
-                <w:sz w:val="24"/>
-                <w:lang w:val="hu-HU"/>
-              </w:rPr>
-              <w:t xml:space="preserve"> a projektünk legnagyobb komponensének a </w:t>
-            </w:r>
-            <w:proofErr w:type="spellStart"/>
-            <w:r>
-              <w:rPr>
-                <w:rFonts w:ascii="Times New Roman" w:eastAsia="Times New Roman" w:hAnsi="Times New Roman" w:cs="Times New Roman"/>
-                <w:color w:val="000000"/>
-                <w:sz w:val="24"/>
-                <w:lang w:val="hu-HU"/>
-              </w:rPr>
-              <w:t>refactorolása</w:t>
-            </w:r>
-            <w:proofErr w:type="spellEnd"/>
-            <w:r>
-              <w:rPr>
-                <w:rFonts w:ascii="Times New Roman" w:eastAsia="Times New Roman" w:hAnsi="Times New Roman" w:cs="Times New Roman"/>
-                <w:color w:val="000000"/>
-                <w:sz w:val="24"/>
-                <w:lang w:val="hu-HU"/>
-              </w:rPr>
-              <w:t xml:space="preserve"> volt, melyet szét kellett </w:t>
+              <w:t xml:space="preserve">Még pár bug után elkezdtem foglalkozni komolyabb feladatokkal is. Az első nagyobb JIRA ticketem a projektünk legnagyobb komponensének a refactorolása volt, melyet szét kellett szednem kisebb komponensekre. Erre azért volt szükség, mivel minden alkalommal, amikor arra a komponensre került a fejlesztés legalább 2 órával tovább tartott a fejlesztés, mivel annyira átláthatatlan volt az egész. Azért volt ez jó, mivel nagyban megismertem, hogy hogyan is működik az egész kód és ezt közösen csináltam az egyik munkatásammal, hogy ne kelljen egyedül szenvednem és felelősséget vállalnom, ha véletlenül nem sikerül úgy ahogy. Ez az a komponens, amire a kódunk 80%-a kihat, a view, amit az addin paneljén az adatok megjelenítésére szolgál. A legnagyobb kihívást itt nyílván az jelentette, hogy nem ismertem a kódot és nagyon sok mindent eltörtem, amit nem kellett volna. Szerencsére a tesztelő a csapatunkban mindent rendesen átnézett, így nem kellett nagyon aggódnunk, ha talált valami, akkor megmondta, hogy hol a hiba, nekünk csak azzal kellett foglalkoznunk, hogy megmaradjon </w:t>
             </w:r>
             <w:r>
               <w:rPr>
@@ -1251,127 +1316,7 @@
                 <w:lang w:val="hu-HU"/>
               </w:rPr>
               <w:lastRenderedPageBreak/>
-              <w:t xml:space="preserve">szednem kisebb komponensekre. Erre azért volt szükség, mivel minden alkalommal, amikor arra a komponensre került a fejlesztés legalább 2 órával tovább tartott a fejlesztés, mivel annyira átláthatatlan volt az egész. Azért volt ez jó, mivel nagyban megismertem, hogy hogyan is működik az egész kód és ezt közösen csináltam az egyik munkatásammal, hogy ne kelljen egyedül szenvednem és felelősséget vállalnom, ha véletlenül nem sikerül úgy ahogy. Ez az a komponens, amire a kódunk 80%-a kihat, a </w:t>
-            </w:r>
-            <w:proofErr w:type="spellStart"/>
-            <w:r>
-              <w:rPr>
-                <w:rFonts w:ascii="Times New Roman" w:eastAsia="Times New Roman" w:hAnsi="Times New Roman" w:cs="Times New Roman"/>
-                <w:color w:val="000000"/>
-                <w:sz w:val="24"/>
-                <w:lang w:val="hu-HU"/>
-              </w:rPr>
-              <w:t>view</w:t>
-            </w:r>
-            <w:proofErr w:type="spellEnd"/>
-            <w:r>
-              <w:rPr>
-                <w:rFonts w:ascii="Times New Roman" w:eastAsia="Times New Roman" w:hAnsi="Times New Roman" w:cs="Times New Roman"/>
-                <w:color w:val="000000"/>
-                <w:sz w:val="24"/>
-                <w:lang w:val="hu-HU"/>
-              </w:rPr>
-              <w:t xml:space="preserve">, amit az </w:t>
-            </w:r>
-            <w:proofErr w:type="spellStart"/>
-            <w:r>
-              <w:rPr>
-                <w:rFonts w:ascii="Times New Roman" w:eastAsia="Times New Roman" w:hAnsi="Times New Roman" w:cs="Times New Roman"/>
-                <w:color w:val="000000"/>
-                <w:sz w:val="24"/>
-                <w:lang w:val="hu-HU"/>
-              </w:rPr>
-              <w:t>addin</w:t>
-            </w:r>
-            <w:proofErr w:type="spellEnd"/>
-            <w:r>
-              <w:rPr>
-                <w:rFonts w:ascii="Times New Roman" w:eastAsia="Times New Roman" w:hAnsi="Times New Roman" w:cs="Times New Roman"/>
-                <w:color w:val="000000"/>
-                <w:sz w:val="24"/>
-                <w:lang w:val="hu-HU"/>
-              </w:rPr>
-              <w:t xml:space="preserve"> paneljén az adatok megjelenítésére szolgál. A legnagyobb kihívást itt </w:t>
-            </w:r>
-            <w:proofErr w:type="spellStart"/>
-            <w:r>
-              <w:rPr>
-                <w:rFonts w:ascii="Times New Roman" w:eastAsia="Times New Roman" w:hAnsi="Times New Roman" w:cs="Times New Roman"/>
-                <w:color w:val="000000"/>
-                <w:sz w:val="24"/>
-                <w:lang w:val="hu-HU"/>
-              </w:rPr>
-              <w:t>nyílván</w:t>
-            </w:r>
-            <w:proofErr w:type="spellEnd"/>
-            <w:r>
-              <w:rPr>
-                <w:rFonts w:ascii="Times New Roman" w:eastAsia="Times New Roman" w:hAnsi="Times New Roman" w:cs="Times New Roman"/>
-                <w:color w:val="000000"/>
-                <w:sz w:val="24"/>
-                <w:lang w:val="hu-HU"/>
-              </w:rPr>
-              <w:t xml:space="preserve"> az jelentette, hogy nem ismertem a kódot és nagyon sok mindent eltörtem, amit nem kellett volna. Szerencsére a tesztelő a csapatunkban mindent rendesen átnézett, így nem kellett nagyon aggódnunk, ha talált valami, akkor megmondta, hogy hol a hiba, nekünk csak azzal kellett foglalkoznunk, hogy megmaradjon az eddigi működés viszont másképpen történjen az elhelyezkedése kódban, ne legyen ennyire olvashatatlan. Egyértelműen nagyon sokszor újra kellett </w:t>
-            </w:r>
-            <w:proofErr w:type="spellStart"/>
-            <w:r>
-              <w:rPr>
-                <w:rFonts w:ascii="Times New Roman" w:eastAsia="Times New Roman" w:hAnsi="Times New Roman" w:cs="Times New Roman"/>
-                <w:color w:val="000000"/>
-                <w:sz w:val="24"/>
-                <w:lang w:val="hu-HU"/>
-              </w:rPr>
-              <w:t>kezdenünk</w:t>
-            </w:r>
-            <w:proofErr w:type="spellEnd"/>
-            <w:r>
-              <w:rPr>
-                <w:rFonts w:ascii="Times New Roman" w:eastAsia="Times New Roman" w:hAnsi="Times New Roman" w:cs="Times New Roman"/>
-                <w:color w:val="000000"/>
-                <w:sz w:val="24"/>
-                <w:lang w:val="hu-HU"/>
-              </w:rPr>
-              <w:t xml:space="preserve">, de végül egy sokkal igényesebb dolog alakult ki belőle. Egy másik feladatom az volt, hogy az általunk előállított </w:t>
-            </w:r>
-            <w:proofErr w:type="spellStart"/>
-            <w:r>
-              <w:rPr>
-                <w:rFonts w:ascii="Times New Roman" w:eastAsia="Times New Roman" w:hAnsi="Times New Roman" w:cs="Times New Roman"/>
-                <w:color w:val="000000"/>
-                <w:sz w:val="24"/>
-                <w:lang w:val="hu-HU"/>
-              </w:rPr>
-              <w:t>gbt</w:t>
-            </w:r>
-            <w:proofErr w:type="spellEnd"/>
-            <w:r>
-              <w:rPr>
-                <w:rFonts w:ascii="Times New Roman" w:eastAsia="Times New Roman" w:hAnsi="Times New Roman" w:cs="Times New Roman"/>
-                <w:color w:val="000000"/>
-                <w:sz w:val="24"/>
-                <w:lang w:val="hu-HU"/>
-              </w:rPr>
-              <w:t xml:space="preserve"> kiterjesztésű csatolmányok más fajta névvel legyenek csatolva a levélhez, mint amilyenek voltak. Első ránézésre ez egy egyszerű feladat volt, de a csapatvezetőm kérte, hogy ez is vonjon maga után egy </w:t>
-            </w:r>
-            <w:proofErr w:type="spellStart"/>
-            <w:r>
-              <w:rPr>
-                <w:rFonts w:ascii="Times New Roman" w:eastAsia="Times New Roman" w:hAnsi="Times New Roman" w:cs="Times New Roman"/>
-                <w:color w:val="000000"/>
-                <w:sz w:val="24"/>
-                <w:lang w:val="hu-HU"/>
-              </w:rPr>
-              <w:t>refactorálást</w:t>
-            </w:r>
-            <w:proofErr w:type="spellEnd"/>
-            <w:r>
-              <w:rPr>
-                <w:rFonts w:ascii="Times New Roman" w:eastAsia="Times New Roman" w:hAnsi="Times New Roman" w:cs="Times New Roman"/>
-                <w:color w:val="000000"/>
-                <w:sz w:val="24"/>
-                <w:lang w:val="hu-HU"/>
-              </w:rPr>
-              <w:t xml:space="preserve">, mivel nem volt a csatolmány készítő komponensünk megfelelő állapotban; nem volt eléggé objektumorientált. </w:t>
+              <w:t xml:space="preserve">az eddigi működés viszont másképpen történjen az elhelyezkedése kódban, ne legyen ennyire olvashatatlan. Egyértelműen nagyon sokszor újra kellett kezdenünk, de végül egy sokkal igényesebb dolog alakult ki belőle. Egy másik feladatom az volt, hogy az általunk előállított gbt kiterjesztésű csatolmányok más fajta névvel legyenek csatolva a levélhez, mint amilyenek voltak. Első ránézésre ez egy egyszerű feladat volt, de a csapatvezetőm kérte, hogy ez is vonjon maga után egy refactorálást, mivel nem volt a csatolmány készítő komponensünk megfelelő állapotban; nem volt eléggé objektumorientált. </w:t>
             </w:r>
           </w:p>
         </w:tc>
@@ -1510,139 +1455,8 @@
                 <w:sz w:val="24"/>
                 <w:lang w:val="hu-HU"/>
               </w:rPr>
-              <w:t xml:space="preserve">Ez után a következő feladatom az volt, hogy egy teljesen új funkciót implementáljak az </w:t>
-            </w:r>
-            <w:proofErr w:type="spellStart"/>
-            <w:r>
-              <w:rPr>
-                <w:rFonts w:ascii="Times New Roman" w:eastAsia="Times New Roman" w:hAnsi="Times New Roman" w:cs="Times New Roman"/>
-                <w:color w:val="000000"/>
-                <w:sz w:val="24"/>
-                <w:lang w:val="hu-HU"/>
-              </w:rPr>
-              <w:t>addin</w:t>
-            </w:r>
-            <w:proofErr w:type="spellEnd"/>
-            <w:r>
-              <w:rPr>
-                <w:rFonts w:ascii="Times New Roman" w:eastAsia="Times New Roman" w:hAnsi="Times New Roman" w:cs="Times New Roman"/>
-                <w:color w:val="000000"/>
-                <w:sz w:val="24"/>
-                <w:lang w:val="hu-HU"/>
-              </w:rPr>
-              <w:t xml:space="preserve">-ban.  A feladat lényege az volt, hogy e-mail írás során az Outlook jobb oldalon található </w:t>
-            </w:r>
-            <w:proofErr w:type="spellStart"/>
-            <w:r>
-              <w:rPr>
-                <w:rFonts w:ascii="Times New Roman" w:eastAsia="Times New Roman" w:hAnsi="Times New Roman" w:cs="Times New Roman"/>
-                <w:color w:val="000000"/>
-                <w:sz w:val="24"/>
-                <w:lang w:val="hu-HU"/>
-              </w:rPr>
-              <w:t>addin-unkon</w:t>
-            </w:r>
-            <w:proofErr w:type="spellEnd"/>
-            <w:r>
-              <w:rPr>
-                <w:rFonts w:ascii="Times New Roman" w:eastAsia="Times New Roman" w:hAnsi="Times New Roman" w:cs="Times New Roman"/>
-                <w:color w:val="000000"/>
-                <w:sz w:val="24"/>
-                <w:lang w:val="hu-HU"/>
-              </w:rPr>
-              <w:t xml:space="preserve"> megjelenő CRM adatok közül, azokra jobb-klikkelve ki lehessen választani egy olyan funkciót, hogy az adott adatrekordot hozzáfűzzük hivatkozásként az éppen írott email-</w:t>
-            </w:r>
-            <w:proofErr w:type="spellStart"/>
-            <w:r>
-              <w:rPr>
-                <w:rFonts w:ascii="Times New Roman" w:eastAsia="Times New Roman" w:hAnsi="Times New Roman" w:cs="Times New Roman"/>
-                <w:color w:val="000000"/>
-                <w:sz w:val="24"/>
-                <w:lang w:val="hu-HU"/>
-              </w:rPr>
-              <w:t>hez</w:t>
-            </w:r>
-            <w:proofErr w:type="spellEnd"/>
-            <w:r>
-              <w:rPr>
-                <w:rFonts w:ascii="Times New Roman" w:eastAsia="Times New Roman" w:hAnsi="Times New Roman" w:cs="Times New Roman"/>
-                <w:color w:val="000000"/>
-                <w:sz w:val="24"/>
-                <w:lang w:val="hu-HU"/>
-              </w:rPr>
-              <w:t xml:space="preserve">. A link nem csak egy egyszerű hivatkozás volt, külön dizájn volt rá. A linkre rákattintva megnyílik a felhasználó böngészőjében a céges oldal, ahol az adott rekord található, így azt jobban meg lehet vizsgálni. Az alapkoncepció az volt, hogy átkonvertáljuk az email törzsét </w:t>
-            </w:r>
-            <w:proofErr w:type="spellStart"/>
-            <w:r>
-              <w:rPr>
-                <w:rFonts w:ascii="Times New Roman" w:eastAsia="Times New Roman" w:hAnsi="Times New Roman" w:cs="Times New Roman"/>
-                <w:color w:val="000000"/>
-                <w:sz w:val="24"/>
-                <w:lang w:val="hu-HU"/>
-              </w:rPr>
-              <w:t>html</w:t>
-            </w:r>
-            <w:proofErr w:type="spellEnd"/>
-            <w:r>
-              <w:rPr>
-                <w:rFonts w:ascii="Times New Roman" w:eastAsia="Times New Roman" w:hAnsi="Times New Roman" w:cs="Times New Roman"/>
-                <w:color w:val="000000"/>
-                <w:sz w:val="24"/>
-                <w:lang w:val="hu-HU"/>
-              </w:rPr>
-              <w:t xml:space="preserve"> alapúra, így könnyen be tudjuk rakni magát a UI </w:t>
-            </w:r>
-            <w:proofErr w:type="spellStart"/>
-            <w:r>
-              <w:rPr>
-                <w:rFonts w:ascii="Times New Roman" w:eastAsia="Times New Roman" w:hAnsi="Times New Roman" w:cs="Times New Roman"/>
-                <w:color w:val="000000"/>
-                <w:sz w:val="24"/>
-                <w:lang w:val="hu-HU"/>
-              </w:rPr>
-              <w:t>element-et</w:t>
-            </w:r>
-            <w:proofErr w:type="spellEnd"/>
-            <w:r>
-              <w:rPr>
-                <w:rFonts w:ascii="Times New Roman" w:eastAsia="Times New Roman" w:hAnsi="Times New Roman" w:cs="Times New Roman"/>
-                <w:color w:val="000000"/>
-                <w:sz w:val="24"/>
-                <w:lang w:val="hu-HU"/>
-              </w:rPr>
-              <w:t xml:space="preserve">. Ez azért nem volt jó megoldás, mivel nem tudjuk, hogy az adott felhasználó milyen módon kívánja az email törzsét megadni, emiatt ezt az ötletet el kellett vetnünk. Egy másik ötletünk az volt, hogy generálunk egy képet, amin rajta lesz az adott hivatkozáshoz megjelenítendő cím és majd ezt a képet szúrjuk be és alakítjuk át linkké. Ez a megvalósítás két okból </w:t>
-            </w:r>
-            <w:proofErr w:type="spellStart"/>
-            <w:r>
-              <w:rPr>
-                <w:rFonts w:ascii="Times New Roman" w:eastAsia="Times New Roman" w:hAnsi="Times New Roman" w:cs="Times New Roman"/>
-                <w:color w:val="000000"/>
-                <w:sz w:val="24"/>
-                <w:lang w:val="hu-HU"/>
-              </w:rPr>
-              <w:t>kifojólag</w:t>
-            </w:r>
-            <w:proofErr w:type="spellEnd"/>
-            <w:r>
-              <w:rPr>
-                <w:rFonts w:ascii="Times New Roman" w:eastAsia="Times New Roman" w:hAnsi="Times New Roman" w:cs="Times New Roman"/>
-                <w:color w:val="000000"/>
-                <w:sz w:val="24"/>
-                <w:lang w:val="hu-HU"/>
-              </w:rPr>
-              <w:t xml:space="preserve"> sem volt megfelelő. Először azért is, mivel a kép kigenerálása </w:t>
-            </w:r>
-            <w:r>
-              <w:rPr>
-                <w:rFonts w:ascii="Times New Roman" w:eastAsia="Times New Roman" w:hAnsi="Times New Roman" w:cs="Times New Roman"/>
-                <w:color w:val="000000"/>
-                <w:sz w:val="24"/>
-                <w:lang w:val="hu-HU"/>
-              </w:rPr>
-              <w:lastRenderedPageBreak/>
-              <w:t xml:space="preserve">nagyon hosszas ideig tartott és nem várhattuk el a felhasználótól, hogy ennyi ideig </w:t>
-            </w:r>
-            <w:proofErr w:type="spellStart"/>
+              <w:t xml:space="preserve">Ez után a következő feladatom az volt, hogy egy teljesen új funkciót implementáljak az addin-ban.  A feladat lényege az volt, hogy e-mail írás során az Outlook jobb oldalon található addin-unkon megjelenő CRM adatok közül, azokra jobb-klikkelve ki lehessen választani egy olyan funkciót, hogy az adott adatrekordot hozzáfűzzük hivatkozásként az éppen írott email-hez. A link nem csak egy egyszerű hivatkozás volt, külön dizájn volt rá. A linkre rákattintva megnyílik a felhasználó böngészőjében a céges oldal, ahol az adott rekord található, így azt jobban meg lehet vizsgálni. Az alapkoncepció az volt, hogy átkonvertáljuk az email törzsét html alapúra, így könnyen be tudjuk rakni magát a UI element-et. Ez azért nem volt jó megoldás, mivel nem tudjuk, hogy az adott felhasználó milyen módon kívánja az email törzsét megadni, emiatt ezt az ötletet el kellett vetnünk. Egy másik ötletünk az volt, hogy generálunk egy képet, amin rajta lesz az adott hivatkozáshoz megjelenítendő cím és majd ezt a képet szúrjuk be és alakítjuk át linkké. Ez a megvalósítás két okból kifojólag sem volt megfelelő. Először azért is, mivel a kép kigenerálása nagyon hosszas ideig tartott és nem várhattuk el a felhasználótól, hogy ennyi ideig </w:t>
+            </w:r>
             <w:proofErr w:type="gramStart"/>
             <w:r>
               <w:rPr>
@@ -1653,7 +1467,6 @@
               </w:rPr>
               <w:t>várjon.Viszonylag</w:t>
             </w:r>
-            <w:proofErr w:type="spellEnd"/>
             <w:proofErr w:type="gramEnd"/>
             <w:r>
               <w:rPr>
@@ -1697,7 +1510,6 @@
                 <w:sz w:val="24"/>
                 <w:lang w:val="hu-HU"/>
               </w:rPr>
-              <w:lastRenderedPageBreak/>
               <w:t xml:space="preserve">6. </w:t>
             </w:r>
           </w:p>
@@ -1802,127 +1614,17 @@
                 <w:sz w:val="24"/>
                 <w:lang w:val="hu-HU"/>
               </w:rPr>
-              <w:t xml:space="preserve">Ezt követően a következő fontos feladatom az volt, hogy egy ún. töltőképernyőt hozzak létre az </w:t>
-            </w:r>
-            <w:proofErr w:type="spellStart"/>
-            <w:r>
-              <w:rPr>
-                <w:rFonts w:ascii="Times New Roman" w:eastAsia="Times New Roman" w:hAnsi="Times New Roman" w:cs="Times New Roman"/>
-                <w:color w:val="000000"/>
-                <w:sz w:val="24"/>
-                <w:lang w:val="hu-HU"/>
-              </w:rPr>
-              <w:t>addin</w:t>
-            </w:r>
-            <w:proofErr w:type="spellEnd"/>
-            <w:r>
-              <w:rPr>
-                <w:rFonts w:ascii="Times New Roman" w:eastAsia="Times New Roman" w:hAnsi="Times New Roman" w:cs="Times New Roman"/>
-                <w:color w:val="000000"/>
-                <w:sz w:val="24"/>
-                <w:lang w:val="hu-HU"/>
-              </w:rPr>
-              <w:t xml:space="preserve">-hoz. Magyarán szólva, addig amíg nem érkeznek meg a szerverről az adatok és az </w:t>
-            </w:r>
-            <w:proofErr w:type="spellStart"/>
-            <w:r>
-              <w:rPr>
-                <w:rFonts w:ascii="Times New Roman" w:eastAsia="Times New Roman" w:hAnsi="Times New Roman" w:cs="Times New Roman"/>
-                <w:color w:val="000000"/>
-                <w:sz w:val="24"/>
-                <w:lang w:val="hu-HU"/>
-              </w:rPr>
-              <w:t>addin</w:t>
-            </w:r>
-            <w:proofErr w:type="spellEnd"/>
-            <w:r>
-              <w:rPr>
-                <w:rFonts w:ascii="Times New Roman" w:eastAsia="Times New Roman" w:hAnsi="Times New Roman" w:cs="Times New Roman"/>
-                <w:color w:val="000000"/>
-                <w:sz w:val="24"/>
-                <w:lang w:val="hu-HU"/>
-              </w:rPr>
-              <w:t xml:space="preserve"> még nem áll készen addig ezt a felhasználói felületen jelezzük a felhasználó felé valamilyen formában, például animációval. A feladat megoldása elég hosszúra sikeredett, mivel át kellett strukturálni, formázni az XAML fájlok nagy részét a projektben. Külön nehézséget okozott, hogy az animáció behúzása egy külön </w:t>
-            </w:r>
-            <w:proofErr w:type="spellStart"/>
-            <w:r>
-              <w:rPr>
-                <w:rFonts w:ascii="Times New Roman" w:eastAsia="Times New Roman" w:hAnsi="Times New Roman" w:cs="Times New Roman"/>
-                <w:color w:val="000000"/>
-                <w:sz w:val="24"/>
-                <w:lang w:val="hu-HU"/>
-              </w:rPr>
-              <w:t>bug</w:t>
-            </w:r>
-            <w:proofErr w:type="spellEnd"/>
-            <w:r>
-              <w:rPr>
-                <w:rFonts w:ascii="Times New Roman" w:eastAsia="Times New Roman" w:hAnsi="Times New Roman" w:cs="Times New Roman"/>
-                <w:color w:val="000000"/>
-                <w:sz w:val="24"/>
-                <w:lang w:val="hu-HU"/>
-              </w:rPr>
-              <w:t xml:space="preserve">-ot okozott a felhasználói felületen, ami abban </w:t>
-            </w:r>
-            <w:proofErr w:type="spellStart"/>
-            <w:r>
-              <w:rPr>
-                <w:rFonts w:ascii="Times New Roman" w:eastAsia="Times New Roman" w:hAnsi="Times New Roman" w:cs="Times New Roman"/>
-                <w:color w:val="000000"/>
-                <w:sz w:val="24"/>
-                <w:lang w:val="hu-HU"/>
-              </w:rPr>
-              <w:t>nyílvánult</w:t>
-            </w:r>
-            <w:proofErr w:type="spellEnd"/>
-            <w:r>
-              <w:rPr>
-                <w:rFonts w:ascii="Times New Roman" w:eastAsia="Times New Roman" w:hAnsi="Times New Roman" w:cs="Times New Roman"/>
-                <w:color w:val="000000"/>
-                <w:sz w:val="24"/>
-                <w:lang w:val="hu-HU"/>
-              </w:rPr>
-              <w:t xml:space="preserve"> meg, hogy miután véget ért a betöltés, az animált elemek látszólag eltűntek, de ottmaradt a helyükön valami, ami a későbbiekben zavart okozott a </w:t>
-            </w:r>
-            <w:proofErr w:type="spellStart"/>
-            <w:r>
-              <w:rPr>
-                <w:rFonts w:ascii="Times New Roman" w:eastAsia="Times New Roman" w:hAnsi="Times New Roman" w:cs="Times New Roman"/>
-                <w:color w:val="000000"/>
-                <w:sz w:val="24"/>
-                <w:lang w:val="hu-HU"/>
-              </w:rPr>
-              <w:t>hover</w:t>
-            </w:r>
-            <w:proofErr w:type="spellEnd"/>
-            <w:r>
-              <w:rPr>
-                <w:rFonts w:ascii="Times New Roman" w:eastAsia="Times New Roman" w:hAnsi="Times New Roman" w:cs="Times New Roman"/>
-                <w:color w:val="000000"/>
-                <w:sz w:val="24"/>
-                <w:lang w:val="hu-HU"/>
-              </w:rPr>
-              <w:t xml:space="preserve"> animációkban. Ezt csak egyféleképpen tudtuk kijavítani: végig kellett iterálni a vizuális fán és kikapcsolni az összes ilyen animált elem animációját. Mivel az </w:t>
-            </w:r>
-            <w:proofErr w:type="spellStart"/>
-            <w:r>
-              <w:rPr>
-                <w:rFonts w:ascii="Times New Roman" w:eastAsia="Times New Roman" w:hAnsi="Times New Roman" w:cs="Times New Roman"/>
-                <w:color w:val="000000"/>
-                <w:sz w:val="24"/>
-                <w:lang w:val="hu-HU"/>
-              </w:rPr>
-              <w:t>addin</w:t>
-            </w:r>
-            <w:proofErr w:type="spellEnd"/>
-            <w:r>
-              <w:rPr>
-                <w:rFonts w:ascii="Times New Roman" w:eastAsia="Times New Roman" w:hAnsi="Times New Roman" w:cs="Times New Roman"/>
-                <w:color w:val="000000"/>
-                <w:sz w:val="24"/>
-                <w:lang w:val="hu-HU"/>
-              </w:rPr>
-              <w:t xml:space="preserve"> használata során is szükség van erre a töltőképernyőre, így az nem lett volna ésszerű döntés, hogy minden egyes forrás letöltésekor újra és újra bejárjuk a vizuális fát, ezért egyszerűen nem használtuk az animációt, csak szimplán a szürke alakzatokat hagytuk benne. Ha valaki olyan kezdett volna ezen a feladaton dolgozni, aki már régebb óta dolgozik ezen a projekten és már meg van az a tudása, ami ahhoz kell, hogy ne hasaljon el olyan buktatókon, mint amilyeneken én hasaltam el, akkor egy valószínűleg egyszerű feladat lett volna, amit a megadott időn belül el tudok végezni.</w:t>
+              <w:t xml:space="preserve">Ezt követően a következő fontos feladatom az volt, hogy egy ún. töltőképernyőt hozzak létre az addin-hoz. Magyarán szólva, addig amíg nem érkeznek meg a szerverről az adatok és az addin még nem áll készen addig ezt a felhasználói felületen jelezzük a felhasználó felé valamilyen formában, például animációval. A feladat megoldása elég hosszúra sikeredett, mivel át kellett </w:t>
+            </w:r>
+            <w:r>
+              <w:rPr>
+                <w:rFonts w:ascii="Times New Roman" w:eastAsia="Times New Roman" w:hAnsi="Times New Roman" w:cs="Times New Roman"/>
+                <w:color w:val="000000"/>
+                <w:sz w:val="24"/>
+                <w:lang w:val="hu-HU"/>
+              </w:rPr>
+              <w:lastRenderedPageBreak/>
+              <w:t>strukturálni, formázni az XAML fájlok nagy részét a projektben. Külön nehézséget okozott, hogy az animáció behúzása egy külön bug-ot okozott a felhasználói felületen, ami abban nyílvánult meg, hogy miután véget ért a betöltés, az animált elemek látszólag eltűntek, de ottmaradt a helyükön valami, ami a későbbiekben zavart okozott a hover animációkban. Ezt csak egyféleképpen tudtuk kijavítani: végig kellett iterálni a vizuális fán és kikapcsolni az összes ilyen animált elem animációját. Mivel az addin használata során is szükség van erre a töltőképernyőre, így az nem lett volna ésszerű döntés, hogy minden egyes forrás letöltésekor újra és újra bejárjuk a vizuális fát, ezért egyszerűen nem használtuk az animációt, csak szimplán a szürke alakzatokat hagytuk benne. Ha valaki olyan kezdett volna ezen a feladaton dolgozni, aki már régebb óta dolgozik ezen a projekten és már meg van az a tudása, ami ahhoz kell, hogy ne hasaljon el olyan buktatókon, mint amilyeneken én hasaltam el, akkor egy valószínűleg egyszerű feladat lett volna, amit a megadott időn belül el tudok végezni.</w:t>
             </w:r>
           </w:p>
         </w:tc>
@@ -1957,6 +1659,7 @@
                 <w:sz w:val="24"/>
                 <w:lang w:val="hu-HU"/>
               </w:rPr>
+              <w:lastRenderedPageBreak/>
               <w:t xml:space="preserve">7. </w:t>
             </w:r>
           </w:p>
@@ -2061,197 +1764,7 @@
                 <w:sz w:val="24"/>
                 <w:lang w:val="hu-HU"/>
               </w:rPr>
-              <w:t xml:space="preserve">A következőkben egy másik általunk fejlesztett </w:t>
-            </w:r>
-            <w:proofErr w:type="spellStart"/>
-            <w:r>
-              <w:rPr>
-                <w:rFonts w:ascii="Times New Roman" w:eastAsia="Times New Roman" w:hAnsi="Times New Roman" w:cs="Times New Roman"/>
-                <w:color w:val="000000"/>
-                <w:sz w:val="24"/>
-                <w:lang w:val="hu-HU"/>
-              </w:rPr>
-              <w:t>addin</w:t>
-            </w:r>
-            <w:proofErr w:type="spellEnd"/>
-            <w:r>
-              <w:rPr>
-                <w:rFonts w:ascii="Times New Roman" w:eastAsia="Times New Roman" w:hAnsi="Times New Roman" w:cs="Times New Roman"/>
-                <w:color w:val="000000"/>
-                <w:sz w:val="24"/>
-                <w:lang w:val="hu-HU"/>
-              </w:rPr>
-              <w:t xml:space="preserve">-ban kellett egy új funkciót leimplementálni. És a mail </w:t>
-            </w:r>
-            <w:proofErr w:type="spellStart"/>
-            <w:r>
-              <w:rPr>
-                <w:rFonts w:ascii="Times New Roman" w:eastAsia="Times New Roman" w:hAnsi="Times New Roman" w:cs="Times New Roman"/>
-                <w:color w:val="000000"/>
-                <w:sz w:val="24"/>
-                <w:lang w:val="hu-HU"/>
-              </w:rPr>
-              <w:t>merge</w:t>
-            </w:r>
-            <w:proofErr w:type="spellEnd"/>
-            <w:r>
-              <w:rPr>
-                <w:rFonts w:ascii="Times New Roman" w:eastAsia="Times New Roman" w:hAnsi="Times New Roman" w:cs="Times New Roman"/>
-                <w:color w:val="000000"/>
-                <w:sz w:val="24"/>
-                <w:lang w:val="hu-HU"/>
-              </w:rPr>
-              <w:t xml:space="preserve"> csak annyit csinál, hogy legenerálja az adott mezőnevekkel elkészült dokumentumot annyiszor, ahány ember van és kitölti minden ember megfelelő értékével ezeket a mezőket. Ez például hasznos tud lenni, ha sok embernek akarunk feladni egy levelet ugyanazzal a mintával a postán. Az </w:t>
-            </w:r>
-            <w:proofErr w:type="spellStart"/>
-            <w:r>
-              <w:rPr>
-                <w:rFonts w:ascii="Times New Roman" w:eastAsia="Times New Roman" w:hAnsi="Times New Roman" w:cs="Times New Roman"/>
-                <w:color w:val="000000"/>
-                <w:sz w:val="24"/>
-                <w:lang w:val="hu-HU"/>
-              </w:rPr>
-              <w:t>addin-unk</w:t>
-            </w:r>
-            <w:proofErr w:type="spellEnd"/>
-            <w:r>
-              <w:rPr>
-                <w:rFonts w:ascii="Times New Roman" w:eastAsia="Times New Roman" w:hAnsi="Times New Roman" w:cs="Times New Roman"/>
-                <w:color w:val="000000"/>
-                <w:sz w:val="24"/>
-                <w:lang w:val="hu-HU"/>
-              </w:rPr>
-              <w:t xml:space="preserve"> is valami hasonlót csinál, de az csak az általunk készített adathalmazt dolgozza fel. A feladatom az volt, hogy leimplementáljak egy olyan funkciót, amely elérhetővé teszi azt a választási lehetőséget, hogy melyik mező alapján </w:t>
-            </w:r>
-            <w:r>
-              <w:rPr>
-                <w:rFonts w:ascii="Times New Roman" w:eastAsia="Times New Roman" w:hAnsi="Times New Roman" w:cs="Times New Roman"/>
-                <w:color w:val="000000"/>
-                <w:sz w:val="24"/>
-                <w:lang w:val="hu-HU"/>
-              </w:rPr>
-              <w:lastRenderedPageBreak/>
-              <w:t xml:space="preserve">rakja a készült dokumentumok sorrendbe. A legnagyobb kihívást az okozta, hogy hol találjam azt a komponenst, ami a </w:t>
-            </w:r>
-            <w:proofErr w:type="spellStart"/>
-            <w:r>
-              <w:rPr>
-                <w:rFonts w:ascii="Times New Roman" w:eastAsia="Times New Roman" w:hAnsi="Times New Roman" w:cs="Times New Roman"/>
-                <w:color w:val="000000"/>
-                <w:sz w:val="24"/>
-                <w:lang w:val="hu-HU"/>
-              </w:rPr>
-              <w:t>csv</w:t>
-            </w:r>
-            <w:proofErr w:type="spellEnd"/>
-            <w:r>
-              <w:rPr>
-                <w:rFonts w:ascii="Times New Roman" w:eastAsia="Times New Roman" w:hAnsi="Times New Roman" w:cs="Times New Roman"/>
-                <w:color w:val="000000"/>
-                <w:sz w:val="24"/>
-                <w:lang w:val="hu-HU"/>
-              </w:rPr>
-              <w:t xml:space="preserve"> adatok betöltéséért felelős, illetve hova rakjam azt a logikát, ami azt dönti el, hogy milyen sorrendbe legyenek megcsinálva a </w:t>
-            </w:r>
-            <w:proofErr w:type="spellStart"/>
-            <w:r>
-              <w:rPr>
-                <w:rFonts w:ascii="Times New Roman" w:eastAsia="Times New Roman" w:hAnsi="Times New Roman" w:cs="Times New Roman"/>
-                <w:color w:val="000000"/>
-                <w:sz w:val="24"/>
-                <w:lang w:val="hu-HU"/>
-              </w:rPr>
-              <w:t>merge</w:t>
-            </w:r>
-            <w:proofErr w:type="spellEnd"/>
-            <w:r>
-              <w:rPr>
-                <w:rFonts w:ascii="Times New Roman" w:eastAsia="Times New Roman" w:hAnsi="Times New Roman" w:cs="Times New Roman"/>
-                <w:color w:val="000000"/>
-                <w:sz w:val="24"/>
-                <w:lang w:val="hu-HU"/>
-              </w:rPr>
-              <w:t xml:space="preserve">-k.  A </w:t>
-            </w:r>
-            <w:proofErr w:type="spellStart"/>
-            <w:r>
-              <w:rPr>
-                <w:rFonts w:ascii="Times New Roman" w:eastAsia="Times New Roman" w:hAnsi="Times New Roman" w:cs="Times New Roman"/>
-                <w:color w:val="000000"/>
-                <w:sz w:val="24"/>
-                <w:lang w:val="hu-HU"/>
-              </w:rPr>
-              <w:t>static</w:t>
-            </w:r>
-            <w:proofErr w:type="spellEnd"/>
-            <w:r>
-              <w:rPr>
-                <w:rFonts w:ascii="Times New Roman" w:eastAsia="Times New Roman" w:hAnsi="Times New Roman" w:cs="Times New Roman"/>
-                <w:color w:val="000000"/>
-                <w:sz w:val="24"/>
-                <w:lang w:val="hu-HU"/>
-              </w:rPr>
-              <w:t xml:space="preserve">, ill. </w:t>
-            </w:r>
-            <w:proofErr w:type="spellStart"/>
-            <w:r>
-              <w:rPr>
-                <w:rFonts w:ascii="Times New Roman" w:eastAsia="Times New Roman" w:hAnsi="Times New Roman" w:cs="Times New Roman"/>
-                <w:color w:val="000000"/>
-                <w:sz w:val="24"/>
-                <w:lang w:val="hu-HU"/>
-              </w:rPr>
-              <w:t>dynamic</w:t>
-            </w:r>
-            <w:proofErr w:type="spellEnd"/>
-            <w:r>
-              <w:rPr>
-                <w:rFonts w:ascii="Times New Roman" w:eastAsia="Times New Roman" w:hAnsi="Times New Roman" w:cs="Times New Roman"/>
-                <w:color w:val="000000"/>
-                <w:sz w:val="24"/>
-                <w:lang w:val="hu-HU"/>
-              </w:rPr>
-              <w:t xml:space="preserve"> mail </w:t>
-            </w:r>
-            <w:proofErr w:type="spellStart"/>
-            <w:r>
-              <w:rPr>
-                <w:rFonts w:ascii="Times New Roman" w:eastAsia="Times New Roman" w:hAnsi="Times New Roman" w:cs="Times New Roman"/>
-                <w:color w:val="000000"/>
-                <w:sz w:val="24"/>
-                <w:lang w:val="hu-HU"/>
-              </w:rPr>
-              <w:t>merge</w:t>
-            </w:r>
-            <w:proofErr w:type="spellEnd"/>
-            <w:r>
-              <w:rPr>
-                <w:rFonts w:ascii="Times New Roman" w:eastAsia="Times New Roman" w:hAnsi="Times New Roman" w:cs="Times New Roman"/>
-                <w:color w:val="000000"/>
-                <w:sz w:val="24"/>
-                <w:lang w:val="hu-HU"/>
-              </w:rPr>
-              <w:t xml:space="preserve"> különböző helyeken volt a kódban. Először nem is tudtam, hogy létezik másfajta mail </w:t>
-            </w:r>
-            <w:proofErr w:type="spellStart"/>
-            <w:r>
-              <w:rPr>
-                <w:rFonts w:ascii="Times New Roman" w:eastAsia="Times New Roman" w:hAnsi="Times New Roman" w:cs="Times New Roman"/>
-                <w:color w:val="000000"/>
-                <w:sz w:val="24"/>
-                <w:lang w:val="hu-HU"/>
-              </w:rPr>
-              <w:t>merge</w:t>
-            </w:r>
-            <w:proofErr w:type="spellEnd"/>
-            <w:r>
-              <w:rPr>
-                <w:rFonts w:ascii="Times New Roman" w:eastAsia="Times New Roman" w:hAnsi="Times New Roman" w:cs="Times New Roman"/>
-                <w:color w:val="000000"/>
-                <w:sz w:val="24"/>
-                <w:lang w:val="hu-HU"/>
-              </w:rPr>
-              <w:t>. Emiatt a tesztelés után visszakerült hozzám, hogy megcsináljam mindkettőre egységesen.</w:t>
+              <w:t>A következőkben egy másik általunk fejlesztett addin-ban kellett egy új funkciót leimplementálni. És a mail merge csak annyit csinál, hogy legenerálja az adott mezőnevekkel elkészült dokumentumot annyiszor, ahány ember van és kitölti minden ember megfelelő értékével ezeket a mezőket. Ez például hasznos tud lenni, ha sok embernek akarunk feladni egy levelet ugyanazzal a mintával a postán. Az addin-unk is valami hasonlót csinál, de az csak az általunk készített adathalmazt dolgozza fel. A feladatom az volt, hogy leimplementáljak egy olyan funkciót, amely elérhetővé teszi azt a választási lehetőséget, hogy melyik mező alapján rakja a készült dokumentumok sorrendbe. A legnagyobb kihívást az okozta, hogy hol találjam azt a komponenst, ami a csv adatok betöltéséért felelős, illetve hova rakjam azt a logikát, ami azt dönti el, hogy milyen sorrendbe legyenek megcsinálva a merge-k.  A static, ill. dynamic mail merge különböző helyeken volt a kódban. Először nem is tudtam, hogy létezik másfajta mail merge. Emiatt a tesztelés után visszakerült hozzám, hogy megcsináljam mindkettőre egységesen.</w:t>
             </w:r>
           </w:p>
         </w:tc>
@@ -2286,7 +1799,6 @@
                 <w:sz w:val="24"/>
                 <w:lang w:val="hu-HU"/>
               </w:rPr>
-              <w:lastRenderedPageBreak/>
               <w:t xml:space="preserve">8. </w:t>
             </w:r>
           </w:p>
@@ -2391,207 +1903,17 @@
                 <w:sz w:val="24"/>
                 <w:lang w:val="hu-HU"/>
               </w:rPr>
-              <w:t xml:space="preserve">Végezetül, mivel egyszerre több projektet is magában foglal a </w:t>
-            </w:r>
-            <w:proofErr w:type="spellStart"/>
-            <w:r>
-              <w:rPr>
-                <w:rFonts w:ascii="Times New Roman" w:eastAsia="Times New Roman" w:hAnsi="Times New Roman" w:cs="Times New Roman"/>
-                <w:color w:val="000000"/>
-                <w:sz w:val="24"/>
-                <w:lang w:val="hu-HU"/>
-              </w:rPr>
-              <w:t>solution</w:t>
-            </w:r>
-            <w:proofErr w:type="spellEnd"/>
-            <w:r>
-              <w:rPr>
-                <w:rFonts w:ascii="Times New Roman" w:eastAsia="Times New Roman" w:hAnsi="Times New Roman" w:cs="Times New Roman"/>
-                <w:color w:val="000000"/>
-                <w:sz w:val="24"/>
-                <w:lang w:val="hu-HU"/>
-              </w:rPr>
-              <w:t xml:space="preserve">, amit fejlesztünk, így célszerű volt a közös részeket összevonni. Munkatársam leimplementálta azt a logikát, amivel sokkal egyszerűbben el tudjuk dönteni, hogy melyik terméket használjuk éppen. Az én feladatom az volt, hogy azokat az osztályokat, amiknek már nem volt értelme már, hogy külön-külön osztályokban szerepeljenek, összevonjam egy közös osztályba a közös projectbe így mindegyik alkalmazás ugyanazt az egységes logikát használja. Nem volt nagy eltérés a kódok között, mivel nagyjából ugyanazt csinálták, így meglehetősen jól lehetett vele haladni Elég egyszerű feladat volt, viszont nagyon sok tesztjavítási ellátnivalót vont maga után. Valamint tesztelőnek is nagyon sok idő volt mire mindent megnézett, hogy ugyanúgy működik-e minden, mint ahogyan eddig. Ezek után kijavítottam még elég sok </w:t>
-            </w:r>
-            <w:proofErr w:type="spellStart"/>
-            <w:r>
-              <w:rPr>
-                <w:rFonts w:ascii="Times New Roman" w:eastAsia="Times New Roman" w:hAnsi="Times New Roman" w:cs="Times New Roman"/>
-                <w:color w:val="000000"/>
-                <w:sz w:val="24"/>
-                <w:lang w:val="hu-HU"/>
-              </w:rPr>
-              <w:t>support</w:t>
-            </w:r>
-            <w:proofErr w:type="spellEnd"/>
-            <w:r>
-              <w:rPr>
-                <w:rFonts w:ascii="Times New Roman" w:eastAsia="Times New Roman" w:hAnsi="Times New Roman" w:cs="Times New Roman"/>
-                <w:color w:val="000000"/>
-                <w:sz w:val="24"/>
-                <w:lang w:val="hu-HU"/>
-              </w:rPr>
-              <w:t xml:space="preserve"> </w:t>
-            </w:r>
-            <w:proofErr w:type="spellStart"/>
-            <w:r>
-              <w:rPr>
-                <w:rFonts w:ascii="Times New Roman" w:eastAsia="Times New Roman" w:hAnsi="Times New Roman" w:cs="Times New Roman"/>
-                <w:color w:val="000000"/>
-                <w:sz w:val="24"/>
-                <w:lang w:val="hu-HU"/>
-              </w:rPr>
-              <w:t>ticketet</w:t>
-            </w:r>
-            <w:proofErr w:type="spellEnd"/>
-            <w:r>
-              <w:rPr>
-                <w:rFonts w:ascii="Times New Roman" w:eastAsia="Times New Roman" w:hAnsi="Times New Roman" w:cs="Times New Roman"/>
-                <w:color w:val="000000"/>
-                <w:sz w:val="24"/>
-                <w:lang w:val="hu-HU"/>
-              </w:rPr>
-              <w:t xml:space="preserve">. A </w:t>
-            </w:r>
-            <w:proofErr w:type="spellStart"/>
-            <w:r>
-              <w:rPr>
-                <w:rFonts w:ascii="Times New Roman" w:eastAsia="Times New Roman" w:hAnsi="Times New Roman" w:cs="Times New Roman"/>
-                <w:color w:val="000000"/>
-                <w:sz w:val="24"/>
-                <w:lang w:val="hu-HU"/>
-              </w:rPr>
-              <w:t>support</w:t>
-            </w:r>
-            <w:proofErr w:type="spellEnd"/>
-            <w:r>
-              <w:rPr>
-                <w:rFonts w:ascii="Times New Roman" w:eastAsia="Times New Roman" w:hAnsi="Times New Roman" w:cs="Times New Roman"/>
-                <w:color w:val="000000"/>
-                <w:sz w:val="24"/>
-                <w:lang w:val="hu-HU"/>
-              </w:rPr>
-              <w:t xml:space="preserve"> </w:t>
-            </w:r>
-            <w:proofErr w:type="spellStart"/>
-            <w:r>
-              <w:rPr>
-                <w:rFonts w:ascii="Times New Roman" w:eastAsia="Times New Roman" w:hAnsi="Times New Roman" w:cs="Times New Roman"/>
-                <w:color w:val="000000"/>
-                <w:sz w:val="24"/>
-                <w:lang w:val="hu-HU"/>
-              </w:rPr>
-              <w:t>ticketek</w:t>
-            </w:r>
-            <w:proofErr w:type="spellEnd"/>
-            <w:r>
-              <w:rPr>
-                <w:rFonts w:ascii="Times New Roman" w:eastAsia="Times New Roman" w:hAnsi="Times New Roman" w:cs="Times New Roman"/>
-                <w:color w:val="000000"/>
-                <w:sz w:val="24"/>
-                <w:lang w:val="hu-HU"/>
-              </w:rPr>
-              <w:t xml:space="preserve"> a felhasználóktól jönnek a német kollégáinknak és ha azt hibának vélik, akkor továbbítják nekünk visszajelzésként. Arról számolnak be, hogy éppen melyik funkcióban van egy kis hiba. Általában egy részletes log fájllal csatolva érkeznek és a hiba elég pontosan meg van fogalmazva. A feladatot megnehezítette, hogy nem ismertem még az </w:t>
-            </w:r>
-            <w:proofErr w:type="spellStart"/>
-            <w:r>
-              <w:rPr>
-                <w:rFonts w:ascii="Times New Roman" w:eastAsia="Times New Roman" w:hAnsi="Times New Roman" w:cs="Times New Roman"/>
-                <w:color w:val="000000"/>
-                <w:sz w:val="24"/>
-                <w:lang w:val="hu-HU"/>
-              </w:rPr>
-              <w:t>eventek</w:t>
-            </w:r>
-            <w:proofErr w:type="spellEnd"/>
-            <w:r>
-              <w:rPr>
-                <w:rFonts w:ascii="Times New Roman" w:eastAsia="Times New Roman" w:hAnsi="Times New Roman" w:cs="Times New Roman"/>
-                <w:color w:val="000000"/>
-                <w:sz w:val="24"/>
-                <w:lang w:val="hu-HU"/>
-              </w:rPr>
-              <w:t xml:space="preserve"> működését és sokat kellett kutatnom, hogy ezt éles alkalmazásokban hogyan szokták megcsinálni. A megoldásra más, kifejezetten erre célra elkészített </w:t>
-            </w:r>
-            <w:proofErr w:type="spellStart"/>
-            <w:r>
-              <w:rPr>
-                <w:rFonts w:ascii="Times New Roman" w:eastAsia="Times New Roman" w:hAnsi="Times New Roman" w:cs="Times New Roman"/>
-                <w:color w:val="000000"/>
-                <w:sz w:val="24"/>
-                <w:lang w:val="hu-HU"/>
-              </w:rPr>
-              <w:t>eventeket</w:t>
-            </w:r>
-            <w:proofErr w:type="spellEnd"/>
-            <w:r>
-              <w:rPr>
-                <w:rFonts w:ascii="Times New Roman" w:eastAsia="Times New Roman" w:hAnsi="Times New Roman" w:cs="Times New Roman"/>
-                <w:color w:val="000000"/>
-                <w:sz w:val="24"/>
-                <w:lang w:val="hu-HU"/>
-              </w:rPr>
-              <w:t xml:space="preserve"> használtam és egy olyan WPF konstrukciót, amellyel </w:t>
-            </w:r>
-            <w:proofErr w:type="spellStart"/>
-            <w:r>
-              <w:rPr>
-                <w:rFonts w:ascii="Times New Roman" w:eastAsia="Times New Roman" w:hAnsi="Times New Roman" w:cs="Times New Roman"/>
-                <w:color w:val="000000"/>
-                <w:sz w:val="24"/>
-                <w:lang w:val="hu-HU"/>
-              </w:rPr>
-              <w:t>event-eket</w:t>
-            </w:r>
-            <w:proofErr w:type="spellEnd"/>
-            <w:r>
-              <w:rPr>
-                <w:rFonts w:ascii="Times New Roman" w:eastAsia="Times New Roman" w:hAnsi="Times New Roman" w:cs="Times New Roman"/>
-                <w:color w:val="000000"/>
-                <w:sz w:val="24"/>
-                <w:lang w:val="hu-HU"/>
-              </w:rPr>
-              <w:t xml:space="preserve"> lehet küldeni </w:t>
-            </w:r>
-            <w:proofErr w:type="spellStart"/>
-            <w:r>
-              <w:rPr>
-                <w:rFonts w:ascii="Times New Roman" w:eastAsia="Times New Roman" w:hAnsi="Times New Roman" w:cs="Times New Roman"/>
-                <w:color w:val="000000"/>
-                <w:sz w:val="24"/>
-                <w:lang w:val="hu-HU"/>
-              </w:rPr>
-              <w:t>command</w:t>
-            </w:r>
-            <w:proofErr w:type="spellEnd"/>
-            <w:r>
-              <w:rPr>
-                <w:rFonts w:ascii="Times New Roman" w:eastAsia="Times New Roman" w:hAnsi="Times New Roman" w:cs="Times New Roman"/>
-                <w:color w:val="000000"/>
-                <w:sz w:val="24"/>
-                <w:lang w:val="hu-HU"/>
-              </w:rPr>
-              <w:t xml:space="preserve">-ként a </w:t>
-            </w:r>
-            <w:proofErr w:type="spellStart"/>
-            <w:r>
-              <w:rPr>
-                <w:rFonts w:ascii="Times New Roman" w:eastAsia="Times New Roman" w:hAnsi="Times New Roman" w:cs="Times New Roman"/>
-                <w:color w:val="000000"/>
-                <w:sz w:val="24"/>
-                <w:lang w:val="hu-HU"/>
-              </w:rPr>
-              <w:t>ViewModel-ekre</w:t>
-            </w:r>
-            <w:proofErr w:type="spellEnd"/>
-            <w:r>
-              <w:rPr>
-                <w:rFonts w:ascii="Times New Roman" w:eastAsia="Times New Roman" w:hAnsi="Times New Roman" w:cs="Times New Roman"/>
-                <w:color w:val="000000"/>
-                <w:sz w:val="24"/>
-                <w:lang w:val="hu-HU"/>
-              </w:rPr>
-              <w:t xml:space="preserve">, így valóban megvalósul az MVVM tervezési minta és a funkció is működőképes lesz. </w:t>
+              <w:t xml:space="preserve">Végezetül, mivel egyszerre több projektet is magában foglal a solution, amit fejlesztünk, így célszerű volt a közös részeket összevonni. Munkatársam leimplementálta azt a logikát, amivel sokkal egyszerűbben el tudjuk dönteni, hogy melyik terméket használjuk éppen. Az én </w:t>
+            </w:r>
+            <w:r>
+              <w:rPr>
+                <w:rFonts w:ascii="Times New Roman" w:eastAsia="Times New Roman" w:hAnsi="Times New Roman" w:cs="Times New Roman"/>
+                <w:color w:val="000000"/>
+                <w:sz w:val="24"/>
+                <w:lang w:val="hu-HU"/>
+              </w:rPr>
+              <w:lastRenderedPageBreak/>
+              <w:t xml:space="preserve">feladatom az volt, hogy azokat az osztályokat, amiknek már nem volt értelme már, hogy külön-külön osztályokban szerepeljenek, összevonjam egy közös osztályba a közös projectbe így mindegyik alkalmazás ugyanazt az egységes logikát használja. Nem volt nagy eltérés a kódok között, mivel nagyjából ugyanazt csinálták, így meglehetősen jól lehetett vele haladni Elég egyszerű feladat volt, viszont nagyon sok tesztjavítási ellátnivalót vont maga után. Valamint tesztelőnek is nagyon sok idő volt mire mindent megnézett, hogy ugyanúgy működik-e minden, mint ahogyan eddig. Ezek után kijavítottam még elég sok support ticketet. A support ticketek a felhasználóktól jönnek a német kollégáinknak és ha azt hibának vélik, akkor továbbítják nekünk visszajelzésként. Arról számolnak be, hogy éppen melyik funkcióban van egy kis hiba. Általában egy részletes log fájllal csatolva érkeznek és a hiba elég pontosan meg van fogalmazva. A feladatot megnehezítette, hogy nem ismertem még az eventek működését és sokat kellett kutatnom, hogy ezt éles alkalmazásokban hogyan szokták megcsinálni. A megoldásra más, kifejezetten erre célra elkészített eventeket használtam és egy olyan WPF konstrukciót, amellyel event-eket lehet küldeni command-ként a ViewModel-ekre, így valóban megvalósul az MVVM tervezési minta és a funkció is működőképes lesz. </w:t>
             </w:r>
           </w:p>
         </w:tc>

</xml_diff>

<commit_message>
Add third page to work log
</commit_message>
<xml_diff>
--- a/munkanaplo.docx
+++ b/munkanaplo.docx
@@ -1153,21 +1153,312 @@
           </w:tcPr>
           <w:p>
             <w:pPr>
-              <w:spacing w:line="360" w:lineRule="auto"/>
-              <w:ind w:right="230"/>
+              <w:spacing w:before="120" w:after="160" w:line="360" w:lineRule="auto"/>
+              <w:ind w:left="170" w:right="170"/>
               <w:jc w:val="both"/>
               <w:rPr>
-                <w:lang w:val="hu-HU"/>
-              </w:rPr>
-            </w:pPr>
-            <w:r>
-              <w:rPr>
-                <w:rFonts w:ascii="Times New Roman" w:eastAsia="Times New Roman" w:hAnsi="Times New Roman" w:cs="Times New Roman"/>
-                <w:color w:val="000000"/>
-                <w:sz w:val="24"/>
-                <w:lang w:val="hu-HU"/>
-              </w:rPr>
-              <w:t>A harmadik mérföldkő befejeztével végeztem a betanuló projekttel, így elkezdhettem dolgozni az éles projektünkön. Mielőtt elkezdtem volna foglalkozni az éles projekttel a csapatom kérte, hogy reflektáljak a tanultakra, mi az, aminek láttam a hasznát, mi az, aminek nem és természetesen kellett egy bemutatót tartanom, hogy hogyan is működik az alkalmazás. Elmondták, hogy mi a véleményük, mit kellett volna másképp csinálnom, mi az, amit jól csináltam és milyen területeken kell még fejlődjek. A kritikát vettem és ezzel a lendülettel bemutatták a projektet, amin dolgoznak. A csapatom céges addin-okat fejleszt, melyek többnyire .NET környezetben íródtak. A gerrit-en az a munkamenet, hogy push-olom a változtatásaimat, az megjelenik az én változtatásaim között. Rá kell rakjam munkatársaimat, mint review-ereket, akik átnézik a kódot, hogy mi az, amit rossznak találtak és javítsak ki. Az első commitom egyértelműen nem volt megfelelő, így egy párszor ki kellett javítanom azt. Elsősorban nem volt megfelelő a commit message. A SCRUM módszertana alapján sprintekben dolgozunk, melyek mindegyike két hétig tart.  Minden sprint végén nekem is be kellett számolni arról, hogy mit csináltam. Ezek után megtervezzük, hogy mit fogunk csinálni a következő sprintben, milyen JIRA ticket-eket húzzunk be, ki mit fog csinálni.</w:t>
+                <w:rFonts w:ascii="Times New Roman" w:hAnsi="Times New Roman" w:cs="Times New Roman"/>
+                <w:sz w:val="24"/>
+                <w:szCs w:val="28"/>
+                <w:lang w:val="hu-HU"/>
+              </w:rPr>
+            </w:pPr>
+            <w:r>
+              <w:rPr>
+                <w:rFonts w:ascii="Times New Roman" w:hAnsi="Times New Roman" w:cs="Times New Roman"/>
+                <w:sz w:val="24"/>
+                <w:szCs w:val="28"/>
+                <w:lang w:val="hu-HU"/>
+              </w:rPr>
+              <w:t xml:space="preserve">A következő feladatom különböző logikai bináris operátorok lefordítása volt. Ezek az operátorok a következők: ==, !=, &gt;=, &lt;=. Ezeknek az operátoroknak a lefordítása páronként nagyon hasonlóan történik, ezért a kódomat template-ekkel oldottam meg, hogy csökkentsem a kód duplikációt. Mind a négy operátor esetében az első lépés a feltételes vezérlési szerkezethez hasonlóan azzal a lépéssel kezdődik, hogy </w:t>
+            </w:r>
+            <w:r>
+              <w:rPr>
+                <w:rFonts w:ascii="Times New Roman" w:hAnsi="Times New Roman" w:cs="Times New Roman"/>
+                <w:sz w:val="24"/>
+                <w:szCs w:val="28"/>
+                <w:lang w:val="hu-HU"/>
+              </w:rPr>
+              <w:t>megnézzük,</w:t>
+            </w:r>
+            <w:r>
+              <w:rPr>
+                <w:rFonts w:ascii="Times New Roman" w:hAnsi="Times New Roman" w:cs="Times New Roman"/>
+                <w:sz w:val="24"/>
+                <w:szCs w:val="28"/>
+                <w:lang w:val="hu-HU"/>
+              </w:rPr>
+              <w:t xml:space="preserve"> </w:t>
+            </w:r>
+            <w:r>
+              <w:rPr>
+                <w:rFonts w:ascii="Times New Roman" w:hAnsi="Times New Roman" w:cs="Times New Roman"/>
+                <w:sz w:val="24"/>
+                <w:szCs w:val="28"/>
+                <w:lang w:val="hu-HU"/>
+              </w:rPr>
+              <w:t xml:space="preserve">hogy fordítási idejű konstansok-e, ha igen akkor az előre kiszámolt értéket töltjük be az akkumulátorba. Mivel ezek az operátorok mind logikai értéket adnak ezért ez igaz érték esetén 1, hamis érték esetén 0. A template függvények template paraméterben egy </w:t>
+            </w:r>
+            <w:r>
+              <w:rPr>
+                <w:rFonts w:ascii="Times New Roman" w:hAnsi="Times New Roman" w:cs="Times New Roman"/>
+                <w:i/>
+                <w:iCs/>
+                <w:sz w:val="24"/>
+                <w:szCs w:val="28"/>
+                <w:lang w:val="hu-HU"/>
+              </w:rPr>
+              <w:t>flag-et</w:t>
+            </w:r>
+            <w:r>
+              <w:rPr>
+                <w:rFonts w:ascii="Times New Roman" w:hAnsi="Times New Roman" w:cs="Times New Roman"/>
+                <w:sz w:val="24"/>
+                <w:szCs w:val="28"/>
+                <w:lang w:val="hu-HU"/>
+              </w:rPr>
+              <w:t xml:space="preserve"> </w:t>
+            </w:r>
+            <w:r>
+              <w:rPr>
+                <w:rFonts w:ascii="Times New Roman" w:hAnsi="Times New Roman" w:cs="Times New Roman"/>
+                <w:sz w:val="24"/>
+                <w:szCs w:val="28"/>
+                <w:lang w:val="hu-HU"/>
+              </w:rPr>
+              <w:t>várnak,</w:t>
+            </w:r>
+            <w:r>
+              <w:rPr>
+                <w:rFonts w:ascii="Times New Roman" w:hAnsi="Times New Roman" w:cs="Times New Roman"/>
+                <w:sz w:val="24"/>
+                <w:szCs w:val="28"/>
+                <w:lang w:val="hu-HU"/>
+              </w:rPr>
+              <w:t xml:space="preserve"> ami fordítási időben eldönti, hogy melyik operátor kódját szintetizálja.</w:t>
+            </w:r>
+            <w:r>
+              <w:rPr>
+                <w:rFonts w:ascii="Times New Roman" w:hAnsi="Times New Roman" w:cs="Times New Roman"/>
+                <w:sz w:val="24"/>
+                <w:szCs w:val="28"/>
+                <w:lang w:val="hu-HU"/>
+              </w:rPr>
+              <w:t xml:space="preserve"> Ezt a munkámat </w:t>
+            </w:r>
+            <w:r>
+              <w:rPr>
+                <w:rFonts w:ascii="Times New Roman" w:hAnsi="Times New Roman" w:cs="Times New Roman"/>
+                <w:sz w:val="24"/>
+                <w:szCs w:val="28"/>
+                <w:lang w:val="hu-HU"/>
+              </w:rPr>
+              <w:t xml:space="preserve">is átnézete a mentorom majd feltöltöttem a közös branchre. Ettől a ponttól kezdve szabadon dolgozhattam, nem kellett a kódomat bemutatni a mentoromnak, hanem a hagyományos code review folyamaton esett át. </w:t>
+            </w:r>
+            <w:r>
+              <w:rPr>
+                <w:rFonts w:ascii="Times New Roman" w:hAnsi="Times New Roman" w:cs="Times New Roman"/>
+                <w:sz w:val="24"/>
+                <w:szCs w:val="28"/>
+                <w:lang w:val="hu-HU"/>
+              </w:rPr>
+              <w:t>A következő feladatom a Checker komponenst érintette, ami a projekt legbonyolultabb komponense.</w:t>
+            </w:r>
+            <w:r>
+              <w:rPr>
+                <w:rFonts w:ascii="Times New Roman" w:hAnsi="Times New Roman" w:cs="Times New Roman"/>
+                <w:sz w:val="24"/>
+                <w:szCs w:val="28"/>
+                <w:lang w:val="hu-HU"/>
+              </w:rPr>
+              <w:t xml:space="preserve"> </w:t>
+            </w:r>
+            <w:r>
+              <w:rPr>
+                <w:rFonts w:ascii="Times New Roman" w:hAnsi="Times New Roman" w:cs="Times New Roman"/>
+                <w:sz w:val="24"/>
+                <w:szCs w:val="28"/>
+                <w:lang w:val="hu-HU"/>
+              </w:rPr>
+              <w:t xml:space="preserve">A Checker komponens végzi a szemantikai kontextus függő analízist a kódon. Mivel a nyelv, amit a fordítóprogramunk fordít statikusan típusos, és objektum orientált, így nagyon sok különböző szemantikai analízisen esik át. Az én feladatom a </w:t>
+            </w:r>
+            <w:r>
+              <w:rPr>
+                <w:rFonts w:ascii="Times New Roman" w:hAnsi="Times New Roman" w:cs="Times New Roman"/>
+                <w:i/>
+                <w:iCs/>
+                <w:sz w:val="24"/>
+                <w:szCs w:val="28"/>
+                <w:lang w:val="hu-HU"/>
+              </w:rPr>
+              <w:t xml:space="preserve">class-okat </w:t>
+            </w:r>
+            <w:r>
+              <w:rPr>
+                <w:rFonts w:ascii="Times New Roman" w:hAnsi="Times New Roman" w:cs="Times New Roman"/>
+                <w:sz w:val="24"/>
+                <w:szCs w:val="28"/>
+                <w:lang w:val="hu-HU"/>
+              </w:rPr>
+              <w:t xml:space="preserve">érintette, azon belül is az </w:t>
+            </w:r>
+            <w:r>
+              <w:rPr>
+                <w:rFonts w:ascii="Times New Roman" w:hAnsi="Times New Roman" w:cs="Times New Roman"/>
+                <w:i/>
+                <w:iCs/>
+                <w:sz w:val="24"/>
+                <w:szCs w:val="28"/>
+                <w:lang w:val="hu-HU"/>
+              </w:rPr>
+              <w:t>abstract</w:t>
+            </w:r>
+            <w:r>
+              <w:rPr>
+                <w:rFonts w:ascii="Times New Roman" w:hAnsi="Times New Roman" w:cs="Times New Roman"/>
+                <w:sz w:val="24"/>
+                <w:szCs w:val="28"/>
+                <w:lang w:val="hu-HU"/>
+              </w:rPr>
+              <w:t xml:space="preserve"> függvényekre kellett statikus analízist implementálnom. Az analízis a következő szabályok mentén működik: </w:t>
+            </w:r>
+            <w:r>
+              <w:rPr>
+                <w:rFonts w:ascii="Times New Roman" w:hAnsi="Times New Roman" w:cs="Times New Roman"/>
+                <w:i/>
+                <w:iCs/>
+                <w:sz w:val="24"/>
+                <w:szCs w:val="28"/>
+                <w:lang w:val="hu-HU"/>
+              </w:rPr>
+              <w:t xml:space="preserve">abstract </w:t>
+            </w:r>
+            <w:r>
+              <w:rPr>
+                <w:rFonts w:ascii="Times New Roman" w:hAnsi="Times New Roman" w:cs="Times New Roman"/>
+                <w:sz w:val="24"/>
+                <w:szCs w:val="28"/>
+                <w:lang w:val="hu-HU"/>
+              </w:rPr>
+              <w:t xml:space="preserve">függvénye csak </w:t>
+            </w:r>
+            <w:r>
+              <w:rPr>
+                <w:rFonts w:ascii="Times New Roman" w:hAnsi="Times New Roman" w:cs="Times New Roman"/>
+                <w:i/>
+                <w:iCs/>
+                <w:sz w:val="24"/>
+                <w:szCs w:val="28"/>
+                <w:lang w:val="hu-HU"/>
+              </w:rPr>
+              <w:t xml:space="preserve">abstract </w:t>
+            </w:r>
+            <w:r>
+              <w:rPr>
+                <w:rFonts w:ascii="Times New Roman" w:hAnsi="Times New Roman" w:cs="Times New Roman"/>
+                <w:sz w:val="24"/>
+                <w:szCs w:val="28"/>
+                <w:lang w:val="hu-HU"/>
+              </w:rPr>
+              <w:t xml:space="preserve">osztálynak lehet, </w:t>
+            </w:r>
+            <w:r>
+              <w:rPr>
+                <w:rFonts w:ascii="Times New Roman" w:hAnsi="Times New Roman" w:cs="Times New Roman"/>
+                <w:i/>
+                <w:iCs/>
+                <w:sz w:val="24"/>
+                <w:szCs w:val="28"/>
+                <w:lang w:val="hu-HU"/>
+              </w:rPr>
+              <w:t xml:space="preserve">abstract </w:t>
+            </w:r>
+            <w:r>
+              <w:rPr>
+                <w:rFonts w:ascii="Times New Roman" w:hAnsi="Times New Roman" w:cs="Times New Roman"/>
+                <w:sz w:val="24"/>
+                <w:szCs w:val="28"/>
+                <w:lang w:val="hu-HU"/>
+              </w:rPr>
+              <w:t xml:space="preserve">osztály nem példányosítható, nem </w:t>
+            </w:r>
+            <w:r>
+              <w:rPr>
+                <w:rFonts w:ascii="Times New Roman" w:hAnsi="Times New Roman" w:cs="Times New Roman"/>
+                <w:i/>
+                <w:iCs/>
+                <w:sz w:val="24"/>
+                <w:szCs w:val="28"/>
+                <w:lang w:val="hu-HU"/>
+              </w:rPr>
+              <w:t>abstract</w:t>
+            </w:r>
+            <w:r>
+              <w:rPr>
+                <w:rFonts w:ascii="Times New Roman" w:hAnsi="Times New Roman" w:cs="Times New Roman"/>
+                <w:sz w:val="24"/>
+                <w:szCs w:val="28"/>
+                <w:lang w:val="hu-HU"/>
+              </w:rPr>
+              <w:t xml:space="preserve"> osztály</w:t>
+            </w:r>
+            <w:r>
+              <w:rPr>
+                <w:rFonts w:ascii="Times New Roman" w:hAnsi="Times New Roman" w:cs="Times New Roman"/>
+                <w:sz w:val="24"/>
+                <w:szCs w:val="28"/>
+                <w:lang w:val="hu-HU"/>
+              </w:rPr>
+              <w:t xml:space="preserve">, ha </w:t>
+            </w:r>
+            <w:r>
+              <w:rPr>
+                <w:rFonts w:ascii="Times New Roman" w:hAnsi="Times New Roman" w:cs="Times New Roman"/>
+                <w:i/>
+                <w:iCs/>
+                <w:sz w:val="24"/>
+                <w:szCs w:val="28"/>
+                <w:lang w:val="hu-HU"/>
+              </w:rPr>
+              <w:t>abstract</w:t>
+            </w:r>
+            <w:r>
+              <w:rPr>
+                <w:rFonts w:ascii="Times New Roman" w:hAnsi="Times New Roman" w:cs="Times New Roman"/>
+                <w:sz w:val="24"/>
+                <w:szCs w:val="28"/>
+                <w:lang w:val="hu-HU"/>
+              </w:rPr>
+              <w:t xml:space="preserve"> ősből származik akkor köteles minden </w:t>
+            </w:r>
+            <w:r>
+              <w:rPr>
+                <w:rFonts w:ascii="Times New Roman" w:hAnsi="Times New Roman" w:cs="Times New Roman"/>
+                <w:i/>
+                <w:iCs/>
+                <w:sz w:val="24"/>
+                <w:szCs w:val="28"/>
+                <w:lang w:val="hu-HU"/>
+              </w:rPr>
+              <w:t>abstract</w:t>
+            </w:r>
+            <w:r>
+              <w:rPr>
+                <w:rFonts w:ascii="Times New Roman" w:hAnsi="Times New Roman" w:cs="Times New Roman"/>
+                <w:sz w:val="24"/>
+                <w:szCs w:val="28"/>
+                <w:lang w:val="hu-HU"/>
+              </w:rPr>
+              <w:t xml:space="preserve"> függvényének implementációt adni. Ezek az analízisek relatív könnyen implementálhatók voltak.</w:t>
+            </w:r>
+            <w:r>
+              <w:rPr>
+                <w:rFonts w:ascii="Times New Roman" w:hAnsi="Times New Roman" w:cs="Times New Roman"/>
+                <w:sz w:val="24"/>
+                <w:szCs w:val="28"/>
+                <w:lang w:val="hu-HU"/>
+              </w:rPr>
+              <w:t xml:space="preserve"> A következő feladat, amelyet már magamnak választhattam az Emitter komponenst érintette. A fordítóprogram a futása végén nem platform specifikus assembly kódot emittál, hanem bytecode-ot. Ebben a bytecode-ban elhelyezhetők különböző féle metainformációk amelyeket a nyelvhez fejlesztett runtime és debugger fel tudnak használni. A feladat lényege az volt, hogy minden egyes generikus függvényhez, vagy osztályhoz ki kellett emittálni az bytecode-ba, hogy mennyi típus paramétere van, és azoknak van-e egymás között függőségük vagy felső korlátjuk. Ehhez tulajdonképpen minden információ meg van az adott AST node-on, így az Emitter gyakorlatilag csak egy szerializációs feladatot lát el.</w:t>
             </w:r>
           </w:p>
         </w:tc>
@@ -1202,6 +1493,7 @@
                 <w:sz w:val="24"/>
                 <w:lang w:val="hu-HU"/>
               </w:rPr>
+              <w:lastRenderedPageBreak/>
               <w:t>4.</w:t>
             </w:r>
           </w:p>
@@ -1306,17 +1598,7 @@
                 <w:sz w:val="24"/>
                 <w:lang w:val="hu-HU"/>
               </w:rPr>
-              <w:t xml:space="preserve">Még pár bug után elkezdtem foglalkozni komolyabb feladatokkal is. Az első nagyobb JIRA ticketem a projektünk legnagyobb komponensének a refactorolása volt, melyet szét kellett szednem kisebb komponensekre. Erre azért volt szükség, mivel minden alkalommal, amikor arra a komponensre került a fejlesztés legalább 2 órával tovább tartott a fejlesztés, mivel annyira átláthatatlan volt az egész. Azért volt ez jó, mivel nagyban megismertem, hogy hogyan is működik az egész kód és ezt közösen csináltam az egyik munkatásammal, hogy ne kelljen egyedül szenvednem és felelősséget vállalnom, ha véletlenül nem sikerül úgy ahogy. Ez az a komponens, amire a kódunk 80%-a kihat, a view, amit az addin paneljén az adatok megjelenítésére szolgál. A legnagyobb kihívást itt nyílván az jelentette, hogy nem ismertem a kódot és nagyon sok mindent eltörtem, amit nem kellett volna. Szerencsére a tesztelő a csapatunkban mindent rendesen átnézett, így nem kellett nagyon aggódnunk, ha talált valami, akkor megmondta, hogy hol a hiba, nekünk csak azzal kellett foglalkoznunk, hogy megmaradjon </w:t>
-            </w:r>
-            <w:r>
-              <w:rPr>
-                <w:rFonts w:ascii="Times New Roman" w:eastAsia="Times New Roman" w:hAnsi="Times New Roman" w:cs="Times New Roman"/>
-                <w:color w:val="000000"/>
-                <w:sz w:val="24"/>
-                <w:lang w:val="hu-HU"/>
-              </w:rPr>
-              <w:lastRenderedPageBreak/>
-              <w:t xml:space="preserve">az eddigi működés viszont másképpen történjen az elhelyezkedése kódban, ne legyen ennyire olvashatatlan. Egyértelműen nagyon sokszor újra kellett kezdenünk, de végül egy sokkal igényesebb dolog alakult ki belőle. Egy másik feladatom az volt, hogy az általunk előállított gbt kiterjesztésű csatolmányok más fajta névvel legyenek csatolva a levélhez, mint amilyenek voltak. Első ránézésre ez egy egyszerű feladat volt, de a csapatvezetőm kérte, hogy ez is vonjon maga után egy refactorálást, mivel nem volt a csatolmány készítő komponensünk megfelelő állapotban; nem volt eléggé objektumorientált. </w:t>
+              <w:t xml:space="preserve">Még pár bug után elkezdtem foglalkozni komolyabb feladatokkal is. Az első nagyobb JIRA ticketem a projektünk legnagyobb komponensének a refactorolása volt, melyet szét kellett szednem kisebb komponensekre. Erre azért volt szükség, mivel minden alkalommal, amikor arra a komponensre került a fejlesztés legalább 2 órával tovább tartott a fejlesztés, mivel annyira átláthatatlan volt az egész. Azért volt ez jó, mivel nagyban megismertem, hogy hogyan is működik az egész kód és ezt közösen csináltam az egyik munkatásammal, hogy ne kelljen egyedül szenvednem és felelősséget vállalnom, ha véletlenül nem sikerül úgy ahogy. Ez az a komponens, amire a kódunk 80%-a kihat, a view, amit az addin paneljén az adatok megjelenítésére szolgál. A legnagyobb kihívást itt nyílván az jelentette, hogy nem ismertem a kódot és nagyon sok mindent eltörtem, amit nem kellett volna. Szerencsére a tesztelő a csapatunkban mindent rendesen átnézett, így nem kellett nagyon aggódnunk, ha talált valami, akkor megmondta, hogy hol a hiba, nekünk csak azzal kellett foglalkoznunk, hogy megmaradjon az eddigi működés viszont másképpen történjen az elhelyezkedése kódban, ne legyen ennyire olvashatatlan. Egyértelműen nagyon sokszor újra kellett kezdenünk, de végül egy sokkal igényesebb dolog alakult ki belőle. Egy másik feladatom az volt, hogy az általunk előállított gbt kiterjesztésű csatolmányok más fajta névvel legyenek csatolva a levélhez, mint amilyenek voltak. Első ránézésre ez egy egyszerű feladat volt, de a csapatvezetőm kérte, hogy ez is vonjon maga után egy refactorálást, mivel nem volt a csatolmány készítő komponensünk megfelelő állapotban; nem volt eléggé objektumorientált. </w:t>
             </w:r>
           </w:p>
         </w:tc>
@@ -1351,7 +1633,6 @@
                 <w:sz w:val="24"/>
                 <w:lang w:val="hu-HU"/>
               </w:rPr>
-              <w:lastRenderedPageBreak/>
               <w:t>5.</w:t>
             </w:r>
           </w:p>
@@ -1455,27 +1736,17 @@
                 <w:sz w:val="24"/>
                 <w:lang w:val="hu-HU"/>
               </w:rPr>
-              <w:t xml:space="preserve">Ez után a következő feladatom az volt, hogy egy teljesen új funkciót implementáljak az addin-ban.  A feladat lényege az volt, hogy e-mail írás során az Outlook jobb oldalon található addin-unkon megjelenő CRM adatok közül, azokra jobb-klikkelve ki lehessen választani egy olyan funkciót, hogy az adott adatrekordot hozzáfűzzük hivatkozásként az éppen írott email-hez. A link nem csak egy egyszerű hivatkozás volt, külön dizájn volt rá. A linkre rákattintva megnyílik a felhasználó böngészőjében a céges oldal, ahol az adott rekord található, így azt jobban meg lehet vizsgálni. Az alapkoncepció az volt, hogy átkonvertáljuk az email törzsét html alapúra, így könnyen be tudjuk rakni magát a UI element-et. Ez azért nem volt jó megoldás, mivel nem tudjuk, hogy az adott felhasználó milyen módon kívánja az email törzsét megadni, emiatt ezt az ötletet el kellett vetnünk. Egy másik ötletünk az volt, hogy generálunk egy képet, amin rajta lesz az adott hivatkozáshoz megjelenítendő cím és majd ezt a képet szúrjuk be és alakítjuk át linkké. Ez a megvalósítás két okból kifojólag sem volt megfelelő. Először azért is, mivel a kép kigenerálása nagyon hosszas ideig tartott és nem várhattuk el a felhasználótól, hogy ennyi ideig </w:t>
-            </w:r>
-            <w:proofErr w:type="gramStart"/>
-            <w:r>
-              <w:rPr>
-                <w:rFonts w:ascii="Times New Roman" w:eastAsia="Times New Roman" w:hAnsi="Times New Roman" w:cs="Times New Roman"/>
-                <w:color w:val="000000"/>
-                <w:sz w:val="24"/>
-                <w:lang w:val="hu-HU"/>
-              </w:rPr>
-              <w:t>várjon.Viszonylag</w:t>
-            </w:r>
-            <w:proofErr w:type="gramEnd"/>
-            <w:r>
-              <w:rPr>
-                <w:rFonts w:ascii="Times New Roman" w:eastAsia="Times New Roman" w:hAnsi="Times New Roman" w:cs="Times New Roman"/>
-                <w:color w:val="000000"/>
-                <w:sz w:val="24"/>
-                <w:lang w:val="hu-HU"/>
-              </w:rPr>
-              <w:t xml:space="preserve"> egyszerű fix volt, nem kellett vele sokat foglalkozni. Egyedül az volt nehéz benne, hogy több réteg is volt egymáson, így más színű volt a kijelölés, ezért nem a színekkel kellett foglalkozni egy kicsit.</w:t>
+              <w:t xml:space="preserve">Ez után a következő feladatom az volt, hogy egy teljesen új funkciót implementáljak az addin-ban.  A feladat lényege az volt, hogy e-mail írás során az Outlook jobb oldalon található addin-unkon megjelenő CRM adatok közül, azokra jobb-klikkelve ki lehessen választani egy olyan funkciót, hogy az adott adatrekordot hozzáfűzzük hivatkozásként az éppen írott email-hez. A link nem csak egy egyszerű hivatkozás volt, külön dizájn volt rá. A linkre rákattintva megnyílik a felhasználó böngészőjében a céges oldal, ahol az adott rekord található, így azt jobban meg lehet vizsgálni. Az alapkoncepció az volt, hogy átkonvertáljuk az email törzsét html alapúra, így könnyen be tudjuk rakni magát a UI element-et. Ez azért nem volt jó megoldás, mivel nem tudjuk, hogy az adott </w:t>
+            </w:r>
+            <w:r>
+              <w:rPr>
+                <w:rFonts w:ascii="Times New Roman" w:eastAsia="Times New Roman" w:hAnsi="Times New Roman" w:cs="Times New Roman"/>
+                <w:color w:val="000000"/>
+                <w:sz w:val="24"/>
+                <w:lang w:val="hu-HU"/>
+              </w:rPr>
+              <w:lastRenderedPageBreak/>
+              <w:t>felhasználó milyen módon kívánja az email törzsét megadni, emiatt ezt az ötletet el kellett vetnünk. Egy másik ötletünk az volt, hogy generálunk egy képet, amin rajta lesz az adott hivatkozáshoz megjelenítendő cím és majd ezt a képet szúrjuk be és alakítjuk át linkké. Ez a megvalósítás két okból kifojólag sem volt megfelelő. Először azért is, mivel a kép kigenerálása nagyon hosszas ideig tartott és nem várhattuk el a felhasználótól, hogy ennyi ideig várjon.Viszonylag egyszerű fix volt, nem kellett vele sokat foglalkozni. Egyedül az volt nehéz benne, hogy több réteg is volt egymáson, így más színű volt a kijelölés, ezért nem a színekkel kellett foglalkozni egy kicsit.</w:t>
             </w:r>
           </w:p>
         </w:tc>
@@ -1510,6 +1781,7 @@
                 <w:sz w:val="24"/>
                 <w:lang w:val="hu-HU"/>
               </w:rPr>
+              <w:lastRenderedPageBreak/>
               <w:t xml:space="preserve">6. </w:t>
             </w:r>
           </w:p>
@@ -1614,17 +1886,7 @@
                 <w:sz w:val="24"/>
                 <w:lang w:val="hu-HU"/>
               </w:rPr>
-              <w:t xml:space="preserve">Ezt követően a következő fontos feladatom az volt, hogy egy ún. töltőképernyőt hozzak létre az addin-hoz. Magyarán szólva, addig amíg nem érkeznek meg a szerverről az adatok és az addin még nem áll készen addig ezt a felhasználói felületen jelezzük a felhasználó felé valamilyen formában, például animációval. A feladat megoldása elég hosszúra sikeredett, mivel át kellett </w:t>
-            </w:r>
-            <w:r>
-              <w:rPr>
-                <w:rFonts w:ascii="Times New Roman" w:eastAsia="Times New Roman" w:hAnsi="Times New Roman" w:cs="Times New Roman"/>
-                <w:color w:val="000000"/>
-                <w:sz w:val="24"/>
-                <w:lang w:val="hu-HU"/>
-              </w:rPr>
-              <w:lastRenderedPageBreak/>
-              <w:t>strukturálni, formázni az XAML fájlok nagy részét a projektben. Külön nehézséget okozott, hogy az animáció behúzása egy külön bug-ot okozott a felhasználói felületen, ami abban nyílvánult meg, hogy miután véget ért a betöltés, az animált elemek látszólag eltűntek, de ottmaradt a helyükön valami, ami a későbbiekben zavart okozott a hover animációkban. Ezt csak egyféleképpen tudtuk kijavítani: végig kellett iterálni a vizuális fán és kikapcsolni az összes ilyen animált elem animációját. Mivel az addin használata során is szükség van erre a töltőképernyőre, így az nem lett volna ésszerű döntés, hogy minden egyes forrás letöltésekor újra és újra bejárjuk a vizuális fát, ezért egyszerűen nem használtuk az animációt, csak szimplán a szürke alakzatokat hagytuk benne. Ha valaki olyan kezdett volna ezen a feladaton dolgozni, aki már régebb óta dolgozik ezen a projekten és már meg van az a tudása, ami ahhoz kell, hogy ne hasaljon el olyan buktatókon, mint amilyeneken én hasaltam el, akkor egy valószínűleg egyszerű feladat lett volna, amit a megadott időn belül el tudok végezni.</w:t>
+              <w:t>Ezt követően a következő fontos feladatom az volt, hogy egy ún. töltőképernyőt hozzak létre az addin-hoz. Magyarán szólva, addig amíg nem érkeznek meg a szerverről az adatok és az addin még nem áll készen addig ezt a felhasználói felületen jelezzük a felhasználó felé valamilyen formában, például animációval. A feladat megoldása elég hosszúra sikeredett, mivel át kellett strukturálni, formázni az XAML fájlok nagy részét a projektben. Külön nehézséget okozott, hogy az animáció behúzása egy külön bug-ot okozott a felhasználói felületen, ami abban nyílvánult meg, hogy miután véget ért a betöltés, az animált elemek látszólag eltűntek, de ottmaradt a helyükön valami, ami a későbbiekben zavart okozott a hover animációkban. Ezt csak egyféleképpen tudtuk kijavítani: végig kellett iterálni a vizuális fán és kikapcsolni az összes ilyen animált elem animációját. Mivel az addin használata során is szükség van erre a töltőképernyőre, így az nem lett volna ésszerű döntés, hogy minden egyes forrás letöltésekor újra és újra bejárjuk a vizuális fát, ezért egyszerűen nem használtuk az animációt, csak szimplán a szürke alakzatokat hagytuk benne. Ha valaki olyan kezdett volna ezen a feladaton dolgozni, aki már régebb óta dolgozik ezen a projekten és már meg van az a tudása, ami ahhoz kell, hogy ne hasaljon el olyan buktatókon, mint amilyeneken én hasaltam el, akkor egy valószínűleg egyszerű feladat lett volna, amit a megadott időn belül el tudok végezni.</w:t>
             </w:r>
           </w:p>
         </w:tc>
@@ -1659,7 +1921,6 @@
                 <w:sz w:val="24"/>
                 <w:lang w:val="hu-HU"/>
               </w:rPr>
-              <w:lastRenderedPageBreak/>
               <w:t xml:space="preserve">7. </w:t>
             </w:r>
           </w:p>
@@ -1764,7 +2025,17 @@
                 <w:sz w:val="24"/>
                 <w:lang w:val="hu-HU"/>
               </w:rPr>
-              <w:t>A következőkben egy másik általunk fejlesztett addin-ban kellett egy új funkciót leimplementálni. És a mail merge csak annyit csinál, hogy legenerálja az adott mezőnevekkel elkészült dokumentumot annyiszor, ahány ember van és kitölti minden ember megfelelő értékével ezeket a mezőket. Ez például hasznos tud lenni, ha sok embernek akarunk feladni egy levelet ugyanazzal a mintával a postán. Az addin-unk is valami hasonlót csinál, de az csak az általunk készített adathalmazt dolgozza fel. A feladatom az volt, hogy leimplementáljak egy olyan funkciót, amely elérhetővé teszi azt a választási lehetőséget, hogy melyik mező alapján rakja a készült dokumentumok sorrendbe. A legnagyobb kihívást az okozta, hogy hol találjam azt a komponenst, ami a csv adatok betöltéséért felelős, illetve hova rakjam azt a logikát, ami azt dönti el, hogy milyen sorrendbe legyenek megcsinálva a merge-k.  A static, ill. dynamic mail merge különböző helyeken volt a kódban. Először nem is tudtam, hogy létezik másfajta mail merge. Emiatt a tesztelés után visszakerült hozzám, hogy megcsináljam mindkettőre egységesen.</w:t>
+              <w:t xml:space="preserve">A következőkben egy másik általunk fejlesztett addin-ban kellett egy új funkciót leimplementálni. És a mail merge csak annyit csinál, hogy legenerálja az adott mezőnevekkel elkészült dokumentumot annyiszor, ahány ember van és kitölti minden ember megfelelő </w:t>
+            </w:r>
+            <w:r>
+              <w:rPr>
+                <w:rFonts w:ascii="Times New Roman" w:eastAsia="Times New Roman" w:hAnsi="Times New Roman" w:cs="Times New Roman"/>
+                <w:color w:val="000000"/>
+                <w:sz w:val="24"/>
+                <w:lang w:val="hu-HU"/>
+              </w:rPr>
+              <w:lastRenderedPageBreak/>
+              <w:t>értékével ezeket a mezőket. Ez például hasznos tud lenni, ha sok embernek akarunk feladni egy levelet ugyanazzal a mintával a postán. Az addin-unk is valami hasonlót csinál, de az csak az általunk készített adathalmazt dolgozza fel. A feladatom az volt, hogy leimplementáljak egy olyan funkciót, amely elérhetővé teszi azt a választási lehetőséget, hogy melyik mező alapján rakja a készült dokumentumok sorrendbe. A legnagyobb kihívást az okozta, hogy hol találjam azt a komponenst, ami a csv adatok betöltéséért felelős, illetve hova rakjam azt a logikát, ami azt dönti el, hogy milyen sorrendbe legyenek megcsinálva a merge-k.  A static, ill. dynamic mail merge különböző helyeken volt a kódban. Először nem is tudtam, hogy létezik másfajta mail merge. Emiatt a tesztelés után visszakerült hozzám, hogy megcsináljam mindkettőre egységesen.</w:t>
             </w:r>
           </w:p>
         </w:tc>
@@ -1799,6 +2070,7 @@
                 <w:sz w:val="24"/>
                 <w:lang w:val="hu-HU"/>
               </w:rPr>
+              <w:lastRenderedPageBreak/>
               <w:t xml:space="preserve">8. </w:t>
             </w:r>
           </w:p>
@@ -1903,17 +2175,7 @@
                 <w:sz w:val="24"/>
                 <w:lang w:val="hu-HU"/>
               </w:rPr>
-              <w:t xml:space="preserve">Végezetül, mivel egyszerre több projektet is magában foglal a solution, amit fejlesztünk, így célszerű volt a közös részeket összevonni. Munkatársam leimplementálta azt a logikát, amivel sokkal egyszerűbben el tudjuk dönteni, hogy melyik terméket használjuk éppen. Az én </w:t>
-            </w:r>
-            <w:r>
-              <w:rPr>
-                <w:rFonts w:ascii="Times New Roman" w:eastAsia="Times New Roman" w:hAnsi="Times New Roman" w:cs="Times New Roman"/>
-                <w:color w:val="000000"/>
-                <w:sz w:val="24"/>
-                <w:lang w:val="hu-HU"/>
-              </w:rPr>
-              <w:lastRenderedPageBreak/>
-              <w:t xml:space="preserve">feladatom az volt, hogy azokat az osztályokat, amiknek már nem volt értelme már, hogy külön-külön osztályokban szerepeljenek, összevonjam egy közös osztályba a közös projectbe így mindegyik alkalmazás ugyanazt az egységes logikát használja. Nem volt nagy eltérés a kódok között, mivel nagyjából ugyanazt csinálták, így meglehetősen jól lehetett vele haladni Elég egyszerű feladat volt, viszont nagyon sok tesztjavítási ellátnivalót vont maga után. Valamint tesztelőnek is nagyon sok idő volt mire mindent megnézett, hogy ugyanúgy működik-e minden, mint ahogyan eddig. Ezek után kijavítottam még elég sok support ticketet. A support ticketek a felhasználóktól jönnek a német kollégáinknak és ha azt hibának vélik, akkor továbbítják nekünk visszajelzésként. Arról számolnak be, hogy éppen melyik funkcióban van egy kis hiba. Általában egy részletes log fájllal csatolva érkeznek és a hiba elég pontosan meg van fogalmazva. A feladatot megnehezítette, hogy nem ismertem még az eventek működését és sokat kellett kutatnom, hogy ezt éles alkalmazásokban hogyan szokták megcsinálni. A megoldásra más, kifejezetten erre célra elkészített eventeket használtam és egy olyan WPF konstrukciót, amellyel event-eket lehet küldeni command-ként a ViewModel-ekre, így valóban megvalósul az MVVM tervezési minta és a funkció is működőképes lesz. </w:t>
+              <w:t xml:space="preserve">Végezetül, mivel egyszerre több projektet is magában foglal a solution, amit fejlesztünk, így célszerű volt a közös részeket összevonni. Munkatársam leimplementálta azt a logikát, amivel sokkal egyszerűbben el tudjuk dönteni, hogy melyik terméket használjuk éppen. Az én feladatom az volt, hogy azokat az osztályokat, amiknek már nem volt értelme már, hogy külön-külön osztályokban szerepeljenek, összevonjam egy közös osztályba a közös projectbe így mindegyik alkalmazás ugyanazt az egységes logikát használja. Nem volt nagy eltérés a kódok között, mivel nagyjából ugyanazt csinálták, így meglehetősen jól lehetett vele haladni Elég egyszerű feladat volt, viszont nagyon sok tesztjavítási ellátnivalót vont maga után. Valamint tesztelőnek is nagyon sok idő volt mire mindent megnézett, hogy ugyanúgy működik-e minden, mint ahogyan eddig. Ezek után kijavítottam még elég sok support ticketet. A support ticketek a felhasználóktól jönnek a német kollégáinknak és ha azt hibának vélik, akkor továbbítják nekünk visszajelzésként. Arról számolnak be, hogy éppen melyik funkcióban van egy kis hiba. Általában egy részletes log fájllal csatolva érkeznek és a hiba elég pontosan meg van fogalmazva. A feladatot megnehezítette, hogy nem ismertem még az eventek működését és sokat kellett kutatnom, hogy ezt éles alkalmazásokban hogyan szokták megcsinálni. A megoldásra más, kifejezetten erre célra elkészített eventeket használtam és egy olyan WPF konstrukciót, amellyel event-eket lehet küldeni command-ként a ViewModel-ekre, így valóban megvalósul az MVVM tervezési minta és a funkció is működőképes lesz. </w:t>
             </w:r>
           </w:p>
         </w:tc>

</xml_diff>

<commit_message>
Update dates, add fourth page to work log
</commit_message>
<xml_diff>
--- a/munkanaplo.docx
+++ b/munkanaplo.docx
@@ -220,7 +220,115 @@
                 <w:sz w:val="24"/>
                 <w:lang w:val="hu-HU"/>
               </w:rPr>
-              <w:t>2019. 03. 26. – 2019. 04. 04.</w:t>
+              <w:t>20</w:t>
+            </w:r>
+            <w:r>
+              <w:rPr>
+                <w:rFonts w:ascii="Times New Roman" w:eastAsia="Times New Roman" w:hAnsi="Times New Roman" w:cs="Times New Roman"/>
+                <w:color w:val="000000"/>
+                <w:sz w:val="24"/>
+                <w:lang w:val="hu-HU"/>
+              </w:rPr>
+              <w:t>22</w:t>
+            </w:r>
+            <w:r>
+              <w:rPr>
+                <w:rFonts w:ascii="Times New Roman" w:eastAsia="Times New Roman" w:hAnsi="Times New Roman" w:cs="Times New Roman"/>
+                <w:color w:val="000000"/>
+                <w:sz w:val="24"/>
+                <w:lang w:val="hu-HU"/>
+              </w:rPr>
+              <w:t>. 0</w:t>
+            </w:r>
+            <w:r>
+              <w:rPr>
+                <w:rFonts w:ascii="Times New Roman" w:eastAsia="Times New Roman" w:hAnsi="Times New Roman" w:cs="Times New Roman"/>
+                <w:color w:val="000000"/>
+                <w:sz w:val="24"/>
+                <w:lang w:val="hu-HU"/>
+              </w:rPr>
+              <w:t>7</w:t>
+            </w:r>
+            <w:r>
+              <w:rPr>
+                <w:rFonts w:ascii="Times New Roman" w:eastAsia="Times New Roman" w:hAnsi="Times New Roman" w:cs="Times New Roman"/>
+                <w:color w:val="000000"/>
+                <w:sz w:val="24"/>
+                <w:lang w:val="hu-HU"/>
+              </w:rPr>
+              <w:t xml:space="preserve">. </w:t>
+            </w:r>
+            <w:r>
+              <w:rPr>
+                <w:rFonts w:ascii="Times New Roman" w:eastAsia="Times New Roman" w:hAnsi="Times New Roman" w:cs="Times New Roman"/>
+                <w:color w:val="000000"/>
+                <w:sz w:val="24"/>
+                <w:lang w:val="hu-HU"/>
+              </w:rPr>
+              <w:t>04</w:t>
+            </w:r>
+            <w:r>
+              <w:rPr>
+                <w:rFonts w:ascii="Times New Roman" w:eastAsia="Times New Roman" w:hAnsi="Times New Roman" w:cs="Times New Roman"/>
+                <w:color w:val="000000"/>
+                <w:sz w:val="24"/>
+                <w:lang w:val="hu-HU"/>
+              </w:rPr>
+              <w:t>. – 2</w:t>
+            </w:r>
+            <w:r>
+              <w:rPr>
+                <w:rFonts w:ascii="Times New Roman" w:eastAsia="Times New Roman" w:hAnsi="Times New Roman" w:cs="Times New Roman"/>
+                <w:color w:val="000000"/>
+                <w:sz w:val="24"/>
+                <w:lang w:val="hu-HU"/>
+              </w:rPr>
+              <w:t>022</w:t>
+            </w:r>
+            <w:r>
+              <w:rPr>
+                <w:rFonts w:ascii="Times New Roman" w:eastAsia="Times New Roman" w:hAnsi="Times New Roman" w:cs="Times New Roman"/>
+                <w:color w:val="000000"/>
+                <w:sz w:val="24"/>
+                <w:lang w:val="hu-HU"/>
+              </w:rPr>
+              <w:t xml:space="preserve">. </w:t>
+            </w:r>
+            <w:r>
+              <w:rPr>
+                <w:rFonts w:ascii="Times New Roman" w:eastAsia="Times New Roman" w:hAnsi="Times New Roman" w:cs="Times New Roman"/>
+                <w:color w:val="000000"/>
+                <w:sz w:val="24"/>
+                <w:lang w:val="hu-HU"/>
+              </w:rPr>
+              <w:t>07</w:t>
+            </w:r>
+            <w:r>
+              <w:rPr>
+                <w:rFonts w:ascii="Times New Roman" w:eastAsia="Times New Roman" w:hAnsi="Times New Roman" w:cs="Times New Roman"/>
+                <w:color w:val="000000"/>
+                <w:sz w:val="24"/>
+                <w:lang w:val="hu-HU"/>
+              </w:rPr>
+              <w:t xml:space="preserve">. </w:t>
+            </w:r>
+            <w:r>
+              <w:rPr>
+                <w:rFonts w:ascii="Times New Roman" w:eastAsia="Times New Roman" w:hAnsi="Times New Roman" w:cs="Times New Roman"/>
+                <w:color w:val="000000"/>
+                <w:sz w:val="24"/>
+                <w:lang w:val="hu-HU"/>
+              </w:rPr>
+              <w:t>08</w:t>
+            </w:r>
+            <w:r>
+              <w:rPr>
+                <w:rFonts w:ascii="Times New Roman" w:eastAsia="Times New Roman" w:hAnsi="Times New Roman" w:cs="Times New Roman"/>
+                <w:color w:val="000000"/>
+                <w:sz w:val="24"/>
+                <w:lang w:val="hu-HU"/>
+              </w:rPr>
+              <w:t>.</w:t>
             </w:r>
           </w:p>
         </w:tc>
@@ -614,7 +722,115 @@
                 <w:sz w:val="24"/>
                 <w:lang w:val="hu-HU"/>
               </w:rPr>
-              <w:t>2019. 04. 04. – 2019. 04. 18.</w:t>
+              <w:t>20</w:t>
+            </w:r>
+            <w:r>
+              <w:rPr>
+                <w:rFonts w:ascii="Times New Roman" w:eastAsia="Times New Roman" w:hAnsi="Times New Roman" w:cs="Times New Roman"/>
+                <w:color w:val="000000"/>
+                <w:sz w:val="24"/>
+                <w:lang w:val="hu-HU"/>
+              </w:rPr>
+              <w:t>22</w:t>
+            </w:r>
+            <w:r>
+              <w:rPr>
+                <w:rFonts w:ascii="Times New Roman" w:eastAsia="Times New Roman" w:hAnsi="Times New Roman" w:cs="Times New Roman"/>
+                <w:color w:val="000000"/>
+                <w:sz w:val="24"/>
+                <w:lang w:val="hu-HU"/>
+              </w:rPr>
+              <w:t xml:space="preserve">. </w:t>
+            </w:r>
+            <w:r>
+              <w:rPr>
+                <w:rFonts w:ascii="Times New Roman" w:eastAsia="Times New Roman" w:hAnsi="Times New Roman" w:cs="Times New Roman"/>
+                <w:color w:val="000000"/>
+                <w:sz w:val="24"/>
+                <w:lang w:val="hu-HU"/>
+              </w:rPr>
+              <w:t>07</w:t>
+            </w:r>
+            <w:r>
+              <w:rPr>
+                <w:rFonts w:ascii="Times New Roman" w:eastAsia="Times New Roman" w:hAnsi="Times New Roman" w:cs="Times New Roman"/>
+                <w:color w:val="000000"/>
+                <w:sz w:val="24"/>
+                <w:lang w:val="hu-HU"/>
+              </w:rPr>
+              <w:t xml:space="preserve">. </w:t>
+            </w:r>
+            <w:r>
+              <w:rPr>
+                <w:rFonts w:ascii="Times New Roman" w:eastAsia="Times New Roman" w:hAnsi="Times New Roman" w:cs="Times New Roman"/>
+                <w:color w:val="000000"/>
+                <w:sz w:val="24"/>
+                <w:lang w:val="hu-HU"/>
+              </w:rPr>
+              <w:t>11</w:t>
+            </w:r>
+            <w:r>
+              <w:rPr>
+                <w:rFonts w:ascii="Times New Roman" w:eastAsia="Times New Roman" w:hAnsi="Times New Roman" w:cs="Times New Roman"/>
+                <w:color w:val="000000"/>
+                <w:sz w:val="24"/>
+                <w:lang w:val="hu-HU"/>
+              </w:rPr>
+              <w:t>. – 20</w:t>
+            </w:r>
+            <w:r>
+              <w:rPr>
+                <w:rFonts w:ascii="Times New Roman" w:eastAsia="Times New Roman" w:hAnsi="Times New Roman" w:cs="Times New Roman"/>
+                <w:color w:val="000000"/>
+                <w:sz w:val="24"/>
+                <w:lang w:val="hu-HU"/>
+              </w:rPr>
+              <w:t>22</w:t>
+            </w:r>
+            <w:r>
+              <w:rPr>
+                <w:rFonts w:ascii="Times New Roman" w:eastAsia="Times New Roman" w:hAnsi="Times New Roman" w:cs="Times New Roman"/>
+                <w:color w:val="000000"/>
+                <w:sz w:val="24"/>
+                <w:lang w:val="hu-HU"/>
+              </w:rPr>
+              <w:t>. 0</w:t>
+            </w:r>
+            <w:r>
+              <w:rPr>
+                <w:rFonts w:ascii="Times New Roman" w:eastAsia="Times New Roman" w:hAnsi="Times New Roman" w:cs="Times New Roman"/>
+                <w:color w:val="000000"/>
+                <w:sz w:val="24"/>
+                <w:lang w:val="hu-HU"/>
+              </w:rPr>
+              <w:t>7</w:t>
+            </w:r>
+            <w:r>
+              <w:rPr>
+                <w:rFonts w:ascii="Times New Roman" w:eastAsia="Times New Roman" w:hAnsi="Times New Roman" w:cs="Times New Roman"/>
+                <w:color w:val="000000"/>
+                <w:sz w:val="24"/>
+                <w:lang w:val="hu-HU"/>
+              </w:rPr>
+              <w:t xml:space="preserve">. </w:t>
+            </w:r>
+            <w:r>
+              <w:rPr>
+                <w:rFonts w:ascii="Times New Roman" w:eastAsia="Times New Roman" w:hAnsi="Times New Roman" w:cs="Times New Roman"/>
+                <w:color w:val="000000"/>
+                <w:sz w:val="24"/>
+                <w:lang w:val="hu-HU"/>
+              </w:rPr>
+              <w:t>15</w:t>
+            </w:r>
+            <w:r>
+              <w:rPr>
+                <w:rFonts w:ascii="Times New Roman" w:eastAsia="Times New Roman" w:hAnsi="Times New Roman" w:cs="Times New Roman"/>
+                <w:color w:val="000000"/>
+                <w:sz w:val="24"/>
+                <w:lang w:val="hu-HU"/>
+              </w:rPr>
+              <w:t>.</w:t>
             </w:r>
           </w:p>
         </w:tc>
@@ -1129,7 +1345,115 @@
                 <w:sz w:val="24"/>
                 <w:lang w:val="hu-HU"/>
               </w:rPr>
-              <w:t>2019. 04. 18. – 2019. 05. 09.</w:t>
+              <w:t>20</w:t>
+            </w:r>
+            <w:r>
+              <w:rPr>
+                <w:rFonts w:ascii="Times New Roman" w:eastAsia="Times New Roman" w:hAnsi="Times New Roman" w:cs="Times New Roman"/>
+                <w:color w:val="000000"/>
+                <w:sz w:val="24"/>
+                <w:lang w:val="hu-HU"/>
+              </w:rPr>
+              <w:t>22</w:t>
+            </w:r>
+            <w:r>
+              <w:rPr>
+                <w:rFonts w:ascii="Times New Roman" w:eastAsia="Times New Roman" w:hAnsi="Times New Roman" w:cs="Times New Roman"/>
+                <w:color w:val="000000"/>
+                <w:sz w:val="24"/>
+                <w:lang w:val="hu-HU"/>
+              </w:rPr>
+              <w:t>. 0</w:t>
+            </w:r>
+            <w:r>
+              <w:rPr>
+                <w:rFonts w:ascii="Times New Roman" w:eastAsia="Times New Roman" w:hAnsi="Times New Roman" w:cs="Times New Roman"/>
+                <w:color w:val="000000"/>
+                <w:sz w:val="24"/>
+                <w:lang w:val="hu-HU"/>
+              </w:rPr>
+              <w:t>7</w:t>
+            </w:r>
+            <w:r>
+              <w:rPr>
+                <w:rFonts w:ascii="Times New Roman" w:eastAsia="Times New Roman" w:hAnsi="Times New Roman" w:cs="Times New Roman"/>
+                <w:color w:val="000000"/>
+                <w:sz w:val="24"/>
+                <w:lang w:val="hu-HU"/>
+              </w:rPr>
+              <w:t xml:space="preserve">. </w:t>
+            </w:r>
+            <w:r>
+              <w:rPr>
+                <w:rFonts w:ascii="Times New Roman" w:eastAsia="Times New Roman" w:hAnsi="Times New Roman" w:cs="Times New Roman"/>
+                <w:color w:val="000000"/>
+                <w:sz w:val="24"/>
+                <w:lang w:val="hu-HU"/>
+              </w:rPr>
+              <w:t>18</w:t>
+            </w:r>
+            <w:r>
+              <w:rPr>
+                <w:rFonts w:ascii="Times New Roman" w:eastAsia="Times New Roman" w:hAnsi="Times New Roman" w:cs="Times New Roman"/>
+                <w:color w:val="000000"/>
+                <w:sz w:val="24"/>
+                <w:lang w:val="hu-HU"/>
+              </w:rPr>
+              <w:t>. – 20</w:t>
+            </w:r>
+            <w:r>
+              <w:rPr>
+                <w:rFonts w:ascii="Times New Roman" w:eastAsia="Times New Roman" w:hAnsi="Times New Roman" w:cs="Times New Roman"/>
+                <w:color w:val="000000"/>
+                <w:sz w:val="24"/>
+                <w:lang w:val="hu-HU"/>
+              </w:rPr>
+              <w:t>22</w:t>
+            </w:r>
+            <w:r>
+              <w:rPr>
+                <w:rFonts w:ascii="Times New Roman" w:eastAsia="Times New Roman" w:hAnsi="Times New Roman" w:cs="Times New Roman"/>
+                <w:color w:val="000000"/>
+                <w:sz w:val="24"/>
+                <w:lang w:val="hu-HU"/>
+              </w:rPr>
+              <w:t>. 0</w:t>
+            </w:r>
+            <w:r>
+              <w:rPr>
+                <w:rFonts w:ascii="Times New Roman" w:eastAsia="Times New Roman" w:hAnsi="Times New Roman" w:cs="Times New Roman"/>
+                <w:color w:val="000000"/>
+                <w:sz w:val="24"/>
+                <w:lang w:val="hu-HU"/>
+              </w:rPr>
+              <w:t>7</w:t>
+            </w:r>
+            <w:r>
+              <w:rPr>
+                <w:rFonts w:ascii="Times New Roman" w:eastAsia="Times New Roman" w:hAnsi="Times New Roman" w:cs="Times New Roman"/>
+                <w:color w:val="000000"/>
+                <w:sz w:val="24"/>
+                <w:lang w:val="hu-HU"/>
+              </w:rPr>
+              <w:t xml:space="preserve">. </w:t>
+            </w:r>
+            <w:r>
+              <w:rPr>
+                <w:rFonts w:ascii="Times New Roman" w:eastAsia="Times New Roman" w:hAnsi="Times New Roman" w:cs="Times New Roman"/>
+                <w:color w:val="000000"/>
+                <w:sz w:val="24"/>
+                <w:lang w:val="hu-HU"/>
+              </w:rPr>
+              <w:t>22</w:t>
+            </w:r>
+            <w:r>
+              <w:rPr>
+                <w:rFonts w:ascii="Times New Roman" w:eastAsia="Times New Roman" w:hAnsi="Times New Roman" w:cs="Times New Roman"/>
+                <w:color w:val="000000"/>
+                <w:sz w:val="24"/>
+                <w:lang w:val="hu-HU"/>
+              </w:rPr>
+              <w:t>.</w:t>
             </w:r>
           </w:p>
         </w:tc>
@@ -1253,25 +1577,7 @@
                 <w:szCs w:val="28"/>
                 <w:lang w:val="hu-HU"/>
               </w:rPr>
-              <w:t xml:space="preserve">is átnézete a mentorom majd feltöltöttem a közös branchre. Ettől a ponttól kezdve szabadon dolgozhattam, nem kellett a kódomat bemutatni a mentoromnak, hanem a hagyományos code review folyamaton esett át. </w:t>
-            </w:r>
-            <w:r>
-              <w:rPr>
-                <w:rFonts w:ascii="Times New Roman" w:hAnsi="Times New Roman" w:cs="Times New Roman"/>
-                <w:sz w:val="24"/>
-                <w:szCs w:val="28"/>
-                <w:lang w:val="hu-HU"/>
-              </w:rPr>
-              <w:t>A következő feladatom a Checker komponenst érintette, ami a projekt legbonyolultabb komponense.</w:t>
-            </w:r>
-            <w:r>
-              <w:rPr>
-                <w:rFonts w:ascii="Times New Roman" w:hAnsi="Times New Roman" w:cs="Times New Roman"/>
-                <w:sz w:val="24"/>
-                <w:szCs w:val="28"/>
-                <w:lang w:val="hu-HU"/>
-              </w:rPr>
-              <w:t xml:space="preserve"> </w:t>
+              <w:t xml:space="preserve">is átnézete a mentorom majd feltöltöttem a közös branchre. Ettől a ponttól kezdve szabadon dolgozhattam, nem kellett a kódomat bemutatni a mentoromnak, hanem a hagyományos code review folyamaton esett át. A következő feladatom a Checker komponenst érintette, ami a projekt legbonyolultabb komponense. </w:t>
             </w:r>
             <w:r>
               <w:rPr>
@@ -1560,7 +1866,666 @@
                 <w:sz w:val="24"/>
                 <w:lang w:val="hu-HU"/>
               </w:rPr>
-              <w:t>2019. 05. 09. – 2019. 06. 06.</w:t>
+              <w:t>20</w:t>
+            </w:r>
+            <w:r>
+              <w:rPr>
+                <w:rFonts w:ascii="Times New Roman" w:eastAsia="Times New Roman" w:hAnsi="Times New Roman" w:cs="Times New Roman"/>
+                <w:color w:val="000000"/>
+                <w:sz w:val="24"/>
+                <w:lang w:val="hu-HU"/>
+              </w:rPr>
+              <w:t>22</w:t>
+            </w:r>
+            <w:r>
+              <w:rPr>
+                <w:rFonts w:ascii="Times New Roman" w:eastAsia="Times New Roman" w:hAnsi="Times New Roman" w:cs="Times New Roman"/>
+                <w:color w:val="000000"/>
+                <w:sz w:val="24"/>
+                <w:lang w:val="hu-HU"/>
+              </w:rPr>
+              <w:t>. 0</w:t>
+            </w:r>
+            <w:r>
+              <w:rPr>
+                <w:rFonts w:ascii="Times New Roman" w:eastAsia="Times New Roman" w:hAnsi="Times New Roman" w:cs="Times New Roman"/>
+                <w:color w:val="000000"/>
+                <w:sz w:val="24"/>
+                <w:lang w:val="hu-HU"/>
+              </w:rPr>
+              <w:t>7</w:t>
+            </w:r>
+            <w:r>
+              <w:rPr>
+                <w:rFonts w:ascii="Times New Roman" w:eastAsia="Times New Roman" w:hAnsi="Times New Roman" w:cs="Times New Roman"/>
+                <w:color w:val="000000"/>
+                <w:sz w:val="24"/>
+                <w:lang w:val="hu-HU"/>
+              </w:rPr>
+              <w:t xml:space="preserve">. </w:t>
+            </w:r>
+            <w:r>
+              <w:rPr>
+                <w:rFonts w:ascii="Times New Roman" w:eastAsia="Times New Roman" w:hAnsi="Times New Roman" w:cs="Times New Roman"/>
+                <w:color w:val="000000"/>
+                <w:sz w:val="24"/>
+                <w:lang w:val="hu-HU"/>
+              </w:rPr>
+              <w:t>25</w:t>
+            </w:r>
+            <w:r>
+              <w:rPr>
+                <w:rFonts w:ascii="Times New Roman" w:eastAsia="Times New Roman" w:hAnsi="Times New Roman" w:cs="Times New Roman"/>
+                <w:color w:val="000000"/>
+                <w:sz w:val="24"/>
+                <w:lang w:val="hu-HU"/>
+              </w:rPr>
+              <w:t>. – 20</w:t>
+            </w:r>
+            <w:r>
+              <w:rPr>
+                <w:rFonts w:ascii="Times New Roman" w:eastAsia="Times New Roman" w:hAnsi="Times New Roman" w:cs="Times New Roman"/>
+                <w:color w:val="000000"/>
+                <w:sz w:val="24"/>
+                <w:lang w:val="hu-HU"/>
+              </w:rPr>
+              <w:t>22</w:t>
+            </w:r>
+            <w:r>
+              <w:rPr>
+                <w:rFonts w:ascii="Times New Roman" w:eastAsia="Times New Roman" w:hAnsi="Times New Roman" w:cs="Times New Roman"/>
+                <w:color w:val="000000"/>
+                <w:sz w:val="24"/>
+                <w:lang w:val="hu-HU"/>
+              </w:rPr>
+              <w:t>. 0</w:t>
+            </w:r>
+            <w:r>
+              <w:rPr>
+                <w:rFonts w:ascii="Times New Roman" w:eastAsia="Times New Roman" w:hAnsi="Times New Roman" w:cs="Times New Roman"/>
+                <w:color w:val="000000"/>
+                <w:sz w:val="24"/>
+                <w:lang w:val="hu-HU"/>
+              </w:rPr>
+              <w:t>7</w:t>
+            </w:r>
+            <w:r>
+              <w:rPr>
+                <w:rFonts w:ascii="Times New Roman" w:eastAsia="Times New Roman" w:hAnsi="Times New Roman" w:cs="Times New Roman"/>
+                <w:color w:val="000000"/>
+                <w:sz w:val="24"/>
+                <w:lang w:val="hu-HU"/>
+              </w:rPr>
+              <w:t xml:space="preserve">. </w:t>
+            </w:r>
+            <w:r>
+              <w:rPr>
+                <w:rFonts w:ascii="Times New Roman" w:eastAsia="Times New Roman" w:hAnsi="Times New Roman" w:cs="Times New Roman"/>
+                <w:color w:val="000000"/>
+                <w:sz w:val="24"/>
+                <w:lang w:val="hu-HU"/>
+              </w:rPr>
+              <w:t>29</w:t>
+            </w:r>
+            <w:r>
+              <w:rPr>
+                <w:rFonts w:ascii="Times New Roman" w:eastAsia="Times New Roman" w:hAnsi="Times New Roman" w:cs="Times New Roman"/>
+                <w:color w:val="000000"/>
+                <w:sz w:val="24"/>
+                <w:lang w:val="hu-HU"/>
+              </w:rPr>
+              <w:t>.</w:t>
+            </w:r>
+          </w:p>
+        </w:tc>
+      </w:tr>
+      <w:tr>
+        <w:trPr>
+          <w:trHeight w:val="869"/>
+          <w:jc w:val="center"/>
+        </w:trPr>
+        <w:tc>
+          <w:tcPr>
+            <w:tcW w:w="9649" w:type="dxa"/>
+            <w:gridSpan w:val="2"/>
+            <w:tcBorders>
+              <w:top w:val="single" w:sz="6" w:space="0" w:color="000000"/>
+              <w:left w:val="single" w:sz="2" w:space="0" w:color="000000"/>
+              <w:bottom w:val="single" w:sz="2" w:space="0" w:color="000000"/>
+              <w:right w:val="single" w:sz="2" w:space="0" w:color="000000"/>
+            </w:tcBorders>
+            <w:shd w:val="clear" w:color="000000" w:fill="FFFFFF"/>
+          </w:tcPr>
+          <w:p>
+            <w:pPr>
+              <w:spacing w:before="120" w:after="160" w:line="360" w:lineRule="auto"/>
+              <w:ind w:left="170" w:right="170"/>
+              <w:jc w:val="both"/>
+              <w:rPr>
+                <w:rFonts w:ascii="Times New Roman" w:hAnsi="Times New Roman" w:cs="Times New Roman"/>
+                <w:sz w:val="24"/>
+                <w:szCs w:val="28"/>
+                <w:lang w:val="hu-HU"/>
+              </w:rPr>
+            </w:pPr>
+            <w:r>
+              <w:rPr>
+                <w:rFonts w:ascii="Times New Roman" w:hAnsi="Times New Roman" w:cs="Times New Roman"/>
+                <w:sz w:val="24"/>
+                <w:szCs w:val="28"/>
+                <w:lang w:val="hu-HU"/>
+              </w:rPr>
+              <w:t>A projekten ezen a ponton nagyon sok munka volt. Viszont a legfontosabb az volt, hogy a belső hálózaton lévő GitLab szerverről át kellett költöztetnünk a projektet a Gitee-re, ahol már, mint open</w:t>
+            </w:r>
+            <w:r>
+              <w:rPr>
+                <w:rFonts w:ascii="Times New Roman" w:hAnsi="Times New Roman" w:cs="Times New Roman"/>
+                <w:sz w:val="24"/>
+                <w:szCs w:val="28"/>
+                <w:lang w:val="hu-HU"/>
+              </w:rPr>
+              <w:t>-</w:t>
+            </w:r>
+            <w:r>
+              <w:rPr>
+                <w:rFonts w:ascii="Times New Roman" w:hAnsi="Times New Roman" w:cs="Times New Roman"/>
+                <w:sz w:val="24"/>
+                <w:szCs w:val="28"/>
+                <w:lang w:val="hu-HU"/>
+              </w:rPr>
+              <w:t xml:space="preserve">source projektet fejlesztettük tovább. A projekt migrációja során sok gond felmerült. Voltak olyan elnevezések, licenszek, szimbólumok, amelyek továbbra is a belső hálózaton lévő dolgokra hivatkoztak, ezeket meg kellett változtassam. Voltak </w:t>
+            </w:r>
+            <w:r>
+              <w:rPr>
+                <w:rFonts w:ascii="Times New Roman" w:hAnsi="Times New Roman" w:cs="Times New Roman"/>
+                <w:sz w:val="24"/>
+                <w:szCs w:val="28"/>
+                <w:lang w:val="hu-HU"/>
+              </w:rPr>
+              <w:t>helyek a kódban,</w:t>
+            </w:r>
+            <w:r>
+              <w:rPr>
+                <w:rFonts w:ascii="Times New Roman" w:hAnsi="Times New Roman" w:cs="Times New Roman"/>
+                <w:sz w:val="24"/>
+                <w:szCs w:val="28"/>
+                <w:lang w:val="hu-HU"/>
+              </w:rPr>
+              <w:t xml:space="preserve"> ahol egyszerűen csak kicseréltem az elnevezéseket, voltak olyanok is viszont, ahol ez nem volt elegendő így komolyabb kód refaktorálást kellett végezzek.</w:t>
+            </w:r>
+            <w:r>
+              <w:rPr>
+                <w:rFonts w:ascii="Times New Roman" w:hAnsi="Times New Roman" w:cs="Times New Roman"/>
+                <w:sz w:val="24"/>
+                <w:szCs w:val="28"/>
+                <w:lang w:val="hu-HU"/>
+              </w:rPr>
+              <w:t xml:space="preserve"> Több a belső hálózatról származó dependenciát is ki kellett szervezzek a kódból, ezeket helyenként leimplementáltam kézzel, helyenként pedig más nyíltforráskódú dependenciára cseréltem. A legnagyobb falat viszont az volt, hogy a projekt egy része még a felvételem előttről már kint volt open-source-ban viszont ezt a projektet egy másik csapat fejlesztette egy darabig, majd a fejlesztésével felhagytak. </w:t>
+            </w:r>
+            <w:r>
+              <w:rPr>
+                <w:rFonts w:ascii="Times New Roman" w:hAnsi="Times New Roman" w:cs="Times New Roman"/>
+                <w:sz w:val="24"/>
+                <w:szCs w:val="28"/>
+                <w:lang w:val="hu-HU"/>
+              </w:rPr>
+              <w:t>Az volt a feladatom, hogy a mi fejlesztésünket, ami körül belül négy-öt hónappal az open-source fork előtt járt, valahogy rá kellett rebaseljem az open-source változatra. Ez nagyobb nehézségeket hozott magával, mint bármilyen Git művelet, amit eddig végeztem. Kezdésnek mivel az open-source változat fejlesztése abba maradt így annak csak részeit kellett megtartanom. Ezt úgy végeztem, hogy az ott lévő commitok közül azokat választottam ki, amelyek stabil funkcionalitásokat hoztak be, valamint megfeleltek az addigra már öt hónappal frissebb szabványnak. Ezek után megpróbáltam naivan rebaselni a még belső GitLab-os repositoryt az open-source Gitee-s repositoryra. Sajnos ez nem sikerült mert a kettő repository között</w:t>
+            </w:r>
+            <w:r>
+              <w:rPr>
+                <w:rFonts w:ascii="Times New Roman" w:hAnsi="Times New Roman" w:cs="Times New Roman"/>
+                <w:sz w:val="24"/>
+                <w:szCs w:val="28"/>
+                <w:lang w:val="hu-HU"/>
+              </w:rPr>
+              <w:t xml:space="preserve"> a rebaselést csak egy patch fájl generálásával tudtam végezni, viszont megváltoztak fájl útvonalak ezért ez a patch nem volt alkalmazható egyszerűen. Ezen a ponton segítséget kértem a kollégáimtól, hogy hogyan lehetne ezt a különbséget a két repository között megoldani anélkül, hogy a belső repository-ból több különböző patch fájlt generáljak. A megoldás végül egy komplex Git parancs volt. A Git apply parancsának megadható két olyan kapcsoló, hogy a patch fájlban látható elérési utat bontsa fel, könyvtár delimiterenként és vegyen le belőle valamennyi könyvtárat majd fűzzön hozzá valamennyi könyvtár nevet. Ezzel a paranccsal végül sikerült megoldani a problémát így következhetett a Jenkins CI beüzemelése, majd az átállás branch modellről, fork modellre.</w:t>
+            </w:r>
+          </w:p>
+        </w:tc>
+      </w:tr>
+      <w:tr>
+        <w:trPr>
+          <w:trHeight w:val="1"/>
+          <w:jc w:val="center"/>
+        </w:trPr>
+        <w:tc>
+          <w:tcPr>
+            <w:tcW w:w="1836" w:type="dxa"/>
+            <w:tcBorders>
+              <w:top w:val="single" w:sz="2" w:space="0" w:color="000000"/>
+              <w:left w:val="single" w:sz="2" w:space="0" w:color="000000"/>
+              <w:bottom w:val="single" w:sz="2" w:space="0" w:color="000000"/>
+              <w:right w:val="single" w:sz="6" w:space="0" w:color="000000"/>
+            </w:tcBorders>
+            <w:shd w:val="clear" w:color="000000" w:fill="FFFFFF"/>
+          </w:tcPr>
+          <w:p>
+            <w:pPr>
+              <w:spacing w:line="360" w:lineRule="exact"/>
+              <w:rPr>
+                <w:lang w:val="hu-HU"/>
+              </w:rPr>
+            </w:pPr>
+            <w:r>
+              <w:rPr>
+                <w:rFonts w:ascii="Times New Roman" w:eastAsia="Times New Roman" w:hAnsi="Times New Roman" w:cs="Times New Roman"/>
+                <w:color w:val="000000"/>
+                <w:sz w:val="24"/>
+                <w:lang w:val="hu-HU"/>
+              </w:rPr>
+              <w:lastRenderedPageBreak/>
+              <w:t>5.</w:t>
+            </w:r>
+          </w:p>
+        </w:tc>
+        <w:tc>
+          <w:tcPr>
+            <w:tcW w:w="7813" w:type="dxa"/>
+            <w:tcBorders>
+              <w:top w:val="single" w:sz="2" w:space="0" w:color="000000"/>
+              <w:left w:val="single" w:sz="2" w:space="0" w:color="000000"/>
+              <w:bottom w:val="single" w:sz="2" w:space="0" w:color="000000"/>
+              <w:right w:val="single" w:sz="2" w:space="0" w:color="000000"/>
+            </w:tcBorders>
+            <w:shd w:val="clear" w:color="000000" w:fill="FFFFFF"/>
+          </w:tcPr>
+          <w:p>
+            <w:pPr>
+              <w:spacing w:line="360" w:lineRule="exact"/>
+              <w:jc w:val="right"/>
+              <w:rPr>
+                <w:lang w:val="hu-HU"/>
+              </w:rPr>
+            </w:pPr>
+            <w:r>
+              <w:rPr>
+                <w:rFonts w:ascii="Times New Roman" w:eastAsia="Times New Roman" w:hAnsi="Times New Roman" w:cs="Times New Roman"/>
+                <w:color w:val="000000"/>
+                <w:sz w:val="24"/>
+                <w:lang w:val="hu-HU"/>
+              </w:rPr>
+              <w:t>161 - 200 óra</w:t>
+            </w:r>
+          </w:p>
+        </w:tc>
+      </w:tr>
+      <w:tr>
+        <w:trPr>
+          <w:trHeight w:val="1"/>
+          <w:jc w:val="center"/>
+        </w:trPr>
+        <w:tc>
+          <w:tcPr>
+            <w:tcW w:w="9649" w:type="dxa"/>
+            <w:gridSpan w:val="2"/>
+            <w:tcBorders>
+              <w:top w:val="single" w:sz="6" w:space="0" w:color="000000"/>
+              <w:left w:val="single" w:sz="2" w:space="0" w:color="000000"/>
+              <w:bottom w:val="single" w:sz="2" w:space="0" w:color="000000"/>
+              <w:right w:val="single" w:sz="2" w:space="0" w:color="000000"/>
+            </w:tcBorders>
+            <w:shd w:val="clear" w:color="000000" w:fill="FFFFFF"/>
+          </w:tcPr>
+          <w:p>
+            <w:pPr>
+              <w:spacing w:line="360" w:lineRule="exact"/>
+              <w:rPr>
+                <w:lang w:val="hu-HU"/>
+              </w:rPr>
+            </w:pPr>
+            <w:r>
+              <w:rPr>
+                <w:rFonts w:ascii="Times New Roman" w:eastAsia="Times New Roman" w:hAnsi="Times New Roman" w:cs="Times New Roman"/>
+                <w:color w:val="000000"/>
+                <w:sz w:val="24"/>
+                <w:lang w:val="hu-HU"/>
+              </w:rPr>
+              <w:t>20</w:t>
+            </w:r>
+            <w:r>
+              <w:rPr>
+                <w:rFonts w:ascii="Times New Roman" w:eastAsia="Times New Roman" w:hAnsi="Times New Roman" w:cs="Times New Roman"/>
+                <w:color w:val="000000"/>
+                <w:sz w:val="24"/>
+                <w:lang w:val="hu-HU"/>
+              </w:rPr>
+              <w:t>22</w:t>
+            </w:r>
+            <w:r>
+              <w:rPr>
+                <w:rFonts w:ascii="Times New Roman" w:eastAsia="Times New Roman" w:hAnsi="Times New Roman" w:cs="Times New Roman"/>
+                <w:color w:val="000000"/>
+                <w:sz w:val="24"/>
+                <w:lang w:val="hu-HU"/>
+              </w:rPr>
+              <w:t>. 0</w:t>
+            </w:r>
+            <w:r>
+              <w:rPr>
+                <w:rFonts w:ascii="Times New Roman" w:eastAsia="Times New Roman" w:hAnsi="Times New Roman" w:cs="Times New Roman"/>
+                <w:color w:val="000000"/>
+                <w:sz w:val="24"/>
+                <w:lang w:val="hu-HU"/>
+              </w:rPr>
+              <w:t>8</w:t>
+            </w:r>
+            <w:r>
+              <w:rPr>
+                <w:rFonts w:ascii="Times New Roman" w:eastAsia="Times New Roman" w:hAnsi="Times New Roman" w:cs="Times New Roman"/>
+                <w:color w:val="000000"/>
+                <w:sz w:val="24"/>
+                <w:lang w:val="hu-HU"/>
+              </w:rPr>
+              <w:t>. 0</w:t>
+            </w:r>
+            <w:r>
+              <w:rPr>
+                <w:rFonts w:ascii="Times New Roman" w:eastAsia="Times New Roman" w:hAnsi="Times New Roman" w:cs="Times New Roman"/>
+                <w:color w:val="000000"/>
+                <w:sz w:val="24"/>
+                <w:lang w:val="hu-HU"/>
+              </w:rPr>
+              <w:t>1</w:t>
+            </w:r>
+            <w:r>
+              <w:rPr>
+                <w:rFonts w:ascii="Times New Roman" w:eastAsia="Times New Roman" w:hAnsi="Times New Roman" w:cs="Times New Roman"/>
+                <w:color w:val="000000"/>
+                <w:sz w:val="24"/>
+                <w:lang w:val="hu-HU"/>
+              </w:rPr>
+              <w:t>. – 20</w:t>
+            </w:r>
+            <w:r>
+              <w:rPr>
+                <w:rFonts w:ascii="Times New Roman" w:eastAsia="Times New Roman" w:hAnsi="Times New Roman" w:cs="Times New Roman"/>
+                <w:color w:val="000000"/>
+                <w:sz w:val="24"/>
+                <w:lang w:val="hu-HU"/>
+              </w:rPr>
+              <w:t>22</w:t>
+            </w:r>
+            <w:r>
+              <w:rPr>
+                <w:rFonts w:ascii="Times New Roman" w:eastAsia="Times New Roman" w:hAnsi="Times New Roman" w:cs="Times New Roman"/>
+                <w:color w:val="000000"/>
+                <w:sz w:val="24"/>
+                <w:lang w:val="hu-HU"/>
+              </w:rPr>
+              <w:t>. 0</w:t>
+            </w:r>
+            <w:r>
+              <w:rPr>
+                <w:rFonts w:ascii="Times New Roman" w:eastAsia="Times New Roman" w:hAnsi="Times New Roman" w:cs="Times New Roman"/>
+                <w:color w:val="000000"/>
+                <w:sz w:val="24"/>
+                <w:lang w:val="hu-HU"/>
+              </w:rPr>
+              <w:t>8</w:t>
+            </w:r>
+            <w:r>
+              <w:rPr>
+                <w:rFonts w:ascii="Times New Roman" w:eastAsia="Times New Roman" w:hAnsi="Times New Roman" w:cs="Times New Roman"/>
+                <w:color w:val="000000"/>
+                <w:sz w:val="24"/>
+                <w:lang w:val="hu-HU"/>
+              </w:rPr>
+              <w:t xml:space="preserve">. </w:t>
+            </w:r>
+            <w:r>
+              <w:rPr>
+                <w:rFonts w:ascii="Times New Roman" w:eastAsia="Times New Roman" w:hAnsi="Times New Roman" w:cs="Times New Roman"/>
+                <w:color w:val="000000"/>
+                <w:sz w:val="24"/>
+                <w:lang w:val="hu-HU"/>
+              </w:rPr>
+              <w:t>05</w:t>
+            </w:r>
+            <w:r>
+              <w:rPr>
+                <w:rFonts w:ascii="Times New Roman" w:eastAsia="Times New Roman" w:hAnsi="Times New Roman" w:cs="Times New Roman"/>
+                <w:color w:val="000000"/>
+                <w:sz w:val="24"/>
+                <w:lang w:val="hu-HU"/>
+              </w:rPr>
+              <w:t>.</w:t>
+            </w:r>
+          </w:p>
+        </w:tc>
+      </w:tr>
+      <w:tr>
+        <w:trPr>
+          <w:trHeight w:val="869"/>
+          <w:jc w:val="center"/>
+        </w:trPr>
+        <w:tc>
+          <w:tcPr>
+            <w:tcW w:w="9649" w:type="dxa"/>
+            <w:gridSpan w:val="2"/>
+            <w:tcBorders>
+              <w:top w:val="single" w:sz="6" w:space="0" w:color="000000"/>
+              <w:left w:val="single" w:sz="2" w:space="0" w:color="000000"/>
+              <w:bottom w:val="single" w:sz="2" w:space="0" w:color="000000"/>
+              <w:right w:val="single" w:sz="2" w:space="0" w:color="000000"/>
+            </w:tcBorders>
+            <w:shd w:val="clear" w:color="000000" w:fill="FFFFFF"/>
+          </w:tcPr>
+          <w:p>
+            <w:pPr>
+              <w:spacing w:line="360" w:lineRule="auto"/>
+              <w:jc w:val="both"/>
+              <w:rPr>
+                <w:lang w:val="hu-HU"/>
+              </w:rPr>
+            </w:pPr>
+          </w:p>
+        </w:tc>
+      </w:tr>
+      <w:tr>
+        <w:trPr>
+          <w:trHeight w:val="1"/>
+          <w:jc w:val="center"/>
+        </w:trPr>
+        <w:tc>
+          <w:tcPr>
+            <w:tcW w:w="1836" w:type="dxa"/>
+            <w:tcBorders>
+              <w:top w:val="single" w:sz="2" w:space="0" w:color="000000"/>
+              <w:left w:val="single" w:sz="2" w:space="0" w:color="000000"/>
+              <w:bottom w:val="single" w:sz="2" w:space="0" w:color="000000"/>
+              <w:right w:val="single" w:sz="6" w:space="0" w:color="000000"/>
+            </w:tcBorders>
+            <w:shd w:val="clear" w:color="000000" w:fill="FFFFFF"/>
+          </w:tcPr>
+          <w:p>
+            <w:pPr>
+              <w:spacing w:line="360" w:lineRule="exact"/>
+              <w:rPr>
+                <w:lang w:val="hu-HU"/>
+              </w:rPr>
+            </w:pPr>
+            <w:r>
+              <w:rPr>
+                <w:rFonts w:ascii="Times New Roman" w:eastAsia="Times New Roman" w:hAnsi="Times New Roman" w:cs="Times New Roman"/>
+                <w:color w:val="000000"/>
+                <w:sz w:val="24"/>
+                <w:lang w:val="hu-HU"/>
+              </w:rPr>
+              <w:t xml:space="preserve">6. </w:t>
+            </w:r>
+          </w:p>
+        </w:tc>
+        <w:tc>
+          <w:tcPr>
+            <w:tcW w:w="7813" w:type="dxa"/>
+            <w:tcBorders>
+              <w:top w:val="single" w:sz="2" w:space="0" w:color="000000"/>
+              <w:left w:val="single" w:sz="2" w:space="0" w:color="000000"/>
+              <w:bottom w:val="single" w:sz="2" w:space="0" w:color="000000"/>
+              <w:right w:val="single" w:sz="2" w:space="0" w:color="000000"/>
+            </w:tcBorders>
+            <w:shd w:val="clear" w:color="000000" w:fill="FFFFFF"/>
+          </w:tcPr>
+          <w:p>
+            <w:pPr>
+              <w:spacing w:line="360" w:lineRule="exact"/>
+              <w:jc w:val="right"/>
+              <w:rPr>
+                <w:lang w:val="hu-HU"/>
+              </w:rPr>
+            </w:pPr>
+            <w:r>
+              <w:rPr>
+                <w:rFonts w:ascii="Times New Roman" w:eastAsia="Times New Roman" w:hAnsi="Times New Roman" w:cs="Times New Roman"/>
+                <w:color w:val="000000"/>
+                <w:sz w:val="24"/>
+                <w:lang w:val="hu-HU"/>
+              </w:rPr>
+              <w:t>201 - 240 óra</w:t>
+            </w:r>
+          </w:p>
+        </w:tc>
+      </w:tr>
+      <w:tr>
+        <w:trPr>
+          <w:trHeight w:val="1"/>
+          <w:jc w:val="center"/>
+        </w:trPr>
+        <w:tc>
+          <w:tcPr>
+            <w:tcW w:w="9649" w:type="dxa"/>
+            <w:gridSpan w:val="2"/>
+            <w:tcBorders>
+              <w:top w:val="single" w:sz="6" w:space="0" w:color="000000"/>
+              <w:left w:val="single" w:sz="2" w:space="0" w:color="000000"/>
+              <w:bottom w:val="single" w:sz="2" w:space="0" w:color="000000"/>
+              <w:right w:val="single" w:sz="2" w:space="0" w:color="000000"/>
+            </w:tcBorders>
+            <w:shd w:val="clear" w:color="000000" w:fill="FFFFFF"/>
+          </w:tcPr>
+          <w:p>
+            <w:pPr>
+              <w:spacing w:line="360" w:lineRule="exact"/>
+              <w:rPr>
+                <w:lang w:val="hu-HU"/>
+              </w:rPr>
+            </w:pPr>
+            <w:r>
+              <w:rPr>
+                <w:rFonts w:ascii="Times New Roman" w:eastAsia="Times New Roman" w:hAnsi="Times New Roman" w:cs="Times New Roman"/>
+                <w:color w:val="000000"/>
+                <w:sz w:val="24"/>
+                <w:lang w:val="hu-HU"/>
+              </w:rPr>
+              <w:t>20</w:t>
+            </w:r>
+            <w:r>
+              <w:rPr>
+                <w:rFonts w:ascii="Times New Roman" w:eastAsia="Times New Roman" w:hAnsi="Times New Roman" w:cs="Times New Roman"/>
+                <w:color w:val="000000"/>
+                <w:sz w:val="24"/>
+                <w:lang w:val="hu-HU"/>
+              </w:rPr>
+              <w:t>22</w:t>
+            </w:r>
+            <w:r>
+              <w:rPr>
+                <w:rFonts w:ascii="Times New Roman" w:eastAsia="Times New Roman" w:hAnsi="Times New Roman" w:cs="Times New Roman"/>
+                <w:color w:val="000000"/>
+                <w:sz w:val="24"/>
+                <w:lang w:val="hu-HU"/>
+              </w:rPr>
+              <w:t>. 0</w:t>
+            </w:r>
+            <w:r>
+              <w:rPr>
+                <w:rFonts w:ascii="Times New Roman" w:eastAsia="Times New Roman" w:hAnsi="Times New Roman" w:cs="Times New Roman"/>
+                <w:color w:val="000000"/>
+                <w:sz w:val="24"/>
+                <w:lang w:val="hu-HU"/>
+              </w:rPr>
+              <w:t>8</w:t>
+            </w:r>
+            <w:r>
+              <w:rPr>
+                <w:rFonts w:ascii="Times New Roman" w:eastAsia="Times New Roman" w:hAnsi="Times New Roman" w:cs="Times New Roman"/>
+                <w:color w:val="000000"/>
+                <w:sz w:val="24"/>
+                <w:lang w:val="hu-HU"/>
+              </w:rPr>
+              <w:t xml:space="preserve">. </w:t>
+            </w:r>
+            <w:r>
+              <w:rPr>
+                <w:rFonts w:ascii="Times New Roman" w:eastAsia="Times New Roman" w:hAnsi="Times New Roman" w:cs="Times New Roman"/>
+                <w:color w:val="000000"/>
+                <w:sz w:val="24"/>
+                <w:lang w:val="hu-HU"/>
+              </w:rPr>
+              <w:t>08</w:t>
+            </w:r>
+            <w:r>
+              <w:rPr>
+                <w:rFonts w:ascii="Times New Roman" w:eastAsia="Times New Roman" w:hAnsi="Times New Roman" w:cs="Times New Roman"/>
+                <w:color w:val="000000"/>
+                <w:sz w:val="24"/>
+                <w:lang w:val="hu-HU"/>
+              </w:rPr>
+              <w:t>. – 20</w:t>
+            </w:r>
+            <w:r>
+              <w:rPr>
+                <w:rFonts w:ascii="Times New Roman" w:eastAsia="Times New Roman" w:hAnsi="Times New Roman" w:cs="Times New Roman"/>
+                <w:color w:val="000000"/>
+                <w:sz w:val="24"/>
+                <w:lang w:val="hu-HU"/>
+              </w:rPr>
+              <w:t>22</w:t>
+            </w:r>
+            <w:r>
+              <w:rPr>
+                <w:rFonts w:ascii="Times New Roman" w:eastAsia="Times New Roman" w:hAnsi="Times New Roman" w:cs="Times New Roman"/>
+                <w:color w:val="000000"/>
+                <w:sz w:val="24"/>
+                <w:lang w:val="hu-HU"/>
+              </w:rPr>
+              <w:t>. 0</w:t>
+            </w:r>
+            <w:r>
+              <w:rPr>
+                <w:rFonts w:ascii="Times New Roman" w:eastAsia="Times New Roman" w:hAnsi="Times New Roman" w:cs="Times New Roman"/>
+                <w:color w:val="000000"/>
+                <w:sz w:val="24"/>
+                <w:lang w:val="hu-HU"/>
+              </w:rPr>
+              <w:t>8</w:t>
+            </w:r>
+            <w:r>
+              <w:rPr>
+                <w:rFonts w:ascii="Times New Roman" w:eastAsia="Times New Roman" w:hAnsi="Times New Roman" w:cs="Times New Roman"/>
+                <w:color w:val="000000"/>
+                <w:sz w:val="24"/>
+                <w:lang w:val="hu-HU"/>
+              </w:rPr>
+              <w:t xml:space="preserve">. </w:t>
+            </w:r>
+            <w:r>
+              <w:rPr>
+                <w:rFonts w:ascii="Times New Roman" w:eastAsia="Times New Roman" w:hAnsi="Times New Roman" w:cs="Times New Roman"/>
+                <w:color w:val="000000"/>
+                <w:sz w:val="24"/>
+                <w:lang w:val="hu-HU"/>
+              </w:rPr>
+              <w:t>12</w:t>
+            </w:r>
+            <w:r>
+              <w:rPr>
+                <w:rFonts w:ascii="Times New Roman" w:eastAsia="Times New Roman" w:hAnsi="Times New Roman" w:cs="Times New Roman"/>
+                <w:color w:val="000000"/>
+                <w:sz w:val="24"/>
+                <w:lang w:val="hu-HU"/>
+              </w:rPr>
+              <w:t>.</w:t>
             </w:r>
           </w:p>
         </w:tc>
@@ -1591,15 +2556,6 @@
                 <w:lang w:val="hu-HU"/>
               </w:rPr>
             </w:pPr>
-            <w:r>
-              <w:rPr>
-                <w:rFonts w:ascii="Times New Roman" w:eastAsia="Times New Roman" w:hAnsi="Times New Roman" w:cs="Times New Roman"/>
-                <w:color w:val="000000"/>
-                <w:sz w:val="24"/>
-                <w:lang w:val="hu-HU"/>
-              </w:rPr>
-              <w:t xml:space="preserve">Még pár bug után elkezdtem foglalkozni komolyabb feladatokkal is. Az első nagyobb JIRA ticketem a projektünk legnagyobb komponensének a refactorolása volt, melyet szét kellett szednem kisebb komponensekre. Erre azért volt szükség, mivel minden alkalommal, amikor arra a komponensre került a fejlesztés legalább 2 órával tovább tartott a fejlesztés, mivel annyira átláthatatlan volt az egész. Azért volt ez jó, mivel nagyban megismertem, hogy hogyan is működik az egész kód és ezt közösen csináltam az egyik munkatásammal, hogy ne kelljen egyedül szenvednem és felelősséget vállalnom, ha véletlenül nem sikerül úgy ahogy. Ez az a komponens, amire a kódunk 80%-a kihat, a view, amit az addin paneljén az adatok megjelenítésére szolgál. A legnagyobb kihívást itt nyílván az jelentette, hogy nem ismertem a kódot és nagyon sok mindent eltörtem, amit nem kellett volna. Szerencsére a tesztelő a csapatunkban mindent rendesen átnézett, így nem kellett nagyon aggódnunk, ha talált valami, akkor megmondta, hogy hol a hiba, nekünk csak azzal kellett foglalkoznunk, hogy megmaradjon az eddigi működés viszont másképpen történjen az elhelyezkedése kódban, ne legyen ennyire olvashatatlan. Egyértelműen nagyon sokszor újra kellett kezdenünk, de végül egy sokkal igényesebb dolog alakult ki belőle. Egy másik feladatom az volt, hogy az általunk előállított gbt kiterjesztésű csatolmányok más fajta névvel legyenek csatolva a levélhez, mint amilyenek voltak. Első ránézésre ez egy egyszerű feladat volt, de a csapatvezetőm kérte, hogy ez is vonjon maga után egy refactorálást, mivel nem volt a csatolmány készítő komponensünk megfelelő állapotban; nem volt eléggé objektumorientált. </w:t>
-            </w:r>
           </w:p>
         </w:tc>
       </w:tr>
@@ -1633,7 +2589,7 @@
                 <w:sz w:val="24"/>
                 <w:lang w:val="hu-HU"/>
               </w:rPr>
-              <w:t>5.</w:t>
+              <w:t xml:space="preserve">7. </w:t>
             </w:r>
           </w:p>
         </w:tc>
@@ -1663,7 +2619,7 @@
                 <w:sz w:val="24"/>
                 <w:lang w:val="hu-HU"/>
               </w:rPr>
-              <w:t>161 - 200 óra</w:t>
+              <w:t>241 - 280 óra</w:t>
             </w:r>
           </w:p>
         </w:tc>
@@ -1699,156 +2655,115 @@
                 <w:sz w:val="24"/>
                 <w:lang w:val="hu-HU"/>
               </w:rPr>
-              <w:t>2019. 06. 06. – 2019. 07. 01.</w:t>
-            </w:r>
-          </w:p>
-        </w:tc>
-      </w:tr>
-      <w:tr>
-        <w:trPr>
-          <w:trHeight w:val="869"/>
-          <w:jc w:val="center"/>
-        </w:trPr>
-        <w:tc>
-          <w:tcPr>
-            <w:tcW w:w="9649" w:type="dxa"/>
-            <w:gridSpan w:val="2"/>
-            <w:tcBorders>
-              <w:top w:val="single" w:sz="6" w:space="0" w:color="000000"/>
-              <w:left w:val="single" w:sz="2" w:space="0" w:color="000000"/>
-              <w:bottom w:val="single" w:sz="2" w:space="0" w:color="000000"/>
-              <w:right w:val="single" w:sz="2" w:space="0" w:color="000000"/>
-            </w:tcBorders>
-            <w:shd w:val="clear" w:color="000000" w:fill="FFFFFF"/>
-          </w:tcPr>
-          <w:p>
-            <w:pPr>
-              <w:spacing w:line="360" w:lineRule="auto"/>
-              <w:jc w:val="both"/>
-              <w:rPr>
-                <w:lang w:val="hu-HU"/>
-              </w:rPr>
-            </w:pPr>
-            <w:r>
-              <w:rPr>
-                <w:rFonts w:ascii="Times New Roman" w:eastAsia="Times New Roman" w:hAnsi="Times New Roman" w:cs="Times New Roman"/>
-                <w:color w:val="000000"/>
-                <w:sz w:val="24"/>
-                <w:lang w:val="hu-HU"/>
-              </w:rPr>
-              <w:t xml:space="preserve">Ez után a következő feladatom az volt, hogy egy teljesen új funkciót implementáljak az addin-ban.  A feladat lényege az volt, hogy e-mail írás során az Outlook jobb oldalon található addin-unkon megjelenő CRM adatok közül, azokra jobb-klikkelve ki lehessen választani egy olyan funkciót, hogy az adott adatrekordot hozzáfűzzük hivatkozásként az éppen írott email-hez. A link nem csak egy egyszerű hivatkozás volt, külön dizájn volt rá. A linkre rákattintva megnyílik a felhasználó böngészőjében a céges oldal, ahol az adott rekord található, így azt jobban meg lehet vizsgálni. Az alapkoncepció az volt, hogy átkonvertáljuk az email törzsét html alapúra, így könnyen be tudjuk rakni magát a UI element-et. Ez azért nem volt jó megoldás, mivel nem tudjuk, hogy az adott </w:t>
-            </w:r>
-            <w:r>
-              <w:rPr>
-                <w:rFonts w:ascii="Times New Roman" w:eastAsia="Times New Roman" w:hAnsi="Times New Roman" w:cs="Times New Roman"/>
-                <w:color w:val="000000"/>
-                <w:sz w:val="24"/>
-                <w:lang w:val="hu-HU"/>
-              </w:rPr>
-              <w:lastRenderedPageBreak/>
-              <w:t>felhasználó milyen módon kívánja az email törzsét megadni, emiatt ezt az ötletet el kellett vetnünk. Egy másik ötletünk az volt, hogy generálunk egy képet, amin rajta lesz az adott hivatkozáshoz megjelenítendő cím és majd ezt a képet szúrjuk be és alakítjuk át linkké. Ez a megvalósítás két okból kifojólag sem volt megfelelő. Először azért is, mivel a kép kigenerálása nagyon hosszas ideig tartott és nem várhattuk el a felhasználótól, hogy ennyi ideig várjon.Viszonylag egyszerű fix volt, nem kellett vele sokat foglalkozni. Egyedül az volt nehéz benne, hogy több réteg is volt egymáson, így más színű volt a kijelölés, ezért nem a színekkel kellett foglalkozni egy kicsit.</w:t>
-            </w:r>
-          </w:p>
-        </w:tc>
-      </w:tr>
-      <w:tr>
-        <w:trPr>
-          <w:trHeight w:val="1"/>
-          <w:jc w:val="center"/>
-        </w:trPr>
-        <w:tc>
-          <w:tcPr>
-            <w:tcW w:w="1836" w:type="dxa"/>
-            <w:tcBorders>
-              <w:top w:val="single" w:sz="2" w:space="0" w:color="000000"/>
-              <w:left w:val="single" w:sz="2" w:space="0" w:color="000000"/>
-              <w:bottom w:val="single" w:sz="2" w:space="0" w:color="000000"/>
-              <w:right w:val="single" w:sz="6" w:space="0" w:color="000000"/>
-            </w:tcBorders>
-            <w:shd w:val="clear" w:color="000000" w:fill="FFFFFF"/>
-          </w:tcPr>
-          <w:p>
-            <w:pPr>
-              <w:spacing w:line="360" w:lineRule="exact"/>
-              <w:rPr>
-                <w:lang w:val="hu-HU"/>
-              </w:rPr>
-            </w:pPr>
-            <w:r>
-              <w:rPr>
-                <w:rFonts w:ascii="Times New Roman" w:eastAsia="Times New Roman" w:hAnsi="Times New Roman" w:cs="Times New Roman"/>
-                <w:color w:val="000000"/>
-                <w:sz w:val="24"/>
-                <w:lang w:val="hu-HU"/>
-              </w:rPr>
-              <w:lastRenderedPageBreak/>
-              <w:t xml:space="preserve">6. </w:t>
-            </w:r>
-          </w:p>
-        </w:tc>
-        <w:tc>
-          <w:tcPr>
-            <w:tcW w:w="7813" w:type="dxa"/>
-            <w:tcBorders>
-              <w:top w:val="single" w:sz="2" w:space="0" w:color="000000"/>
-              <w:left w:val="single" w:sz="2" w:space="0" w:color="000000"/>
-              <w:bottom w:val="single" w:sz="2" w:space="0" w:color="000000"/>
-              <w:right w:val="single" w:sz="2" w:space="0" w:color="000000"/>
-            </w:tcBorders>
-            <w:shd w:val="clear" w:color="000000" w:fill="FFFFFF"/>
-          </w:tcPr>
-          <w:p>
-            <w:pPr>
-              <w:spacing w:line="360" w:lineRule="exact"/>
-              <w:jc w:val="right"/>
-              <w:rPr>
-                <w:lang w:val="hu-HU"/>
-              </w:rPr>
-            </w:pPr>
-            <w:r>
-              <w:rPr>
-                <w:rFonts w:ascii="Times New Roman" w:eastAsia="Times New Roman" w:hAnsi="Times New Roman" w:cs="Times New Roman"/>
-                <w:color w:val="000000"/>
-                <w:sz w:val="24"/>
-                <w:lang w:val="hu-HU"/>
-              </w:rPr>
-              <w:t>201 - 240 óra</w:t>
-            </w:r>
-          </w:p>
-        </w:tc>
-      </w:tr>
-      <w:tr>
-        <w:trPr>
-          <w:trHeight w:val="1"/>
-          <w:jc w:val="center"/>
-        </w:trPr>
-        <w:tc>
-          <w:tcPr>
-            <w:tcW w:w="9649" w:type="dxa"/>
-            <w:gridSpan w:val="2"/>
-            <w:tcBorders>
-              <w:top w:val="single" w:sz="6" w:space="0" w:color="000000"/>
-              <w:left w:val="single" w:sz="2" w:space="0" w:color="000000"/>
-              <w:bottom w:val="single" w:sz="2" w:space="0" w:color="000000"/>
-              <w:right w:val="single" w:sz="2" w:space="0" w:color="000000"/>
-            </w:tcBorders>
-            <w:shd w:val="clear" w:color="000000" w:fill="FFFFFF"/>
-          </w:tcPr>
-          <w:p>
-            <w:pPr>
-              <w:spacing w:line="360" w:lineRule="exact"/>
-              <w:rPr>
-                <w:lang w:val="hu-HU"/>
-              </w:rPr>
-            </w:pPr>
-            <w:r>
-              <w:rPr>
-                <w:rFonts w:ascii="Times New Roman" w:eastAsia="Times New Roman" w:hAnsi="Times New Roman" w:cs="Times New Roman"/>
-                <w:color w:val="000000"/>
-                <w:sz w:val="24"/>
-                <w:lang w:val="hu-HU"/>
-              </w:rPr>
-              <w:t>2019. 07. 01. – 2019. 07. 15.</w:t>
+              <w:t>20</w:t>
+            </w:r>
+            <w:r>
+              <w:rPr>
+                <w:rFonts w:ascii="Times New Roman" w:eastAsia="Times New Roman" w:hAnsi="Times New Roman" w:cs="Times New Roman"/>
+                <w:color w:val="000000"/>
+                <w:sz w:val="24"/>
+                <w:lang w:val="hu-HU"/>
+              </w:rPr>
+              <w:t>22</w:t>
+            </w:r>
+            <w:r>
+              <w:rPr>
+                <w:rFonts w:ascii="Times New Roman" w:eastAsia="Times New Roman" w:hAnsi="Times New Roman" w:cs="Times New Roman"/>
+                <w:color w:val="000000"/>
+                <w:sz w:val="24"/>
+                <w:lang w:val="hu-HU"/>
+              </w:rPr>
+              <w:t>. 0</w:t>
+            </w:r>
+            <w:r>
+              <w:rPr>
+                <w:rFonts w:ascii="Times New Roman" w:eastAsia="Times New Roman" w:hAnsi="Times New Roman" w:cs="Times New Roman"/>
+                <w:color w:val="000000"/>
+                <w:sz w:val="24"/>
+                <w:lang w:val="hu-HU"/>
+              </w:rPr>
+              <w:t>8</w:t>
+            </w:r>
+            <w:r>
+              <w:rPr>
+                <w:rFonts w:ascii="Times New Roman" w:eastAsia="Times New Roman" w:hAnsi="Times New Roman" w:cs="Times New Roman"/>
+                <w:color w:val="000000"/>
+                <w:sz w:val="24"/>
+                <w:lang w:val="hu-HU"/>
+              </w:rPr>
+              <w:t xml:space="preserve">. </w:t>
+            </w:r>
+            <w:r>
+              <w:rPr>
+                <w:rFonts w:ascii="Times New Roman" w:eastAsia="Times New Roman" w:hAnsi="Times New Roman" w:cs="Times New Roman"/>
+                <w:color w:val="000000"/>
+                <w:sz w:val="24"/>
+                <w:lang w:val="hu-HU"/>
+              </w:rPr>
+              <w:t>22</w:t>
+            </w:r>
+            <w:r>
+              <w:rPr>
+                <w:rFonts w:ascii="Times New Roman" w:eastAsia="Times New Roman" w:hAnsi="Times New Roman" w:cs="Times New Roman"/>
+                <w:color w:val="000000"/>
+                <w:sz w:val="24"/>
+                <w:lang w:val="hu-HU"/>
+              </w:rPr>
+              <w:t>. – 20</w:t>
+            </w:r>
+            <w:r>
+              <w:rPr>
+                <w:rFonts w:ascii="Times New Roman" w:eastAsia="Times New Roman" w:hAnsi="Times New Roman" w:cs="Times New Roman"/>
+                <w:color w:val="000000"/>
+                <w:sz w:val="24"/>
+                <w:lang w:val="hu-HU"/>
+              </w:rPr>
+              <w:t>22</w:t>
+            </w:r>
+            <w:r>
+              <w:rPr>
+                <w:rFonts w:ascii="Times New Roman" w:eastAsia="Times New Roman" w:hAnsi="Times New Roman" w:cs="Times New Roman"/>
+                <w:color w:val="000000"/>
+                <w:sz w:val="24"/>
+                <w:lang w:val="hu-HU"/>
+              </w:rPr>
+              <w:t>. 0</w:t>
+            </w:r>
+            <w:r>
+              <w:rPr>
+                <w:rFonts w:ascii="Times New Roman" w:eastAsia="Times New Roman" w:hAnsi="Times New Roman" w:cs="Times New Roman"/>
+                <w:color w:val="000000"/>
+                <w:sz w:val="24"/>
+                <w:lang w:val="hu-HU"/>
+              </w:rPr>
+              <w:t>8</w:t>
+            </w:r>
+            <w:r>
+              <w:rPr>
+                <w:rFonts w:ascii="Times New Roman" w:eastAsia="Times New Roman" w:hAnsi="Times New Roman" w:cs="Times New Roman"/>
+                <w:color w:val="000000"/>
+                <w:sz w:val="24"/>
+                <w:lang w:val="hu-HU"/>
+              </w:rPr>
+              <w:t xml:space="preserve">. </w:t>
+            </w:r>
+            <w:r>
+              <w:rPr>
+                <w:rFonts w:ascii="Times New Roman" w:eastAsia="Times New Roman" w:hAnsi="Times New Roman" w:cs="Times New Roman"/>
+                <w:color w:val="000000"/>
+                <w:sz w:val="24"/>
+                <w:lang w:val="hu-HU"/>
+              </w:rPr>
+              <w:t>26</w:t>
+            </w:r>
+            <w:r>
+              <w:rPr>
+                <w:rFonts w:ascii="Times New Roman" w:eastAsia="Times New Roman" w:hAnsi="Times New Roman" w:cs="Times New Roman"/>
+                <w:color w:val="000000"/>
+                <w:sz w:val="24"/>
+                <w:lang w:val="hu-HU"/>
+              </w:rPr>
+              <w:t>.</w:t>
             </w:r>
           </w:p>
         </w:tc>
@@ -1879,15 +2794,6 @@
                 <w:lang w:val="hu-HU"/>
               </w:rPr>
             </w:pPr>
-            <w:r>
-              <w:rPr>
-                <w:rFonts w:ascii="Times New Roman" w:eastAsia="Times New Roman" w:hAnsi="Times New Roman" w:cs="Times New Roman"/>
-                <w:color w:val="000000"/>
-                <w:sz w:val="24"/>
-                <w:lang w:val="hu-HU"/>
-              </w:rPr>
-              <w:t>Ezt követően a következő fontos feladatom az volt, hogy egy ún. töltőképernyőt hozzak létre az addin-hoz. Magyarán szólva, addig amíg nem érkeznek meg a szerverről az adatok és az addin még nem áll készen addig ezt a felhasználói felületen jelezzük a felhasználó felé valamilyen formában, például animációval. A feladat megoldása elég hosszúra sikeredett, mivel át kellett strukturálni, formázni az XAML fájlok nagy részét a projektben. Külön nehézséget okozott, hogy az animáció behúzása egy külön bug-ot okozott a felhasználói felületen, ami abban nyílvánult meg, hogy miután véget ért a betöltés, az animált elemek látszólag eltűntek, de ottmaradt a helyükön valami, ami a későbbiekben zavart okozott a hover animációkban. Ezt csak egyféleképpen tudtuk kijavítani: végig kellett iterálni a vizuális fán és kikapcsolni az összes ilyen animált elem animációját. Mivel az addin használata során is szükség van erre a töltőképernyőre, így az nem lett volna ésszerű döntés, hogy minden egyes forrás letöltésekor újra és újra bejárjuk a vizuális fát, ezért egyszerűen nem használtuk az animációt, csak szimplán a szürke alakzatokat hagytuk benne. Ha valaki olyan kezdett volna ezen a feladaton dolgozni, aki már régebb óta dolgozik ezen a projekten és már meg van az a tudása, ami ahhoz kell, hogy ne hasaljon el olyan buktatókon, mint amilyeneken én hasaltam el, akkor egy valószínűleg egyszerű feladat lett volna, amit a megadott időn belül el tudok végezni.</w:t>
-            </w:r>
           </w:p>
         </w:tc>
       </w:tr>
@@ -1921,7 +2827,7 @@
                 <w:sz w:val="24"/>
                 <w:lang w:val="hu-HU"/>
               </w:rPr>
-              <w:t xml:space="preserve">7. </w:t>
+              <w:t xml:space="preserve">8. </w:t>
             </w:r>
           </w:p>
         </w:tc>
@@ -1951,7 +2857,7 @@
                 <w:sz w:val="24"/>
                 <w:lang w:val="hu-HU"/>
               </w:rPr>
-              <w:t>241 - 280 óra</w:t>
+              <w:t>281 - 320 óra</w:t>
             </w:r>
           </w:p>
         </w:tc>
@@ -1987,7 +2893,115 @@
                 <w:sz w:val="24"/>
                 <w:lang w:val="hu-HU"/>
               </w:rPr>
-              <w:t>2019. 07. 15. – 2019. 07. 22.</w:t>
+              <w:t>20</w:t>
+            </w:r>
+            <w:r>
+              <w:rPr>
+                <w:rFonts w:ascii="Times New Roman" w:eastAsia="Times New Roman" w:hAnsi="Times New Roman" w:cs="Times New Roman"/>
+                <w:color w:val="000000"/>
+                <w:sz w:val="24"/>
+                <w:lang w:val="hu-HU"/>
+              </w:rPr>
+              <w:t>22</w:t>
+            </w:r>
+            <w:r>
+              <w:rPr>
+                <w:rFonts w:ascii="Times New Roman" w:eastAsia="Times New Roman" w:hAnsi="Times New Roman" w:cs="Times New Roman"/>
+                <w:color w:val="000000"/>
+                <w:sz w:val="24"/>
+                <w:lang w:val="hu-HU"/>
+              </w:rPr>
+              <w:t>. 0</w:t>
+            </w:r>
+            <w:r>
+              <w:rPr>
+                <w:rFonts w:ascii="Times New Roman" w:eastAsia="Times New Roman" w:hAnsi="Times New Roman" w:cs="Times New Roman"/>
+                <w:color w:val="000000"/>
+                <w:sz w:val="24"/>
+                <w:lang w:val="hu-HU"/>
+              </w:rPr>
+              <w:t>8</w:t>
+            </w:r>
+            <w:r>
+              <w:rPr>
+                <w:rFonts w:ascii="Times New Roman" w:eastAsia="Times New Roman" w:hAnsi="Times New Roman" w:cs="Times New Roman"/>
+                <w:color w:val="000000"/>
+                <w:sz w:val="24"/>
+                <w:lang w:val="hu-HU"/>
+              </w:rPr>
+              <w:t xml:space="preserve">. </w:t>
+            </w:r>
+            <w:r>
+              <w:rPr>
+                <w:rFonts w:ascii="Times New Roman" w:eastAsia="Times New Roman" w:hAnsi="Times New Roman" w:cs="Times New Roman"/>
+                <w:color w:val="000000"/>
+                <w:sz w:val="24"/>
+                <w:lang w:val="hu-HU"/>
+              </w:rPr>
+              <w:t>29</w:t>
+            </w:r>
+            <w:r>
+              <w:rPr>
+                <w:rFonts w:ascii="Times New Roman" w:eastAsia="Times New Roman" w:hAnsi="Times New Roman" w:cs="Times New Roman"/>
+                <w:color w:val="000000"/>
+                <w:sz w:val="24"/>
+                <w:lang w:val="hu-HU"/>
+              </w:rPr>
+              <w:t>. – 20</w:t>
+            </w:r>
+            <w:r>
+              <w:rPr>
+                <w:rFonts w:ascii="Times New Roman" w:eastAsia="Times New Roman" w:hAnsi="Times New Roman" w:cs="Times New Roman"/>
+                <w:color w:val="000000"/>
+                <w:sz w:val="24"/>
+                <w:lang w:val="hu-HU"/>
+              </w:rPr>
+              <w:t>22</w:t>
+            </w:r>
+            <w:r>
+              <w:rPr>
+                <w:rFonts w:ascii="Times New Roman" w:eastAsia="Times New Roman" w:hAnsi="Times New Roman" w:cs="Times New Roman"/>
+                <w:color w:val="000000"/>
+                <w:sz w:val="24"/>
+                <w:lang w:val="hu-HU"/>
+              </w:rPr>
+              <w:t>. 0</w:t>
+            </w:r>
+            <w:r>
+              <w:rPr>
+                <w:rFonts w:ascii="Times New Roman" w:eastAsia="Times New Roman" w:hAnsi="Times New Roman" w:cs="Times New Roman"/>
+                <w:color w:val="000000"/>
+                <w:sz w:val="24"/>
+                <w:lang w:val="hu-HU"/>
+              </w:rPr>
+              <w:t>9</w:t>
+            </w:r>
+            <w:r>
+              <w:rPr>
+                <w:rFonts w:ascii="Times New Roman" w:eastAsia="Times New Roman" w:hAnsi="Times New Roman" w:cs="Times New Roman"/>
+                <w:color w:val="000000"/>
+                <w:sz w:val="24"/>
+                <w:lang w:val="hu-HU"/>
+              </w:rPr>
+              <w:t xml:space="preserve">. </w:t>
+            </w:r>
+            <w:r>
+              <w:rPr>
+                <w:rFonts w:ascii="Times New Roman" w:eastAsia="Times New Roman" w:hAnsi="Times New Roman" w:cs="Times New Roman"/>
+                <w:color w:val="000000"/>
+                <w:sz w:val="24"/>
+                <w:lang w:val="hu-HU"/>
+              </w:rPr>
+              <w:t>02</w:t>
+            </w:r>
+            <w:r>
+              <w:rPr>
+                <w:rFonts w:ascii="Times New Roman" w:eastAsia="Times New Roman" w:hAnsi="Times New Roman" w:cs="Times New Roman"/>
+                <w:color w:val="000000"/>
+                <w:sz w:val="24"/>
+                <w:lang w:val="hu-HU"/>
+              </w:rPr>
+              <w:t>.</w:t>
             </w:r>
           </w:p>
         </w:tc>
@@ -2025,157 +3039,7 @@
                 <w:sz w:val="24"/>
                 <w:lang w:val="hu-HU"/>
               </w:rPr>
-              <w:t xml:space="preserve">A következőkben egy másik általunk fejlesztett addin-ban kellett egy új funkciót leimplementálni. És a mail merge csak annyit csinál, hogy legenerálja az adott mezőnevekkel elkészült dokumentumot annyiszor, ahány ember van és kitölti minden ember megfelelő </w:t>
-            </w:r>
-            <w:r>
-              <w:rPr>
-                <w:rFonts w:ascii="Times New Roman" w:eastAsia="Times New Roman" w:hAnsi="Times New Roman" w:cs="Times New Roman"/>
-                <w:color w:val="000000"/>
-                <w:sz w:val="24"/>
-                <w:lang w:val="hu-HU"/>
-              </w:rPr>
-              <w:lastRenderedPageBreak/>
-              <w:t>értékével ezeket a mezőket. Ez például hasznos tud lenni, ha sok embernek akarunk feladni egy levelet ugyanazzal a mintával a postán. Az addin-unk is valami hasonlót csinál, de az csak az általunk készített adathalmazt dolgozza fel. A feladatom az volt, hogy leimplementáljak egy olyan funkciót, amely elérhetővé teszi azt a választási lehetőséget, hogy melyik mező alapján rakja a készült dokumentumok sorrendbe. A legnagyobb kihívást az okozta, hogy hol találjam azt a komponenst, ami a csv adatok betöltéséért felelős, illetve hova rakjam azt a logikát, ami azt dönti el, hogy milyen sorrendbe legyenek megcsinálva a merge-k.  A static, ill. dynamic mail merge különböző helyeken volt a kódban. Először nem is tudtam, hogy létezik másfajta mail merge. Emiatt a tesztelés után visszakerült hozzám, hogy megcsináljam mindkettőre egységesen.</w:t>
-            </w:r>
-          </w:p>
-        </w:tc>
-      </w:tr>
-      <w:tr>
-        <w:trPr>
-          <w:trHeight w:val="1"/>
-          <w:jc w:val="center"/>
-        </w:trPr>
-        <w:tc>
-          <w:tcPr>
-            <w:tcW w:w="1836" w:type="dxa"/>
-            <w:tcBorders>
-              <w:top w:val="single" w:sz="2" w:space="0" w:color="000000"/>
-              <w:left w:val="single" w:sz="2" w:space="0" w:color="000000"/>
-              <w:bottom w:val="single" w:sz="2" w:space="0" w:color="000000"/>
-              <w:right w:val="single" w:sz="6" w:space="0" w:color="000000"/>
-            </w:tcBorders>
-            <w:shd w:val="clear" w:color="000000" w:fill="FFFFFF"/>
-          </w:tcPr>
-          <w:p>
-            <w:pPr>
-              <w:spacing w:line="360" w:lineRule="exact"/>
-              <w:rPr>
-                <w:lang w:val="hu-HU"/>
-              </w:rPr>
-            </w:pPr>
-            <w:r>
-              <w:rPr>
-                <w:rFonts w:ascii="Times New Roman" w:eastAsia="Times New Roman" w:hAnsi="Times New Roman" w:cs="Times New Roman"/>
-                <w:color w:val="000000"/>
-                <w:sz w:val="24"/>
-                <w:lang w:val="hu-HU"/>
-              </w:rPr>
-              <w:lastRenderedPageBreak/>
-              <w:t xml:space="preserve">8. </w:t>
-            </w:r>
-          </w:p>
-        </w:tc>
-        <w:tc>
-          <w:tcPr>
-            <w:tcW w:w="7813" w:type="dxa"/>
-            <w:tcBorders>
-              <w:top w:val="single" w:sz="2" w:space="0" w:color="000000"/>
-              <w:left w:val="single" w:sz="2" w:space="0" w:color="000000"/>
-              <w:bottom w:val="single" w:sz="2" w:space="0" w:color="000000"/>
-              <w:right w:val="single" w:sz="2" w:space="0" w:color="000000"/>
-            </w:tcBorders>
-            <w:shd w:val="clear" w:color="000000" w:fill="FFFFFF"/>
-          </w:tcPr>
-          <w:p>
-            <w:pPr>
-              <w:spacing w:line="360" w:lineRule="exact"/>
-              <w:jc w:val="right"/>
-              <w:rPr>
-                <w:lang w:val="hu-HU"/>
-              </w:rPr>
-            </w:pPr>
-            <w:r>
-              <w:rPr>
-                <w:rFonts w:ascii="Times New Roman" w:eastAsia="Times New Roman" w:hAnsi="Times New Roman" w:cs="Times New Roman"/>
-                <w:color w:val="000000"/>
-                <w:sz w:val="24"/>
-                <w:lang w:val="hu-HU"/>
-              </w:rPr>
-              <w:t>281 - 320 óra</w:t>
-            </w:r>
-          </w:p>
-        </w:tc>
-      </w:tr>
-      <w:tr>
-        <w:trPr>
-          <w:trHeight w:val="1"/>
-          <w:jc w:val="center"/>
-        </w:trPr>
-        <w:tc>
-          <w:tcPr>
-            <w:tcW w:w="9649" w:type="dxa"/>
-            <w:gridSpan w:val="2"/>
-            <w:tcBorders>
-              <w:top w:val="single" w:sz="6" w:space="0" w:color="000000"/>
-              <w:left w:val="single" w:sz="2" w:space="0" w:color="000000"/>
-              <w:bottom w:val="single" w:sz="2" w:space="0" w:color="000000"/>
-              <w:right w:val="single" w:sz="2" w:space="0" w:color="000000"/>
-            </w:tcBorders>
-            <w:shd w:val="clear" w:color="000000" w:fill="FFFFFF"/>
-          </w:tcPr>
-          <w:p>
-            <w:pPr>
-              <w:spacing w:line="360" w:lineRule="exact"/>
-              <w:rPr>
-                <w:lang w:val="hu-HU"/>
-              </w:rPr>
-            </w:pPr>
-            <w:r>
-              <w:rPr>
-                <w:rFonts w:ascii="Times New Roman" w:eastAsia="Times New Roman" w:hAnsi="Times New Roman" w:cs="Times New Roman"/>
-                <w:color w:val="000000"/>
-                <w:sz w:val="24"/>
-                <w:lang w:val="hu-HU"/>
-              </w:rPr>
-              <w:t>2019. 07. 22. – 2019. 07. 26.</w:t>
-            </w:r>
-          </w:p>
-        </w:tc>
-      </w:tr>
-      <w:tr>
-        <w:trPr>
-          <w:trHeight w:val="869"/>
-          <w:jc w:val="center"/>
-        </w:trPr>
-        <w:tc>
-          <w:tcPr>
-            <w:tcW w:w="9649" w:type="dxa"/>
-            <w:gridSpan w:val="2"/>
-            <w:tcBorders>
-              <w:top w:val="single" w:sz="6" w:space="0" w:color="000000"/>
-              <w:left w:val="single" w:sz="2" w:space="0" w:color="000000"/>
-              <w:bottom w:val="single" w:sz="2" w:space="0" w:color="000000"/>
-              <w:right w:val="single" w:sz="2" w:space="0" w:color="000000"/>
-            </w:tcBorders>
-            <w:shd w:val="clear" w:color="000000" w:fill="FFFFFF"/>
-          </w:tcPr>
-          <w:p>
-            <w:pPr>
-              <w:spacing w:line="360" w:lineRule="auto"/>
-              <w:ind w:right="230"/>
-              <w:jc w:val="both"/>
-              <w:rPr>
-                <w:lang w:val="hu-HU"/>
-              </w:rPr>
-            </w:pPr>
-            <w:r>
-              <w:rPr>
-                <w:rFonts w:ascii="Times New Roman" w:eastAsia="Times New Roman" w:hAnsi="Times New Roman" w:cs="Times New Roman"/>
-                <w:color w:val="000000"/>
-                <w:sz w:val="24"/>
-                <w:lang w:val="hu-HU"/>
-              </w:rPr>
-              <w:t xml:space="preserve">Végezetül, mivel egyszerre több projektet is magában foglal a solution, amit fejlesztünk, így célszerű volt a közös részeket összevonni. Munkatársam leimplementálta azt a logikát, amivel sokkal egyszerűbben el tudjuk dönteni, hogy melyik terméket használjuk éppen. Az én feladatom az volt, hogy azokat az osztályokat, amiknek már nem volt értelme már, hogy külön-külön osztályokban szerepeljenek, összevonjam egy közös osztályba a közös projectbe így mindegyik alkalmazás ugyanazt az egységes logikát használja. Nem volt nagy eltérés a kódok között, mivel nagyjából ugyanazt csinálták, így meglehetősen jól lehetett vele haladni Elég egyszerű feladat volt, viszont nagyon sok tesztjavítási ellátnivalót vont maga után. Valamint tesztelőnek is nagyon sok idő volt mire mindent megnézett, hogy ugyanúgy működik-e minden, mint ahogyan eddig. Ezek után kijavítottam még elég sok support ticketet. A support ticketek a felhasználóktól jönnek a német kollégáinknak és ha azt hibának vélik, akkor továbbítják nekünk visszajelzésként. Arról számolnak be, hogy éppen melyik funkcióban van egy kis hiba. Általában egy részletes log fájllal csatolva érkeznek és a hiba elég pontosan meg van fogalmazva. A feladatot megnehezítette, hogy nem ismertem még az eventek működését és sokat kellett kutatnom, hogy ezt éles alkalmazásokban hogyan szokták megcsinálni. A megoldásra más, kifejezetten erre célra elkészített eventeket használtam és egy olyan WPF konstrukciót, amellyel event-eket lehet küldeni command-ként a ViewModel-ekre, így valóban megvalósul az MVVM tervezési minta és a funkció is működőképes lesz. </w:t>
+              <w:t xml:space="preserve"> </w:t>
             </w:r>
           </w:p>
         </w:tc>

</xml_diff>

<commit_message>
Add fifth page to work log
</commit_message>
<xml_diff>
--- a/munkanaplo.docx
+++ b/munkanaplo.docx
@@ -2312,9 +2312,593 @@
           </w:tcPr>
           <w:p>
             <w:pPr>
-              <w:spacing w:line="360" w:lineRule="auto"/>
+              <w:spacing w:before="120" w:after="160" w:line="360" w:lineRule="auto"/>
+              <w:ind w:left="170" w:right="170"/>
               <w:jc w:val="both"/>
               <w:rPr>
+                <w:rFonts w:ascii="Times New Roman" w:hAnsi="Times New Roman" w:cs="Times New Roman"/>
+                <w:sz w:val="24"/>
+                <w:szCs w:val="26"/>
+                <w:lang w:val="hu-HU"/>
+              </w:rPr>
+            </w:pPr>
+            <w:r>
+              <w:rPr>
+                <w:rFonts w:ascii="Times New Roman" w:hAnsi="Times New Roman" w:cs="Times New Roman"/>
+                <w:sz w:val="24"/>
+                <w:szCs w:val="26"/>
+                <w:lang w:val="hu-HU"/>
+              </w:rPr>
+              <w:t xml:space="preserve">A következő feladatom a projekt open-source-ba kerülése után a </w:t>
+            </w:r>
+            <w:r>
+              <w:rPr>
+                <w:rFonts w:ascii="Times New Roman" w:hAnsi="Times New Roman" w:cs="Times New Roman"/>
+                <w:i/>
+                <w:iCs/>
+                <w:sz w:val="24"/>
+                <w:szCs w:val="26"/>
+                <w:lang w:val="hu-HU"/>
+              </w:rPr>
+              <w:t>long</w:t>
+            </w:r>
+            <w:r>
+              <w:rPr>
+                <w:rFonts w:ascii="Times New Roman" w:hAnsi="Times New Roman" w:cs="Times New Roman"/>
+                <w:sz w:val="24"/>
+                <w:szCs w:val="26"/>
+                <w:lang w:val="hu-HU"/>
+              </w:rPr>
+              <w:t xml:space="preserve"> literálok parsolásának a megjavítása volt, amely bináris, oktális, és hexadecimális literálok esetén hibás volt. A probléma f</w:t>
+            </w:r>
+            <w:r>
+              <w:rPr>
+                <w:rFonts w:ascii="Times New Roman" w:hAnsi="Times New Roman" w:cs="Times New Roman"/>
+                <w:sz w:val="24"/>
+                <w:szCs w:val="26"/>
+                <w:lang w:val="hu-HU"/>
+              </w:rPr>
+              <w:t>orrás</w:t>
+            </w:r>
+            <w:r>
+              <w:rPr>
+                <w:rFonts w:ascii="Times New Roman" w:hAnsi="Times New Roman" w:cs="Times New Roman"/>
+                <w:sz w:val="24"/>
+                <w:szCs w:val="26"/>
+                <w:lang w:val="hu-HU"/>
+              </w:rPr>
+              <w:t>a</w:t>
+            </w:r>
+            <w:r>
+              <w:rPr>
+                <w:rFonts w:ascii="Times New Roman" w:hAnsi="Times New Roman" w:cs="Times New Roman"/>
+                <w:sz w:val="24"/>
+                <w:szCs w:val="26"/>
+                <w:lang w:val="hu-HU"/>
+              </w:rPr>
+              <w:t xml:space="preserve"> egy integer túlcsordulás volt</w:t>
+            </w:r>
+            <w:r>
+              <w:rPr>
+                <w:rFonts w:ascii="Times New Roman" w:hAnsi="Times New Roman" w:cs="Times New Roman"/>
+                <w:sz w:val="24"/>
+                <w:szCs w:val="26"/>
+                <w:lang w:val="hu-HU"/>
+              </w:rPr>
+              <w:t xml:space="preserve">, amit egy rosszul felparaméterezett template függvény okozott. A függvény lényege, hogy megpróbál végig menni egy bináris, oktális, vagy hexadecimális literálon majd </w:t>
+            </w:r>
+            <w:r>
+              <w:rPr>
+                <w:rFonts w:ascii="Times New Roman" w:hAnsi="Times New Roman" w:cs="Times New Roman"/>
+                <w:sz w:val="24"/>
+                <w:szCs w:val="26"/>
+                <w:lang w:val="hu-HU"/>
+              </w:rPr>
+              <w:t>visszaadja az annak megfelelő decimális literált. Ez a függvény eredetileg csak a JavaScript nyelvi standardra volt felkészítve, így nem is várt mást</w:t>
+            </w:r>
+            <w:r>
+              <w:rPr>
+                <w:rFonts w:ascii="Times New Roman" w:hAnsi="Times New Roman" w:cs="Times New Roman"/>
+                <w:sz w:val="24"/>
+                <w:szCs w:val="26"/>
+                <w:lang w:val="hu-HU"/>
+              </w:rPr>
+              <w:t xml:space="preserve"> mint</w:t>
+            </w:r>
+            <w:r>
+              <w:rPr>
+                <w:rFonts w:ascii="Times New Roman" w:hAnsi="Times New Roman" w:cs="Times New Roman"/>
+                <w:sz w:val="24"/>
+                <w:szCs w:val="26"/>
+                <w:lang w:val="hu-HU"/>
+              </w:rPr>
+              <w:t xml:space="preserve"> </w:t>
+            </w:r>
+            <w:r>
+              <w:rPr>
+                <w:rFonts w:ascii="Times New Roman" w:hAnsi="Times New Roman" w:cs="Times New Roman"/>
+                <w:i/>
+                <w:iCs/>
+                <w:sz w:val="24"/>
+                <w:szCs w:val="26"/>
+                <w:lang w:val="hu-HU"/>
+              </w:rPr>
+              <w:t>double-t</w:t>
+            </w:r>
+            <w:r>
+              <w:rPr>
+                <w:rFonts w:ascii="Times New Roman" w:hAnsi="Times New Roman" w:cs="Times New Roman"/>
+                <w:sz w:val="24"/>
+                <w:szCs w:val="26"/>
+                <w:lang w:val="hu-HU"/>
+              </w:rPr>
+              <w:t xml:space="preserve"> mivel a JavaScriptben nincs integer típus. Ennek ellenére a függvény jól működött 32 bites integer esetén is viszont sosem volt meghívva úgy, hogy az eredménye 64 bites literált adjon vissza. Az ETS nyelv esetében sajnos nincs ’l’ vagy ’L’ literál </w:t>
+            </w:r>
+            <w:r>
+              <w:rPr>
+                <w:rFonts w:ascii="Times New Roman" w:hAnsi="Times New Roman" w:cs="Times New Roman"/>
+                <w:sz w:val="24"/>
+                <w:szCs w:val="26"/>
+                <w:lang w:val="hu-HU"/>
+              </w:rPr>
+              <w:t>szuffixum</w:t>
+            </w:r>
+            <w:r>
+              <w:rPr>
+                <w:rFonts w:ascii="Times New Roman" w:hAnsi="Times New Roman" w:cs="Times New Roman"/>
+                <w:sz w:val="24"/>
+                <w:szCs w:val="26"/>
+                <w:lang w:val="hu-HU"/>
+              </w:rPr>
+              <w:t xml:space="preserve"> így egy </w:t>
+            </w:r>
+            <w:r>
+              <w:rPr>
+                <w:rFonts w:ascii="Times New Roman" w:hAnsi="Times New Roman" w:cs="Times New Roman"/>
+                <w:i/>
+                <w:iCs/>
+                <w:sz w:val="24"/>
+                <w:szCs w:val="26"/>
+                <w:lang w:val="hu-HU"/>
+              </w:rPr>
+              <w:t>int</w:t>
+            </w:r>
+            <w:r>
+              <w:rPr>
+                <w:rFonts w:ascii="Times New Roman" w:hAnsi="Times New Roman" w:cs="Times New Roman"/>
+                <w:sz w:val="24"/>
+                <w:szCs w:val="26"/>
+                <w:lang w:val="hu-HU"/>
+              </w:rPr>
+              <w:t xml:space="preserve"> literál a </w:t>
+            </w:r>
+            <w:r>
+              <w:rPr>
+                <w:rFonts w:ascii="Times New Roman" w:hAnsi="Times New Roman" w:cs="Times New Roman"/>
+                <w:i/>
+                <w:iCs/>
+                <w:sz w:val="24"/>
+                <w:szCs w:val="26"/>
+                <w:lang w:val="hu-HU"/>
+              </w:rPr>
+              <w:t>long</w:t>
+            </w:r>
+            <w:r>
+              <w:rPr>
+                <w:rFonts w:ascii="Times New Roman" w:hAnsi="Times New Roman" w:cs="Times New Roman"/>
+                <w:sz w:val="24"/>
+                <w:szCs w:val="26"/>
+                <w:lang w:val="hu-HU"/>
+              </w:rPr>
+              <w:t xml:space="preserve"> literáltól csak méretében különböztethető meg. A megoldásom erre a problémára a következő, elmentem a Lexer pozícióját mielőtt elkezdeném </w:t>
+            </w:r>
+            <w:r>
+              <w:rPr>
+                <w:rFonts w:ascii="Times New Roman" w:hAnsi="Times New Roman" w:cs="Times New Roman"/>
+                <w:sz w:val="24"/>
+                <w:szCs w:val="26"/>
+                <w:lang w:val="hu-HU"/>
+              </w:rPr>
+              <w:t xml:space="preserve">beparsolni a literált, ezt követően megpróbálom 32 bites integer literálként beparsolni. Ha ez a művelet nem sikerül akkor visszatekerem a Lexert az elmentett pozíciójára, majd megpróbálom beparsolni 64 bites integer literálként. Ha ez sem sikerül akkor az azt jelenti, hogy a literál nem helyes, például illegális karaktereket </w:t>
+            </w:r>
+            <w:r>
+              <w:rPr>
+                <w:rFonts w:ascii="Times New Roman" w:hAnsi="Times New Roman" w:cs="Times New Roman"/>
+                <w:sz w:val="24"/>
+                <w:szCs w:val="26"/>
+                <w:lang w:val="hu-HU"/>
+              </w:rPr>
+              <w:t>tartalmaz</w:t>
+            </w:r>
+            <w:r>
+              <w:rPr>
+                <w:rFonts w:ascii="Times New Roman" w:hAnsi="Times New Roman" w:cs="Times New Roman"/>
+                <w:sz w:val="24"/>
+                <w:szCs w:val="26"/>
+                <w:lang w:val="hu-HU"/>
+              </w:rPr>
+              <w:t xml:space="preserve">, vagy kettő vagy több helyiértékeket elválasztó alul vonás szerepel a </w:t>
+            </w:r>
+            <w:r>
+              <w:rPr>
+                <w:rFonts w:ascii="Times New Roman" w:hAnsi="Times New Roman" w:cs="Times New Roman"/>
+                <w:sz w:val="24"/>
+                <w:szCs w:val="26"/>
+                <w:lang w:val="hu-HU"/>
+              </w:rPr>
+              <w:t>benne</w:t>
+            </w:r>
+            <w:r>
+              <w:rPr>
+                <w:rFonts w:ascii="Times New Roman" w:hAnsi="Times New Roman" w:cs="Times New Roman"/>
+                <w:sz w:val="24"/>
+                <w:szCs w:val="26"/>
+                <w:lang w:val="hu-HU"/>
+              </w:rPr>
+              <w:t>.</w:t>
+            </w:r>
+            <w:r>
+              <w:rPr>
+                <w:rFonts w:ascii="Times New Roman" w:hAnsi="Times New Roman" w:cs="Times New Roman"/>
+                <w:sz w:val="24"/>
+                <w:szCs w:val="26"/>
+                <w:lang w:val="hu-HU"/>
+              </w:rPr>
+              <w:t xml:space="preserve"> </w:t>
+            </w:r>
+            <w:r>
+              <w:rPr>
+                <w:rFonts w:ascii="Times New Roman" w:hAnsi="Times New Roman" w:cs="Times New Roman"/>
+                <w:sz w:val="24"/>
+                <w:szCs w:val="26"/>
+                <w:lang w:val="hu-HU"/>
+              </w:rPr>
+              <w:t xml:space="preserve">A következő feladatom a JavaScript nyelv egyik operátorának parsolása volt. Ez az operátor az optional chain (?.) operátor volt. Ez az operátor arra jó, hogy ha a baloldali operandusa </w:t>
+            </w:r>
+            <w:r>
+              <w:rPr>
+                <w:rFonts w:ascii="Times New Roman" w:hAnsi="Times New Roman" w:cs="Times New Roman"/>
+                <w:i/>
+                <w:iCs/>
+                <w:sz w:val="24"/>
+                <w:szCs w:val="26"/>
+                <w:lang w:val="hu-HU"/>
+              </w:rPr>
+              <w:t>null</w:t>
+            </w:r>
+            <w:r>
+              <w:rPr>
+                <w:rFonts w:ascii="Times New Roman" w:hAnsi="Times New Roman" w:cs="Times New Roman"/>
+                <w:sz w:val="24"/>
+                <w:szCs w:val="26"/>
+                <w:lang w:val="hu-HU"/>
+              </w:rPr>
+              <w:t xml:space="preserve"> vagy </w:t>
+            </w:r>
+            <w:r>
+              <w:rPr>
+                <w:rFonts w:ascii="Times New Roman" w:hAnsi="Times New Roman" w:cs="Times New Roman"/>
+                <w:i/>
+                <w:iCs/>
+                <w:sz w:val="24"/>
+                <w:szCs w:val="26"/>
+                <w:lang w:val="hu-HU"/>
+              </w:rPr>
+              <w:t>undefined</w:t>
+            </w:r>
+            <w:r>
+              <w:rPr>
+                <w:rFonts w:ascii="Times New Roman" w:hAnsi="Times New Roman" w:cs="Times New Roman"/>
+                <w:sz w:val="24"/>
+                <w:szCs w:val="26"/>
+                <w:lang w:val="hu-HU"/>
+              </w:rPr>
+              <w:t xml:space="preserve"> akkor a jobb oldali operandusát nem értékeli ki helyette, </w:t>
+            </w:r>
+            <w:r>
+              <w:rPr>
+                <w:rFonts w:ascii="Times New Roman" w:hAnsi="Times New Roman" w:cs="Times New Roman"/>
+                <w:i/>
+                <w:iCs/>
+                <w:sz w:val="24"/>
+                <w:szCs w:val="26"/>
+                <w:lang w:val="hu-HU"/>
+              </w:rPr>
+              <w:t>undefiend-t</w:t>
+            </w:r>
+            <w:r>
+              <w:rPr>
+                <w:rFonts w:ascii="Times New Roman" w:hAnsi="Times New Roman" w:cs="Times New Roman"/>
+                <w:sz w:val="24"/>
+                <w:szCs w:val="26"/>
+                <w:lang w:val="hu-HU"/>
+              </w:rPr>
+              <w:t xml:space="preserve"> ad vissza. Ennek az operátornak a parsolása már meg volt valósítva, viszont rosszul működött abban az esetben, ha a jobb oldali operandusa egy priv</w:t>
+            </w:r>
+            <w:r>
+              <w:rPr>
+                <w:rFonts w:ascii="Times New Roman" w:hAnsi="Times New Roman" w:cs="Times New Roman"/>
+                <w:sz w:val="24"/>
+                <w:szCs w:val="26"/>
+                <w:lang w:val="hu-HU"/>
+              </w:rPr>
+              <w:t>á</w:t>
+            </w:r>
+            <w:r>
+              <w:rPr>
+                <w:rFonts w:ascii="Times New Roman" w:hAnsi="Times New Roman" w:cs="Times New Roman"/>
+                <w:sz w:val="24"/>
+                <w:szCs w:val="26"/>
+                <w:lang w:val="hu-HU"/>
+              </w:rPr>
+              <w:t>t osztály mező volt. A priv</w:t>
+            </w:r>
+            <w:r>
+              <w:rPr>
+                <w:rFonts w:ascii="Times New Roman" w:hAnsi="Times New Roman" w:cs="Times New Roman"/>
+                <w:sz w:val="24"/>
+                <w:szCs w:val="26"/>
+                <w:lang w:val="hu-HU"/>
+              </w:rPr>
+              <w:t>á</w:t>
+            </w:r>
+            <w:r>
+              <w:rPr>
+                <w:rFonts w:ascii="Times New Roman" w:hAnsi="Times New Roman" w:cs="Times New Roman"/>
+                <w:sz w:val="24"/>
+                <w:szCs w:val="26"/>
+                <w:lang w:val="hu-HU"/>
+              </w:rPr>
+              <w:t>t osztály mező a ’#’ szimbólummal kezdődik amit egy identifier követ. A probléma abból eredt, hogy az optional chain parsolásának a kezdetén le lett mentve, hogy a Lexer feje milyen to</w:t>
+            </w:r>
+            <w:r>
+              <w:rPr>
+                <w:rFonts w:ascii="Times New Roman" w:hAnsi="Times New Roman" w:cs="Times New Roman"/>
+                <w:sz w:val="24"/>
+                <w:szCs w:val="26"/>
+                <w:lang w:val="hu-HU"/>
+              </w:rPr>
+              <w:t>kenre mutat, ezt követően meg volt vizsgálva, hogy az aktuális token ’#’-e, ha igen akkor a Parser levalidálta, hogy ebben a környezetben használható-e privát osztály mező. Ez a művelet azonban eltolta a Lexer fejét egy tokennel, így a Lexer lementett pozíciója a jelenlegi pozíció mögött volt egyel. Ebben a kontextusban az optional chain parse függvénye nem tudta kezelni a következő tokent, mert a lementett pozíció még mindig a ’#’-ra mutatott aminek a validálása már megtörtént. A megoldás, hogy a token lementését sort a validálás után kellett megtenni.</w:t>
+            </w:r>
+          </w:p>
+        </w:tc>
+      </w:tr>
+      <w:tr>
+        <w:trPr>
+          <w:trHeight w:val="1"/>
+          <w:jc w:val="center"/>
+        </w:trPr>
+        <w:tc>
+          <w:tcPr>
+            <w:tcW w:w="1836" w:type="dxa"/>
+            <w:tcBorders>
+              <w:top w:val="single" w:sz="2" w:space="0" w:color="000000"/>
+              <w:left w:val="single" w:sz="2" w:space="0" w:color="000000"/>
+              <w:bottom w:val="single" w:sz="2" w:space="0" w:color="000000"/>
+              <w:right w:val="single" w:sz="6" w:space="0" w:color="000000"/>
+            </w:tcBorders>
+            <w:shd w:val="clear" w:color="000000" w:fill="FFFFFF"/>
+          </w:tcPr>
+          <w:p>
+            <w:pPr>
+              <w:spacing w:line="360" w:lineRule="exact"/>
+              <w:rPr>
+                <w:lang w:val="hu-HU"/>
+              </w:rPr>
+            </w:pPr>
+            <w:r>
+              <w:rPr>
+                <w:rFonts w:ascii="Times New Roman" w:eastAsia="Times New Roman" w:hAnsi="Times New Roman" w:cs="Times New Roman"/>
+                <w:color w:val="000000"/>
+                <w:sz w:val="24"/>
+                <w:lang w:val="hu-HU"/>
+              </w:rPr>
+              <w:lastRenderedPageBreak/>
+              <w:t xml:space="preserve">6. </w:t>
+            </w:r>
+          </w:p>
+        </w:tc>
+        <w:tc>
+          <w:tcPr>
+            <w:tcW w:w="7813" w:type="dxa"/>
+            <w:tcBorders>
+              <w:top w:val="single" w:sz="2" w:space="0" w:color="000000"/>
+              <w:left w:val="single" w:sz="2" w:space="0" w:color="000000"/>
+              <w:bottom w:val="single" w:sz="2" w:space="0" w:color="000000"/>
+              <w:right w:val="single" w:sz="2" w:space="0" w:color="000000"/>
+            </w:tcBorders>
+            <w:shd w:val="clear" w:color="000000" w:fill="FFFFFF"/>
+          </w:tcPr>
+          <w:p>
+            <w:pPr>
+              <w:spacing w:line="360" w:lineRule="exact"/>
+              <w:jc w:val="right"/>
+              <w:rPr>
+                <w:lang w:val="hu-HU"/>
+              </w:rPr>
+            </w:pPr>
+            <w:r>
+              <w:rPr>
+                <w:rFonts w:ascii="Times New Roman" w:eastAsia="Times New Roman" w:hAnsi="Times New Roman" w:cs="Times New Roman"/>
+                <w:color w:val="000000"/>
+                <w:sz w:val="24"/>
+                <w:lang w:val="hu-HU"/>
+              </w:rPr>
+              <w:t>201 - 240 óra</w:t>
+            </w:r>
+          </w:p>
+        </w:tc>
+      </w:tr>
+      <w:tr>
+        <w:trPr>
+          <w:trHeight w:val="1"/>
+          <w:jc w:val="center"/>
+        </w:trPr>
+        <w:tc>
+          <w:tcPr>
+            <w:tcW w:w="9649" w:type="dxa"/>
+            <w:gridSpan w:val="2"/>
+            <w:tcBorders>
+              <w:top w:val="single" w:sz="6" w:space="0" w:color="000000"/>
+              <w:left w:val="single" w:sz="2" w:space="0" w:color="000000"/>
+              <w:bottom w:val="single" w:sz="2" w:space="0" w:color="000000"/>
+              <w:right w:val="single" w:sz="2" w:space="0" w:color="000000"/>
+            </w:tcBorders>
+            <w:shd w:val="clear" w:color="000000" w:fill="FFFFFF"/>
+          </w:tcPr>
+          <w:p>
+            <w:pPr>
+              <w:spacing w:line="360" w:lineRule="exact"/>
+              <w:rPr>
+                <w:lang w:val="hu-HU"/>
+              </w:rPr>
+            </w:pPr>
+            <w:r>
+              <w:rPr>
+                <w:rFonts w:ascii="Times New Roman" w:eastAsia="Times New Roman" w:hAnsi="Times New Roman" w:cs="Times New Roman"/>
+                <w:color w:val="000000"/>
+                <w:sz w:val="24"/>
+                <w:lang w:val="hu-HU"/>
+              </w:rPr>
+              <w:t>20</w:t>
+            </w:r>
+            <w:r>
+              <w:rPr>
+                <w:rFonts w:ascii="Times New Roman" w:eastAsia="Times New Roman" w:hAnsi="Times New Roman" w:cs="Times New Roman"/>
+                <w:color w:val="000000"/>
+                <w:sz w:val="24"/>
+                <w:lang w:val="hu-HU"/>
+              </w:rPr>
+              <w:t>22</w:t>
+            </w:r>
+            <w:r>
+              <w:rPr>
+                <w:rFonts w:ascii="Times New Roman" w:eastAsia="Times New Roman" w:hAnsi="Times New Roman" w:cs="Times New Roman"/>
+                <w:color w:val="000000"/>
+                <w:sz w:val="24"/>
+                <w:lang w:val="hu-HU"/>
+              </w:rPr>
+              <w:t>. 0</w:t>
+            </w:r>
+            <w:r>
+              <w:rPr>
+                <w:rFonts w:ascii="Times New Roman" w:eastAsia="Times New Roman" w:hAnsi="Times New Roman" w:cs="Times New Roman"/>
+                <w:color w:val="000000"/>
+                <w:sz w:val="24"/>
+                <w:lang w:val="hu-HU"/>
+              </w:rPr>
+              <w:t>8</w:t>
+            </w:r>
+            <w:r>
+              <w:rPr>
+                <w:rFonts w:ascii="Times New Roman" w:eastAsia="Times New Roman" w:hAnsi="Times New Roman" w:cs="Times New Roman"/>
+                <w:color w:val="000000"/>
+                <w:sz w:val="24"/>
+                <w:lang w:val="hu-HU"/>
+              </w:rPr>
+              <w:t xml:space="preserve">. </w:t>
+            </w:r>
+            <w:r>
+              <w:rPr>
+                <w:rFonts w:ascii="Times New Roman" w:eastAsia="Times New Roman" w:hAnsi="Times New Roman" w:cs="Times New Roman"/>
+                <w:color w:val="000000"/>
+                <w:sz w:val="24"/>
+                <w:lang w:val="hu-HU"/>
+              </w:rPr>
+              <w:t>08</w:t>
+            </w:r>
+            <w:r>
+              <w:rPr>
+                <w:rFonts w:ascii="Times New Roman" w:eastAsia="Times New Roman" w:hAnsi="Times New Roman" w:cs="Times New Roman"/>
+                <w:color w:val="000000"/>
+                <w:sz w:val="24"/>
+                <w:lang w:val="hu-HU"/>
+              </w:rPr>
+              <w:t>. – 20</w:t>
+            </w:r>
+            <w:r>
+              <w:rPr>
+                <w:rFonts w:ascii="Times New Roman" w:eastAsia="Times New Roman" w:hAnsi="Times New Roman" w:cs="Times New Roman"/>
+                <w:color w:val="000000"/>
+                <w:sz w:val="24"/>
+                <w:lang w:val="hu-HU"/>
+              </w:rPr>
+              <w:t>22</w:t>
+            </w:r>
+            <w:r>
+              <w:rPr>
+                <w:rFonts w:ascii="Times New Roman" w:eastAsia="Times New Roman" w:hAnsi="Times New Roman" w:cs="Times New Roman"/>
+                <w:color w:val="000000"/>
+                <w:sz w:val="24"/>
+                <w:lang w:val="hu-HU"/>
+              </w:rPr>
+              <w:t>. 0</w:t>
+            </w:r>
+            <w:r>
+              <w:rPr>
+                <w:rFonts w:ascii="Times New Roman" w:eastAsia="Times New Roman" w:hAnsi="Times New Roman" w:cs="Times New Roman"/>
+                <w:color w:val="000000"/>
+                <w:sz w:val="24"/>
+                <w:lang w:val="hu-HU"/>
+              </w:rPr>
+              <w:t>8</w:t>
+            </w:r>
+            <w:r>
+              <w:rPr>
+                <w:rFonts w:ascii="Times New Roman" w:eastAsia="Times New Roman" w:hAnsi="Times New Roman" w:cs="Times New Roman"/>
+                <w:color w:val="000000"/>
+                <w:sz w:val="24"/>
+                <w:lang w:val="hu-HU"/>
+              </w:rPr>
+              <w:t xml:space="preserve">. </w:t>
+            </w:r>
+            <w:r>
+              <w:rPr>
+                <w:rFonts w:ascii="Times New Roman" w:eastAsia="Times New Roman" w:hAnsi="Times New Roman" w:cs="Times New Roman"/>
+                <w:color w:val="000000"/>
+                <w:sz w:val="24"/>
+                <w:lang w:val="hu-HU"/>
+              </w:rPr>
+              <w:t>12</w:t>
+            </w:r>
+            <w:r>
+              <w:rPr>
+                <w:rFonts w:ascii="Times New Roman" w:eastAsia="Times New Roman" w:hAnsi="Times New Roman" w:cs="Times New Roman"/>
+                <w:color w:val="000000"/>
+                <w:sz w:val="24"/>
+                <w:lang w:val="hu-HU"/>
+              </w:rPr>
+              <w:t>.</w:t>
+            </w:r>
+          </w:p>
+        </w:tc>
+      </w:tr>
+      <w:tr>
+        <w:trPr>
+          <w:trHeight w:val="869"/>
+          <w:jc w:val="center"/>
+        </w:trPr>
+        <w:tc>
+          <w:tcPr>
+            <w:tcW w:w="9649" w:type="dxa"/>
+            <w:gridSpan w:val="2"/>
+            <w:tcBorders>
+              <w:top w:val="single" w:sz="6" w:space="0" w:color="000000"/>
+              <w:left w:val="single" w:sz="2" w:space="0" w:color="000000"/>
+              <w:bottom w:val="single" w:sz="2" w:space="0" w:color="000000"/>
+              <w:right w:val="single" w:sz="2" w:space="0" w:color="000000"/>
+            </w:tcBorders>
+            <w:shd w:val="clear" w:color="000000" w:fill="FFFFFF"/>
+          </w:tcPr>
+          <w:p>
+            <w:pPr>
+              <w:spacing w:before="120" w:after="160" w:line="360" w:lineRule="auto"/>
+              <w:ind w:left="170" w:right="170"/>
+              <w:jc w:val="both"/>
+              <w:rPr>
+                <w:rFonts w:ascii="Times New Roman" w:hAnsi="Times New Roman" w:cs="Times New Roman"/>
+                <w:sz w:val="24"/>
+                <w:szCs w:val="26"/>
                 <w:lang w:val="hu-HU"/>
               </w:rPr>
             </w:pPr>
@@ -2351,7 +2935,7 @@
                 <w:sz w:val="24"/>
                 <w:lang w:val="hu-HU"/>
               </w:rPr>
-              <w:t xml:space="preserve">6. </w:t>
+              <w:t xml:space="preserve">7. </w:t>
             </w:r>
           </w:p>
         </w:tc>
@@ -2381,7 +2965,7 @@
                 <w:sz w:val="24"/>
                 <w:lang w:val="hu-HU"/>
               </w:rPr>
-              <w:t>201 - 240 óra</w:t>
+              <w:t>241 - 280 óra</w:t>
             </w:r>
           </w:p>
         </w:tc>
@@ -2462,7 +3046,7 @@
                 <w:sz w:val="24"/>
                 <w:lang w:val="hu-HU"/>
               </w:rPr>
-              <w:t>08</w:t>
+              <w:t>22</w:t>
             </w:r>
             <w:r>
               <w:rPr>
@@ -2516,7 +3100,7 @@
                 <w:sz w:val="24"/>
                 <w:lang w:val="hu-HU"/>
               </w:rPr>
-              <w:t>12</w:t>
+              <w:t>26</w:t>
             </w:r>
             <w:r>
               <w:rPr>
@@ -2549,10 +3133,13 @@
           </w:tcPr>
           <w:p>
             <w:pPr>
-              <w:spacing w:line="360" w:lineRule="auto"/>
-              <w:ind w:right="230"/>
+              <w:spacing w:before="120" w:after="160" w:line="360" w:lineRule="auto"/>
+              <w:ind w:left="170" w:right="170"/>
               <w:jc w:val="both"/>
               <w:rPr>
+                <w:rFonts w:ascii="Times New Roman" w:hAnsi="Times New Roman" w:cs="Times New Roman"/>
+                <w:sz w:val="24"/>
+                <w:szCs w:val="26"/>
                 <w:lang w:val="hu-HU"/>
               </w:rPr>
             </w:pPr>
@@ -2589,7 +3176,7 @@
                 <w:sz w:val="24"/>
                 <w:lang w:val="hu-HU"/>
               </w:rPr>
-              <w:t xml:space="preserve">7. </w:t>
+              <w:t xml:space="preserve">8. </w:t>
             </w:r>
           </w:p>
         </w:tc>
@@ -2619,7 +3206,7 @@
                 <w:sz w:val="24"/>
                 <w:lang w:val="hu-HU"/>
               </w:rPr>
-              <w:t>241 - 280 óra</w:t>
+              <w:t>281 - 320 óra</w:t>
             </w:r>
           </w:p>
         </w:tc>
@@ -2700,6 +3287,24 @@
                 <w:sz w:val="24"/>
                 <w:lang w:val="hu-HU"/>
               </w:rPr>
+              <w:t>29</w:t>
+            </w:r>
+            <w:r>
+              <w:rPr>
+                <w:rFonts w:ascii="Times New Roman" w:eastAsia="Times New Roman" w:hAnsi="Times New Roman" w:cs="Times New Roman"/>
+                <w:color w:val="000000"/>
+                <w:sz w:val="24"/>
+                <w:lang w:val="hu-HU"/>
+              </w:rPr>
+              <w:t>. – 20</w:t>
+            </w:r>
+            <w:r>
+              <w:rPr>
+                <w:rFonts w:ascii="Times New Roman" w:eastAsia="Times New Roman" w:hAnsi="Times New Roman" w:cs="Times New Roman"/>
+                <w:color w:val="000000"/>
+                <w:sz w:val="24"/>
+                <w:lang w:val="hu-HU"/>
+              </w:rPr>
               <w:t>22</w:t>
             </w:r>
             <w:r>
@@ -2709,24 +3314,6 @@
                 <w:sz w:val="24"/>
                 <w:lang w:val="hu-HU"/>
               </w:rPr>
-              <w:t>. – 20</w:t>
-            </w:r>
-            <w:r>
-              <w:rPr>
-                <w:rFonts w:ascii="Times New Roman" w:eastAsia="Times New Roman" w:hAnsi="Times New Roman" w:cs="Times New Roman"/>
-                <w:color w:val="000000"/>
-                <w:sz w:val="24"/>
-                <w:lang w:val="hu-HU"/>
-              </w:rPr>
-              <w:t>22</w:t>
-            </w:r>
-            <w:r>
-              <w:rPr>
-                <w:rFonts w:ascii="Times New Roman" w:eastAsia="Times New Roman" w:hAnsi="Times New Roman" w:cs="Times New Roman"/>
-                <w:color w:val="000000"/>
-                <w:sz w:val="24"/>
-                <w:lang w:val="hu-HU"/>
-              </w:rPr>
               <w:t>. 0</w:t>
             </w:r>
             <w:r>
@@ -2736,7 +3323,7 @@
                 <w:sz w:val="24"/>
                 <w:lang w:val="hu-HU"/>
               </w:rPr>
-              <w:t>8</w:t>
+              <w:t>9</w:t>
             </w:r>
             <w:r>
               <w:rPr>
@@ -2754,7 +3341,7 @@
                 <w:sz w:val="24"/>
                 <w:lang w:val="hu-HU"/>
               </w:rPr>
-              <w:t>26</w:t>
+              <w:t>02</w:t>
             </w:r>
             <w:r>
               <w:rPr>
@@ -2787,246 +3374,8 @@
           </w:tcPr>
           <w:p>
             <w:pPr>
-              <w:spacing w:line="360" w:lineRule="auto"/>
-              <w:ind w:right="230"/>
-              <w:jc w:val="both"/>
-              <w:rPr>
-                <w:lang w:val="hu-HU"/>
-              </w:rPr>
-            </w:pPr>
-          </w:p>
-        </w:tc>
-      </w:tr>
-      <w:tr>
-        <w:trPr>
-          <w:trHeight w:val="1"/>
-          <w:jc w:val="center"/>
-        </w:trPr>
-        <w:tc>
-          <w:tcPr>
-            <w:tcW w:w="1836" w:type="dxa"/>
-            <w:tcBorders>
-              <w:top w:val="single" w:sz="2" w:space="0" w:color="000000"/>
-              <w:left w:val="single" w:sz="2" w:space="0" w:color="000000"/>
-              <w:bottom w:val="single" w:sz="2" w:space="0" w:color="000000"/>
-              <w:right w:val="single" w:sz="6" w:space="0" w:color="000000"/>
-            </w:tcBorders>
-            <w:shd w:val="clear" w:color="000000" w:fill="FFFFFF"/>
-          </w:tcPr>
-          <w:p>
-            <w:pPr>
-              <w:spacing w:line="360" w:lineRule="exact"/>
-              <w:rPr>
-                <w:lang w:val="hu-HU"/>
-              </w:rPr>
-            </w:pPr>
-            <w:r>
-              <w:rPr>
-                <w:rFonts w:ascii="Times New Roman" w:eastAsia="Times New Roman" w:hAnsi="Times New Roman" w:cs="Times New Roman"/>
-                <w:color w:val="000000"/>
-                <w:sz w:val="24"/>
-                <w:lang w:val="hu-HU"/>
-              </w:rPr>
-              <w:t xml:space="preserve">8. </w:t>
-            </w:r>
-          </w:p>
-        </w:tc>
-        <w:tc>
-          <w:tcPr>
-            <w:tcW w:w="7813" w:type="dxa"/>
-            <w:tcBorders>
-              <w:top w:val="single" w:sz="2" w:space="0" w:color="000000"/>
-              <w:left w:val="single" w:sz="2" w:space="0" w:color="000000"/>
-              <w:bottom w:val="single" w:sz="2" w:space="0" w:color="000000"/>
-              <w:right w:val="single" w:sz="2" w:space="0" w:color="000000"/>
-            </w:tcBorders>
-            <w:shd w:val="clear" w:color="000000" w:fill="FFFFFF"/>
-          </w:tcPr>
-          <w:p>
-            <w:pPr>
-              <w:spacing w:line="360" w:lineRule="exact"/>
-              <w:jc w:val="right"/>
-              <w:rPr>
-                <w:lang w:val="hu-HU"/>
-              </w:rPr>
-            </w:pPr>
-            <w:r>
-              <w:rPr>
-                <w:rFonts w:ascii="Times New Roman" w:eastAsia="Times New Roman" w:hAnsi="Times New Roman" w:cs="Times New Roman"/>
-                <w:color w:val="000000"/>
-                <w:sz w:val="24"/>
-                <w:lang w:val="hu-HU"/>
-              </w:rPr>
-              <w:t>281 - 320 óra</w:t>
-            </w:r>
-          </w:p>
-        </w:tc>
-      </w:tr>
-      <w:tr>
-        <w:trPr>
-          <w:trHeight w:val="1"/>
-          <w:jc w:val="center"/>
-        </w:trPr>
-        <w:tc>
-          <w:tcPr>
-            <w:tcW w:w="9649" w:type="dxa"/>
-            <w:gridSpan w:val="2"/>
-            <w:tcBorders>
-              <w:top w:val="single" w:sz="6" w:space="0" w:color="000000"/>
-              <w:left w:val="single" w:sz="2" w:space="0" w:color="000000"/>
-              <w:bottom w:val="single" w:sz="2" w:space="0" w:color="000000"/>
-              <w:right w:val="single" w:sz="2" w:space="0" w:color="000000"/>
-            </w:tcBorders>
-            <w:shd w:val="clear" w:color="000000" w:fill="FFFFFF"/>
-          </w:tcPr>
-          <w:p>
-            <w:pPr>
-              <w:spacing w:line="360" w:lineRule="exact"/>
-              <w:rPr>
-                <w:lang w:val="hu-HU"/>
-              </w:rPr>
-            </w:pPr>
-            <w:r>
-              <w:rPr>
-                <w:rFonts w:ascii="Times New Roman" w:eastAsia="Times New Roman" w:hAnsi="Times New Roman" w:cs="Times New Roman"/>
-                <w:color w:val="000000"/>
-                <w:sz w:val="24"/>
-                <w:lang w:val="hu-HU"/>
-              </w:rPr>
-              <w:t>20</w:t>
-            </w:r>
-            <w:r>
-              <w:rPr>
-                <w:rFonts w:ascii="Times New Roman" w:eastAsia="Times New Roman" w:hAnsi="Times New Roman" w:cs="Times New Roman"/>
-                <w:color w:val="000000"/>
-                <w:sz w:val="24"/>
-                <w:lang w:val="hu-HU"/>
-              </w:rPr>
-              <w:t>22</w:t>
-            </w:r>
-            <w:r>
-              <w:rPr>
-                <w:rFonts w:ascii="Times New Roman" w:eastAsia="Times New Roman" w:hAnsi="Times New Roman" w:cs="Times New Roman"/>
-                <w:color w:val="000000"/>
-                <w:sz w:val="24"/>
-                <w:lang w:val="hu-HU"/>
-              </w:rPr>
-              <w:t>. 0</w:t>
-            </w:r>
-            <w:r>
-              <w:rPr>
-                <w:rFonts w:ascii="Times New Roman" w:eastAsia="Times New Roman" w:hAnsi="Times New Roman" w:cs="Times New Roman"/>
-                <w:color w:val="000000"/>
-                <w:sz w:val="24"/>
-                <w:lang w:val="hu-HU"/>
-              </w:rPr>
-              <w:t>8</w:t>
-            </w:r>
-            <w:r>
-              <w:rPr>
-                <w:rFonts w:ascii="Times New Roman" w:eastAsia="Times New Roman" w:hAnsi="Times New Roman" w:cs="Times New Roman"/>
-                <w:color w:val="000000"/>
-                <w:sz w:val="24"/>
-                <w:lang w:val="hu-HU"/>
-              </w:rPr>
-              <w:t xml:space="preserve">. </w:t>
-            </w:r>
-            <w:r>
-              <w:rPr>
-                <w:rFonts w:ascii="Times New Roman" w:eastAsia="Times New Roman" w:hAnsi="Times New Roman" w:cs="Times New Roman"/>
-                <w:color w:val="000000"/>
-                <w:sz w:val="24"/>
-                <w:lang w:val="hu-HU"/>
-              </w:rPr>
-              <w:t>29</w:t>
-            </w:r>
-            <w:r>
-              <w:rPr>
-                <w:rFonts w:ascii="Times New Roman" w:eastAsia="Times New Roman" w:hAnsi="Times New Roman" w:cs="Times New Roman"/>
-                <w:color w:val="000000"/>
-                <w:sz w:val="24"/>
-                <w:lang w:val="hu-HU"/>
-              </w:rPr>
-              <w:t>. – 20</w:t>
-            </w:r>
-            <w:r>
-              <w:rPr>
-                <w:rFonts w:ascii="Times New Roman" w:eastAsia="Times New Roman" w:hAnsi="Times New Roman" w:cs="Times New Roman"/>
-                <w:color w:val="000000"/>
-                <w:sz w:val="24"/>
-                <w:lang w:val="hu-HU"/>
-              </w:rPr>
-              <w:t>22</w:t>
-            </w:r>
-            <w:r>
-              <w:rPr>
-                <w:rFonts w:ascii="Times New Roman" w:eastAsia="Times New Roman" w:hAnsi="Times New Roman" w:cs="Times New Roman"/>
-                <w:color w:val="000000"/>
-                <w:sz w:val="24"/>
-                <w:lang w:val="hu-HU"/>
-              </w:rPr>
-              <w:t>. 0</w:t>
-            </w:r>
-            <w:r>
-              <w:rPr>
-                <w:rFonts w:ascii="Times New Roman" w:eastAsia="Times New Roman" w:hAnsi="Times New Roman" w:cs="Times New Roman"/>
-                <w:color w:val="000000"/>
-                <w:sz w:val="24"/>
-                <w:lang w:val="hu-HU"/>
-              </w:rPr>
-              <w:t>9</w:t>
-            </w:r>
-            <w:r>
-              <w:rPr>
-                <w:rFonts w:ascii="Times New Roman" w:eastAsia="Times New Roman" w:hAnsi="Times New Roman" w:cs="Times New Roman"/>
-                <w:color w:val="000000"/>
-                <w:sz w:val="24"/>
-                <w:lang w:val="hu-HU"/>
-              </w:rPr>
-              <w:t xml:space="preserve">. </w:t>
-            </w:r>
-            <w:r>
-              <w:rPr>
-                <w:rFonts w:ascii="Times New Roman" w:eastAsia="Times New Roman" w:hAnsi="Times New Roman" w:cs="Times New Roman"/>
-                <w:color w:val="000000"/>
-                <w:sz w:val="24"/>
-                <w:lang w:val="hu-HU"/>
-              </w:rPr>
-              <w:t>02</w:t>
-            </w:r>
-            <w:r>
-              <w:rPr>
-                <w:rFonts w:ascii="Times New Roman" w:eastAsia="Times New Roman" w:hAnsi="Times New Roman" w:cs="Times New Roman"/>
-                <w:color w:val="000000"/>
-                <w:sz w:val="24"/>
-                <w:lang w:val="hu-HU"/>
-              </w:rPr>
-              <w:t>.</w:t>
-            </w:r>
-          </w:p>
-        </w:tc>
-      </w:tr>
-      <w:tr>
-        <w:trPr>
-          <w:trHeight w:val="869"/>
-          <w:jc w:val="center"/>
-        </w:trPr>
-        <w:tc>
-          <w:tcPr>
-            <w:tcW w:w="9649" w:type="dxa"/>
-            <w:gridSpan w:val="2"/>
-            <w:tcBorders>
-              <w:top w:val="single" w:sz="6" w:space="0" w:color="000000"/>
-              <w:left w:val="single" w:sz="2" w:space="0" w:color="000000"/>
-              <w:bottom w:val="single" w:sz="2" w:space="0" w:color="000000"/>
-              <w:right w:val="single" w:sz="2" w:space="0" w:color="000000"/>
-            </w:tcBorders>
-            <w:shd w:val="clear" w:color="000000" w:fill="FFFFFF"/>
-          </w:tcPr>
-          <w:p>
-            <w:pPr>
-              <w:spacing w:line="360" w:lineRule="auto"/>
-              <w:ind w:right="230"/>
+              <w:spacing w:before="120" w:after="160" w:line="360" w:lineRule="auto"/>
+              <w:ind w:left="170" w:right="170"/>
               <w:jc w:val="both"/>
               <w:rPr>
                 <w:lang w:val="hu-HU"/>

</xml_diff>

<commit_message>
Add sixth page to work log
</commit_message>
<xml_diff>
--- a/munkanaplo.docx
+++ b/munkanaplo.docx
@@ -2902,6 +2902,96 @@
                 <w:lang w:val="hu-HU"/>
               </w:rPr>
             </w:pPr>
+            <w:r>
+              <w:rPr>
+                <w:rFonts w:ascii="Times New Roman" w:hAnsi="Times New Roman" w:cs="Times New Roman"/>
+                <w:sz w:val="24"/>
+                <w:szCs w:val="26"/>
+                <w:lang w:val="hu-HU"/>
+              </w:rPr>
+              <w:t xml:space="preserve">A következő feladatom, az egyik legnagyobb feladat volt, amit a projekten végeztem. A probléma komplexitása miatt több lehetséges megoldást is kidolgoztam, végül találtam egyet, amely zéró kompromisszumos volt, viszont implementációja a legbonyolultabbnak bizonyult. A probléma a Compiler komponenst érintette, ahol, ha 16-nál több lokális változónk volt és a 17. változóval próbáltunk függvényt hívni akkor elromlott a regiszter spillelés. A regiszter spillelésre azért van szükség mert a bytecode a hívásoknál regiszterekben adja át a paramétereket, viszont csak 16 regiszter allokálására képes, </w:t>
+            </w:r>
+            <w:r>
+              <w:rPr>
+                <w:rFonts w:ascii="Times New Roman" w:hAnsi="Times New Roman" w:cs="Times New Roman"/>
+                <w:sz w:val="24"/>
+                <w:szCs w:val="26"/>
+                <w:lang w:val="hu-HU"/>
+              </w:rPr>
+              <w:t>így,</w:t>
+            </w:r>
+            <w:r>
+              <w:rPr>
+                <w:rFonts w:ascii="Times New Roman" w:hAnsi="Times New Roman" w:cs="Times New Roman"/>
+                <w:sz w:val="24"/>
+                <w:szCs w:val="26"/>
+                <w:lang w:val="hu-HU"/>
+              </w:rPr>
+              <w:t xml:space="preserve"> ha egy argumentuma a 17. regiszterben volt akkor azt a re</w:t>
+            </w:r>
+            <w:r>
+              <w:rPr>
+                <w:rFonts w:ascii="Times New Roman" w:hAnsi="Times New Roman" w:cs="Times New Roman"/>
+                <w:sz w:val="24"/>
+                <w:szCs w:val="26"/>
+                <w:lang w:val="hu-HU"/>
+              </w:rPr>
+              <w:t xml:space="preserve">gisztert át kell mozgatni a 1-16 regiszterek valamelyikébe, viszont azok a regiszterek is tartalmazhatnak értékeket, így a kiválasztott regiszter értékét is (ha van) ki kell spillelni egy 17 vagy afölötti regiszterbe. Mivel a bytecode típusos így a Compilernek nyilván kell tartania, hogy melyik regiszterben milyen típusú változó van. A probléma pontosan abból adódott, hogy a Compiler a regiszter reprezentációjában tárolta, a típust is. Ez azért volt problémás mert vannak olyan függvény hívások, ahol például nulla paramétert adunk át, viszont a bytecode ezt nem támogatja, csak a kettő, négy, és N paraméteres hívásokra van beépített utasítás. Ez azt jelenti, hogy a többi esetben kénytelen </w:t>
+            </w:r>
+            <w:r>
+              <w:rPr>
+                <w:rFonts w:ascii="Times New Roman" w:hAnsi="Times New Roman" w:cs="Times New Roman"/>
+                <w:sz w:val="24"/>
+                <w:szCs w:val="26"/>
+                <w:lang w:val="hu-HU"/>
+              </w:rPr>
+              <w:t xml:space="preserve">a Compiler </w:t>
+            </w:r>
+            <w:r>
+              <w:rPr>
+                <w:rFonts w:ascii="Times New Roman" w:hAnsi="Times New Roman" w:cs="Times New Roman"/>
+                <w:sz w:val="24"/>
+                <w:szCs w:val="26"/>
+                <w:lang w:val="hu-HU"/>
+              </w:rPr>
+              <w:t>invalid regisztereket átadni a hívásoknak</w:t>
+            </w:r>
+            <w:r>
+              <w:rPr>
+                <w:rFonts w:ascii="Times New Roman" w:hAnsi="Times New Roman" w:cs="Times New Roman"/>
+                <w:sz w:val="24"/>
+                <w:szCs w:val="26"/>
+                <w:lang w:val="hu-HU"/>
+              </w:rPr>
+              <w:t xml:space="preserve">, azonban erre a regiszter spiller nem volt felkészítve, és ezeknek az invalid regisztereknek is követte a típusát. Az első naiv megoldásom az volt, hogy invalid regiszterek helyett allokáltam tényleges valid, azonban üres regisztereket. Ez nyilván valóan futás idejű lassuláshoz vezet, viszont ez csak optimalizálatlan kódra igaz. A Compiler által előállított bytecode-ot, ha megadtuk a toolchain-nek akkor optimalizálni is lehet, ezt a Byte Code Optimizer (BCO) végzi. Mivel az optimizer átlátja a regiszterek közötti függőségeket így az opt-level 1-n és 2-n lefordított programban az üres regiszterek allokálása nem történik meg csak opt-level 0-s esetben. Ezt a megoldásomat viszont nem tartottam kellően optimálisnak, mert DEBUG buildben az üres regiszterek zavaróak lehetnek a debuggolást végző felhasználó számára, vagy magát a debuggert kellene felkészíteni arra, hogy az üres regisztereket kezelje. Ez egy implementációs </w:t>
+            </w:r>
+            <w:r>
+              <w:rPr>
+                <w:rFonts w:ascii="Times New Roman" w:hAnsi="Times New Roman" w:cs="Times New Roman"/>
+                <w:sz w:val="24"/>
+                <w:szCs w:val="26"/>
+                <w:lang w:val="hu-HU"/>
+              </w:rPr>
+              <w:t>részlet miatti</w:t>
+            </w:r>
+            <w:r>
+              <w:rPr>
+                <w:rFonts w:ascii="Times New Roman" w:hAnsi="Times New Roman" w:cs="Times New Roman"/>
+                <w:sz w:val="24"/>
+                <w:szCs w:val="26"/>
+                <w:lang w:val="hu-HU"/>
+              </w:rPr>
+              <w:t xml:space="preserve"> összefonódást </w:t>
+            </w:r>
+            <w:r>
+              <w:rPr>
+                <w:rFonts w:ascii="Times New Roman" w:hAnsi="Times New Roman" w:cs="Times New Roman"/>
+                <w:sz w:val="24"/>
+                <w:szCs w:val="26"/>
+                <w:lang w:val="hu-HU"/>
+              </w:rPr>
+              <w:t>eredményezne a compiler és a debugger között, amit mindeképpen el szerettem volna kerülni. A tényleges jó megoldást csak a következő héten találtam meg.</w:t>
+            </w:r>
           </w:p>
         </w:tc>
       </w:tr>
@@ -2935,6 +3025,7 @@
                 <w:sz w:val="24"/>
                 <w:lang w:val="hu-HU"/>
               </w:rPr>
+              <w:lastRenderedPageBreak/>
               <w:t xml:space="preserve">7. </w:t>
             </w:r>
           </w:p>

</xml_diff>